<commit_message>
Cambios en las imágenes
</commit_message>
<xml_diff>
--- a/docs/Documento en Proceso.docx
+++ b/docs/Documento en Proceso.docx
@@ -24,8 +24,6 @@
         </w:rPr>
       </w:sdtEndPr>
       <w:sdtContent>
-        <w:bookmarkStart w:id="0" w:name="_GoBack" w:displacedByCustomXml="prev"/>
-        <w:bookmarkEnd w:id="0" w:displacedByCustomXml="prev"/>
         <w:p>
           <w:pPr>
             <w:pStyle w:val="TtuloTDC"/>
@@ -1323,12 +1321,12 @@
       <w:pPr>
         <w:pStyle w:val="Ttulo1"/>
       </w:pPr>
-      <w:bookmarkStart w:id="1" w:name="_Toc497505743"/>
+      <w:bookmarkStart w:id="0" w:name="_Toc497505743"/>
       <w:r>
         <w:lastRenderedPageBreak/>
         <w:t>Datos del Alumno</w:t>
       </w:r>
-      <w:bookmarkEnd w:id="1"/>
+      <w:bookmarkEnd w:id="0"/>
     </w:p>
     <w:p>
       <w:r>
@@ -1400,12 +1398,12 @@
       <w:pPr>
         <w:pStyle w:val="Ttulo1"/>
       </w:pPr>
-      <w:bookmarkStart w:id="2" w:name="_Toc497505744"/>
+      <w:bookmarkStart w:id="1" w:name="_Toc497505744"/>
       <w:r>
         <w:lastRenderedPageBreak/>
         <w:t>Objetivo del Proyecto</w:t>
       </w:r>
-      <w:bookmarkEnd w:id="2"/>
+      <w:bookmarkEnd w:id="1"/>
     </w:p>
     <w:p>
       <w:r>
@@ -1560,36 +1558,39 @@
       <w:pPr>
         <w:pStyle w:val="Ttulo1"/>
       </w:pPr>
-      <w:bookmarkStart w:id="3" w:name="_Toc497505745"/>
+      <w:bookmarkStart w:id="2" w:name="_Toc497505745"/>
       <w:r>
         <w:lastRenderedPageBreak/>
         <w:t>Herramientas y Tecnologías usadas</w:t>
       </w:r>
+      <w:bookmarkEnd w:id="2"/>
+    </w:p>
+    <w:p>
+      <w:pPr>
+        <w:pStyle w:val="Ttulo2"/>
+      </w:pPr>
+      <w:bookmarkStart w:id="3" w:name="_Toc497505746"/>
+      <w:r>
+        <w:t>Modelo de Red, Equipos y Sistemas Operativos</w:t>
+      </w:r>
       <w:bookmarkEnd w:id="3"/>
     </w:p>
     <w:p>
-      <w:pPr>
-        <w:pStyle w:val="Ttulo2"/>
-      </w:pPr>
-      <w:bookmarkStart w:id="4" w:name="_Toc497505746"/>
-      <w:r>
-        <w:t>Modelo de Red, Equipos y Sistemas Operativos</w:t>
-      </w:r>
-      <w:bookmarkEnd w:id="4"/>
-    </w:p>
-    <w:p>
       <w:r>
         <w:t>La disposición ideal de equipos como servidores y clientes es la siguiente.</w:t>
       </w:r>
     </w:p>
-    <w:p/>
-    <w:p>
-      <w:r>
+    <w:p>
+      <w:r>
+        <w:rPr>
+          <w:noProof/>
+          <w:lang w:eastAsia="es-ES"/>
+        </w:rPr>
         <w:drawing>
-          <wp:inline distT="0" distB="0" distL="0" distR="0" wp14:anchorId="7126F403" wp14:editId="3E073A1D">
-            <wp:extent cx="5400040" cy="4224020"/>
-            <wp:effectExtent l="0" t="0" r="0" b="5080"/>
-            <wp:docPr id="5" name="Imagen 5"/>
+          <wp:inline distT="0" distB="0" distL="0" distR="0">
+            <wp:extent cx="5400040" cy="3092477"/>
+            <wp:effectExtent l="0" t="0" r="0" b="0"/>
+            <wp:docPr id="6" name="Imagen 6" descr="G:\PortableGit\CosasDeLaCarta\docs\modeloRed.png"/>
             <wp:cNvGraphicFramePr>
               <a:graphicFrameLocks xmlns:a="http://schemas.openxmlformats.org/drawingml/2006/main" noChangeAspect="1"/>
             </wp:cNvGraphicFramePr>
@@ -1597,23 +1598,36 @@
               <a:graphicData uri="http://schemas.openxmlformats.org/drawingml/2006/picture">
                 <pic:pic xmlns:pic="http://schemas.openxmlformats.org/drawingml/2006/picture">
                   <pic:nvPicPr>
-                    <pic:cNvPr id="1" name=""/>
-                    <pic:cNvPicPr/>
+                    <pic:cNvPr id="0" name="Picture 1" descr="G:\PortableGit\CosasDeLaCarta\docs\modeloRed.png"/>
+                    <pic:cNvPicPr>
+                      <a:picLocks noChangeAspect="1" noChangeArrowheads="1"/>
+                    </pic:cNvPicPr>
                   </pic:nvPicPr>
                   <pic:blipFill>
-                    <a:blip r:embed="rId6"/>
+                    <a:blip r:embed="rId6">
+                      <a:extLst>
+                        <a:ext uri="{28A0092B-C50C-407E-A947-70E740481C1C}">
+                          <a14:useLocalDpi xmlns:a14="http://schemas.microsoft.com/office/drawing/2010/main" val="0"/>
+                        </a:ext>
+                      </a:extLst>
+                    </a:blip>
+                    <a:srcRect/>
                     <a:stretch>
                       <a:fillRect/>
                     </a:stretch>
                   </pic:blipFill>
-                  <pic:spPr>
+                  <pic:spPr bwMode="auto">
                     <a:xfrm>
                       <a:off x="0" y="0"/>
-                      <a:ext cx="5400040" cy="4224020"/>
+                      <a:ext cx="5400040" cy="3092477"/>
                     </a:xfrm>
                     <a:prstGeom prst="rect">
                       <a:avLst/>
                     </a:prstGeom>
+                    <a:noFill/>
+                    <a:ln>
+                      <a:noFill/>
+                    </a:ln>
                   </pic:spPr>
                 </pic:pic>
               </a:graphicData>
@@ -1624,13 +1638,289 @@
     </w:p>
     <w:p>
       <w:pPr>
+        <w:pStyle w:val="Prrafodelista"/>
+        <w:numPr>
+          <w:ilvl w:val="0"/>
+          <w:numId w:val="4"/>
+        </w:numPr>
+      </w:pPr>
+      <w:r>
+        <w:rPr>
+          <w:b/>
+        </w:rPr>
+        <w:t>Servidor SQL</w:t>
+      </w:r>
+      <w:r>
+        <w:t>: Almacena las bases de datos.</w:t>
+      </w:r>
+    </w:p>
+    <w:p>
+      <w:pPr>
+        <w:pStyle w:val="Prrafodelista"/>
+        <w:numPr>
+          <w:ilvl w:val="1"/>
+          <w:numId w:val="4"/>
+        </w:numPr>
+      </w:pPr>
+      <w:r>
+        <w:t>S.O. Linux</w:t>
+      </w:r>
+    </w:p>
+    <w:p>
+      <w:pPr>
+        <w:pStyle w:val="Prrafodelista"/>
+        <w:numPr>
+          <w:ilvl w:val="1"/>
+          <w:numId w:val="4"/>
+        </w:numPr>
+      </w:pPr>
+      <w:r>
+        <w:t xml:space="preserve">Preferiblemente </w:t>
+      </w:r>
+      <w:proofErr w:type="spellStart"/>
+      <w:r>
+        <w:t>MySQL</w:t>
+      </w:r>
+      <w:proofErr w:type="spellEnd"/>
+    </w:p>
+    <w:p>
+      <w:pPr>
+        <w:pStyle w:val="Prrafodelista"/>
+        <w:numPr>
+          <w:ilvl w:val="0"/>
+          <w:numId w:val="4"/>
+        </w:numPr>
+      </w:pPr>
+      <w:r>
+        <w:rPr>
+          <w:b/>
+        </w:rPr>
+        <w:t>Servidor Web</w:t>
+      </w:r>
+      <w:r>
+        <w:t>: Almacena la página web visible por todo el mundo.</w:t>
+      </w:r>
+    </w:p>
+    <w:p>
+      <w:pPr>
+        <w:pStyle w:val="Prrafodelista"/>
+        <w:numPr>
+          <w:ilvl w:val="1"/>
+          <w:numId w:val="4"/>
+        </w:numPr>
+      </w:pPr>
+      <w:r>
+        <w:t>S.O. Linux</w:t>
+      </w:r>
+    </w:p>
+    <w:p>
+      <w:pPr>
+        <w:pStyle w:val="Prrafodelista"/>
+        <w:numPr>
+          <w:ilvl w:val="1"/>
+          <w:numId w:val="4"/>
+        </w:numPr>
+      </w:pPr>
+      <w:r>
+        <w:t>Preferiblemente Apache, funcionando con HTML y PHP</w:t>
+      </w:r>
+    </w:p>
+    <w:p>
+      <w:pPr>
+        <w:pStyle w:val="Prrafodelista"/>
+        <w:numPr>
+          <w:ilvl w:val="1"/>
+          <w:numId w:val="4"/>
+        </w:numPr>
+      </w:pPr>
+      <w:r>
+        <w:t>Se conecta con el Servidor SQL para mostrar la carta</w:t>
+      </w:r>
+    </w:p>
+    <w:p>
+      <w:pPr>
+        <w:pStyle w:val="Prrafodelista"/>
+        <w:numPr>
+          <w:ilvl w:val="0"/>
+          <w:numId w:val="4"/>
+        </w:numPr>
+      </w:pPr>
+      <w:r>
+        <w:rPr>
+          <w:b/>
+        </w:rPr>
+        <w:t>Cliente Web</w:t>
+      </w:r>
+      <w:r>
+        <w:t>: Usuarios de la web, que acceden a ella a través de Internet.</w:t>
+      </w:r>
+    </w:p>
+    <w:p>
+      <w:pPr>
+        <w:pStyle w:val="Prrafodelista"/>
+        <w:numPr>
+          <w:ilvl w:val="1"/>
+          <w:numId w:val="4"/>
+        </w:numPr>
+      </w:pPr>
+      <w:r>
+        <w:t>Cualquier S.O.</w:t>
+      </w:r>
+    </w:p>
+    <w:p>
+      <w:pPr>
+        <w:pStyle w:val="Prrafodelista"/>
+        <w:numPr>
+          <w:ilvl w:val="1"/>
+          <w:numId w:val="4"/>
+        </w:numPr>
+      </w:pPr>
+      <w:r>
+        <w:t>Cualquier navegador web visual que soporte HTML5</w:t>
+      </w:r>
+    </w:p>
+    <w:p>
+      <w:pPr>
+        <w:pStyle w:val="Prrafodelista"/>
+        <w:numPr>
+          <w:ilvl w:val="0"/>
+          <w:numId w:val="4"/>
+        </w:numPr>
+      </w:pPr>
+      <w:r>
+        <w:rPr>
+          <w:b/>
+        </w:rPr>
+        <w:t>Servidor Administración</w:t>
+      </w:r>
+      <w:r>
+        <w:t>: Se utiliza para el mantenimiento de la base de datos de platos.</w:t>
+      </w:r>
+    </w:p>
+    <w:p>
+      <w:pPr>
+        <w:pStyle w:val="Prrafodelista"/>
+        <w:numPr>
+          <w:ilvl w:val="1"/>
+          <w:numId w:val="4"/>
+        </w:numPr>
+      </w:pPr>
+      <w:r>
+        <w:t>Independencia del S.O., preferiblemente Linux</w:t>
+      </w:r>
+    </w:p>
+    <w:p>
+      <w:pPr>
+        <w:pStyle w:val="Prrafodelista"/>
+        <w:numPr>
+          <w:ilvl w:val="1"/>
+          <w:numId w:val="4"/>
+        </w:numPr>
+      </w:pPr>
+      <w:r>
+        <w:t>Preferiblemente Apache, funcionando con HTML y PHP</w:t>
+      </w:r>
+    </w:p>
+    <w:p>
+      <w:pPr>
+        <w:pStyle w:val="Prrafodelista"/>
+        <w:numPr>
+          <w:ilvl w:val="1"/>
+          <w:numId w:val="4"/>
+        </w:numPr>
+      </w:pPr>
+      <w:r>
+        <w:t>Sólo accesible desde la red de la empresa</w:t>
+      </w:r>
+    </w:p>
+    <w:p>
+      <w:pPr>
+        <w:pStyle w:val="Prrafodelista"/>
+        <w:numPr>
+          <w:ilvl w:val="1"/>
+          <w:numId w:val="4"/>
+        </w:numPr>
+      </w:pPr>
+      <w:r>
+        <w:t xml:space="preserve">Se conecta con el Servidor SQL </w:t>
+      </w:r>
+      <w:r>
+        <w:t>para permitir la administración de la carta</w:t>
+      </w:r>
+    </w:p>
+    <w:p>
+      <w:pPr>
+        <w:pStyle w:val="Prrafodelista"/>
+        <w:numPr>
+          <w:ilvl w:val="0"/>
+          <w:numId w:val="4"/>
+        </w:numPr>
+      </w:pPr>
+      <w:r>
+        <w:rPr>
+          <w:b/>
+        </w:rPr>
+        <w:t>Cliente Web Empresa</w:t>
+      </w:r>
+      <w:r>
+        <w:t xml:space="preserve">: Usuarios con acceso a la web en Internet, y a la web de </w:t>
+      </w:r>
+      <w:r>
+        <w:t>administración en la empresa</w:t>
+      </w:r>
+    </w:p>
+    <w:p>
+      <w:pPr>
+        <w:pStyle w:val="Prrafodelista"/>
+        <w:numPr>
+          <w:ilvl w:val="1"/>
+          <w:numId w:val="4"/>
+        </w:numPr>
+      </w:pPr>
+      <w:r>
+        <w:t>Cualquier S.O., preferiblemente para equipos de escritorio (Windows/Linux/Mac)</w:t>
+      </w:r>
+    </w:p>
+    <w:p>
+      <w:pPr>
+        <w:pStyle w:val="Prrafodelista"/>
+        <w:numPr>
+          <w:ilvl w:val="1"/>
+          <w:numId w:val="4"/>
+        </w:numPr>
+      </w:pPr>
+      <w:r>
+        <w:t>Cualquier navegador</w:t>
+      </w:r>
+      <w:r>
+        <w:t xml:space="preserve"> web visual que soporte HTML5</w:t>
+      </w:r>
+    </w:p>
+    <w:p>
+      <w:pPr>
+        <w:rPr>
+          <w:rFonts w:asciiTheme="majorHAnsi" w:eastAsiaTheme="majorEastAsia" w:hAnsiTheme="majorHAnsi" w:cstheme="majorBidi"/>
+          <w:color w:val="2F5496" w:themeColor="accent1" w:themeShade="BF"/>
+          <w:sz w:val="26"/>
+          <w:szCs w:val="26"/>
+        </w:rPr>
+      </w:pPr>
+      <w:bookmarkStart w:id="4" w:name="_Toc497505747"/>
+      <w:r>
+        <w:br w:type="page"/>
+      </w:r>
+    </w:p>
+    <w:p>
+      <w:pPr>
         <w:pStyle w:val="Ttulo2"/>
       </w:pPr>
-      <w:bookmarkStart w:id="5" w:name="_Toc497505747"/>
-      <w:r>
+      <w:bookmarkStart w:id="5" w:name="_GoBack"/>
+      <w:bookmarkEnd w:id="5"/>
+      <w:r>
+        <w:lastRenderedPageBreak/>
         <w:t>IDE y Herramientas de Desarrollo utilizadas</w:t>
       </w:r>
-      <w:bookmarkEnd w:id="5"/>
+      <w:bookmarkEnd w:id="4"/>
     </w:p>
     <w:p>
       <w:proofErr w:type="spellStart"/>
@@ -1727,7 +2017,6 @@
       </w:pPr>
       <w:bookmarkStart w:id="9" w:name="_Toc497505751"/>
       <w:r>
-        <w:lastRenderedPageBreak/>
         <w:t>Framework y otras herramientas</w:t>
       </w:r>
       <w:bookmarkEnd w:id="9"/>
@@ -1898,10 +2187,7 @@
       <w:bookmarkStart w:id="14" w:name="_Toc497505756"/>
       <w:r>
         <w:lastRenderedPageBreak/>
-        <w:t>Árbol de navegación:</w:t>
-      </w:r>
-      <w:r>
-        <w:t xml:space="preserve"> Interfaz de Administración</w:t>
+        <w:t>Árbol de navegación: Interfaz de Administración</w:t>
       </w:r>
       <w:bookmarkEnd w:id="14"/>
     </w:p>
@@ -2349,6 +2635,119 @@
     </w:lvl>
   </w:abstractNum>
   <w:abstractNum w:abstractNumId="2" w15:restartNumberingAfterBreak="0">
+    <w:nsid w:val="630A4B31"/>
+    <w:multiLevelType w:val="hybridMultilevel"/>
+    <w:tmpl w:val="C0A64CD8"/>
+    <w:lvl w:ilvl="0" w:tplc="0C0A0001">
+      <w:start w:val="1"/>
+      <w:numFmt w:val="bullet"/>
+      <w:lvlText w:val=""/>
+      <w:lvlJc w:val="left"/>
+      <w:pPr>
+        <w:ind w:left="720" w:hanging="360"/>
+      </w:pPr>
+      <w:rPr>
+        <w:rFonts w:ascii="Symbol" w:hAnsi="Symbol" w:hint="default"/>
+      </w:rPr>
+    </w:lvl>
+    <w:lvl w:ilvl="1" w:tplc="0C0A0003">
+      <w:start w:val="1"/>
+      <w:numFmt w:val="bullet"/>
+      <w:lvlText w:val="o"/>
+      <w:lvlJc w:val="left"/>
+      <w:pPr>
+        <w:ind w:left="1440" w:hanging="360"/>
+      </w:pPr>
+      <w:rPr>
+        <w:rFonts w:ascii="Courier New" w:hAnsi="Courier New" w:cs="Courier New" w:hint="default"/>
+      </w:rPr>
+    </w:lvl>
+    <w:lvl w:ilvl="2" w:tplc="0C0A0005" w:tentative="1">
+      <w:start w:val="1"/>
+      <w:numFmt w:val="bullet"/>
+      <w:lvlText w:val=""/>
+      <w:lvlJc w:val="left"/>
+      <w:pPr>
+        <w:ind w:left="2160" w:hanging="360"/>
+      </w:pPr>
+      <w:rPr>
+        <w:rFonts w:ascii="Wingdings" w:hAnsi="Wingdings" w:hint="default"/>
+      </w:rPr>
+    </w:lvl>
+    <w:lvl w:ilvl="3" w:tplc="0C0A0001" w:tentative="1">
+      <w:start w:val="1"/>
+      <w:numFmt w:val="bullet"/>
+      <w:lvlText w:val=""/>
+      <w:lvlJc w:val="left"/>
+      <w:pPr>
+        <w:ind w:left="2880" w:hanging="360"/>
+      </w:pPr>
+      <w:rPr>
+        <w:rFonts w:ascii="Symbol" w:hAnsi="Symbol" w:hint="default"/>
+      </w:rPr>
+    </w:lvl>
+    <w:lvl w:ilvl="4" w:tplc="0C0A0003" w:tentative="1">
+      <w:start w:val="1"/>
+      <w:numFmt w:val="bullet"/>
+      <w:lvlText w:val="o"/>
+      <w:lvlJc w:val="left"/>
+      <w:pPr>
+        <w:ind w:left="3600" w:hanging="360"/>
+      </w:pPr>
+      <w:rPr>
+        <w:rFonts w:ascii="Courier New" w:hAnsi="Courier New" w:cs="Courier New" w:hint="default"/>
+      </w:rPr>
+    </w:lvl>
+    <w:lvl w:ilvl="5" w:tplc="0C0A0005" w:tentative="1">
+      <w:start w:val="1"/>
+      <w:numFmt w:val="bullet"/>
+      <w:lvlText w:val=""/>
+      <w:lvlJc w:val="left"/>
+      <w:pPr>
+        <w:ind w:left="4320" w:hanging="360"/>
+      </w:pPr>
+      <w:rPr>
+        <w:rFonts w:ascii="Wingdings" w:hAnsi="Wingdings" w:hint="default"/>
+      </w:rPr>
+    </w:lvl>
+    <w:lvl w:ilvl="6" w:tplc="0C0A0001" w:tentative="1">
+      <w:start w:val="1"/>
+      <w:numFmt w:val="bullet"/>
+      <w:lvlText w:val=""/>
+      <w:lvlJc w:val="left"/>
+      <w:pPr>
+        <w:ind w:left="5040" w:hanging="360"/>
+      </w:pPr>
+      <w:rPr>
+        <w:rFonts w:ascii="Symbol" w:hAnsi="Symbol" w:hint="default"/>
+      </w:rPr>
+    </w:lvl>
+    <w:lvl w:ilvl="7" w:tplc="0C0A0003" w:tentative="1">
+      <w:start w:val="1"/>
+      <w:numFmt w:val="bullet"/>
+      <w:lvlText w:val="o"/>
+      <w:lvlJc w:val="left"/>
+      <w:pPr>
+        <w:ind w:left="5760" w:hanging="360"/>
+      </w:pPr>
+      <w:rPr>
+        <w:rFonts w:ascii="Courier New" w:hAnsi="Courier New" w:cs="Courier New" w:hint="default"/>
+      </w:rPr>
+    </w:lvl>
+    <w:lvl w:ilvl="8" w:tplc="0C0A0005" w:tentative="1">
+      <w:start w:val="1"/>
+      <w:numFmt w:val="bullet"/>
+      <w:lvlText w:val=""/>
+      <w:lvlJc w:val="left"/>
+      <w:pPr>
+        <w:ind w:left="6480" w:hanging="360"/>
+      </w:pPr>
+      <w:rPr>
+        <w:rFonts w:ascii="Wingdings" w:hAnsi="Wingdings" w:hint="default"/>
+      </w:rPr>
+    </w:lvl>
+  </w:abstractNum>
+  <w:abstractNum w:abstractNumId="3" w15:restartNumberingAfterBreak="0">
     <w:nsid w:val="7ACD5AA1"/>
     <w:multiLevelType w:val="hybridMultilevel"/>
     <w:tmpl w:val="18DAC4CE"/>
@@ -2465,10 +2864,13 @@
     <w:abstractNumId w:val="0"/>
   </w:num>
   <w:num w:numId="2">
-    <w:abstractNumId w:val="2"/>
+    <w:abstractNumId w:val="3"/>
   </w:num>
   <w:num w:numId="3">
     <w:abstractNumId w:val="1"/>
+  </w:num>
+  <w:num w:numId="4">
+    <w:abstractNumId w:val="2"/>
   </w:num>
 </w:numbering>
 </file>
@@ -3310,7 +3712,7 @@
 </file>
 
 <file path=customXml/itemProps1.xml><?xml version="1.0" encoding="utf-8"?>
-<ds:datastoreItem xmlns:ds="http://schemas.openxmlformats.org/officeDocument/2006/customXml" ds:itemID="{9D57F66A-D705-4E8C-9C59-28CE8AA02662}">
+<ds:datastoreItem xmlns:ds="http://schemas.openxmlformats.org/officeDocument/2006/customXml" ds:itemID="{B9086C3E-3E64-4554-AB1A-6D3F0E5A75A8}">
   <ds:schemaRefs>
     <ds:schemaRef ds:uri="http://schemas.openxmlformats.org/officeDocument/2006/bibliography"/>
   </ds:schemaRefs>

</xml_diff>

<commit_message>
Modificaciones de la Documentacion
</commit_message>
<xml_diff>
--- a/docs/Documento en Proceso.docx
+++ b/docs/Documento en Proceso.docx
@@ -2,8 +2,6 @@
 <file path=word/document.xml><?xml version="1.0" encoding="utf-8"?>
 <w:document xmlns:wpc="http://schemas.microsoft.com/office/word/2010/wordprocessingCanvas" xmlns:cx="http://schemas.microsoft.com/office/drawing/2014/chartex" xmlns:cx1="http://schemas.microsoft.com/office/drawing/2015/9/8/chartex" xmlns:mc="http://schemas.openxmlformats.org/markup-compatibility/2006" xmlns:o="urn:schemas-microsoft-com:office:office" xmlns:r="http://schemas.openxmlformats.org/officeDocument/2006/relationships" xmlns:m="http://schemas.openxmlformats.org/officeDocument/2006/math" xmlns:v="urn:schemas-microsoft-com:vml" xmlns:wp14="http://schemas.microsoft.com/office/word/2010/wordprocessingDrawing" xmlns:wp="http://schemas.openxmlformats.org/drawingml/2006/wordprocessingDrawing" xmlns:w10="urn:schemas-microsoft-com:office:word" xmlns:w="http://schemas.openxmlformats.org/wordprocessingml/2006/main" xmlns:w14="http://schemas.microsoft.com/office/word/2010/wordml" xmlns:w15="http://schemas.microsoft.com/office/word/2012/wordml" xmlns:w16se="http://schemas.microsoft.com/office/word/2015/wordml/symex" xmlns:wpg="http://schemas.microsoft.com/office/word/2010/wordprocessingGroup" xmlns:wpi="http://schemas.microsoft.com/office/word/2010/wordprocessingInk" xmlns:wne="http://schemas.microsoft.com/office/word/2006/wordml" xmlns:wps="http://schemas.microsoft.com/office/word/2010/wordprocessingShape" mc:Ignorable="w14 w15 w16se wp14">
   <w:body>
-    <w:bookmarkStart w:id="0" w:name="_GoBack" w:displacedByCustomXml="next"/>
-    <w:bookmarkEnd w:id="0" w:displacedByCustomXml="next"/>
     <w:sdt>
       <w:sdtPr>
         <w:rPr>
@@ -33,6 +31,8 @@
           <w:r>
             <w:t>Contenido</w:t>
           </w:r>
+          <w:bookmarkStart w:id="0" w:name="_GoBack"/>
+          <w:bookmarkEnd w:id="0"/>
         </w:p>
         <w:p>
           <w:pPr>
@@ -55,7 +55,7 @@
           <w:r>
             <w:fldChar w:fldCharType="separate"/>
           </w:r>
-          <w:hyperlink w:anchor="_Toc498200965" w:history="1">
+          <w:hyperlink w:anchor="_Toc498269661" w:history="1">
             <w:r>
               <w:rPr>
                 <w:rStyle w:val="Hipervnculo"/>
@@ -82,7 +82,7 @@
                 <w:noProof/>
                 <w:webHidden/>
               </w:rPr>
-              <w:instrText xml:space="preserve"> PAGEREF _Toc498200965 \h </w:instrText>
+              <w:instrText xml:space="preserve"> PAGEREF _Toc498269661 \h </w:instrText>
             </w:r>
             <w:r>
               <w:rPr>
@@ -125,7 +125,7 @@
               <w:lang w:eastAsia="es-ES"/>
             </w:rPr>
           </w:pPr>
-          <w:hyperlink w:anchor="_Toc498200966" w:history="1">
+          <w:hyperlink w:anchor="_Toc498269662" w:history="1">
             <w:r>
               <w:rPr>
                 <w:rStyle w:val="Hipervnculo"/>
@@ -152,7 +152,7 @@
                 <w:noProof/>
                 <w:webHidden/>
               </w:rPr>
-              <w:instrText xml:space="preserve"> PAGEREF _Toc498200966 \h </w:instrText>
+              <w:instrText xml:space="preserve"> PAGEREF _Toc498269662 \h </w:instrText>
             </w:r>
             <w:r>
               <w:rPr>
@@ -195,7 +195,7 @@
               <w:lang w:eastAsia="es-ES"/>
             </w:rPr>
           </w:pPr>
-          <w:hyperlink w:anchor="_Toc498200967" w:history="1">
+          <w:hyperlink w:anchor="_Toc498269663" w:history="1">
             <w:r>
               <w:rPr>
                 <w:rStyle w:val="Hipervnculo"/>
@@ -222,7 +222,7 @@
                 <w:noProof/>
                 <w:webHidden/>
               </w:rPr>
-              <w:instrText xml:space="preserve"> PAGEREF _Toc498200967 \h </w:instrText>
+              <w:instrText xml:space="preserve"> PAGEREF _Toc498269663 \h </w:instrText>
             </w:r>
             <w:r>
               <w:rPr>
@@ -265,7 +265,7 @@
               <w:lang w:eastAsia="es-ES"/>
             </w:rPr>
           </w:pPr>
-          <w:hyperlink w:anchor="_Toc498200968" w:history="1">
+          <w:hyperlink w:anchor="_Toc498269664" w:history="1">
             <w:r>
               <w:rPr>
                 <w:rStyle w:val="Hipervnculo"/>
@@ -292,7 +292,7 @@
                 <w:noProof/>
                 <w:webHidden/>
               </w:rPr>
-              <w:instrText xml:space="preserve"> PAGEREF _Toc498200968 \h </w:instrText>
+              <w:instrText xml:space="preserve"> PAGEREF _Toc498269664 \h </w:instrText>
             </w:r>
             <w:r>
               <w:rPr>
@@ -335,7 +335,7 @@
               <w:lang w:eastAsia="es-ES"/>
             </w:rPr>
           </w:pPr>
-          <w:hyperlink w:anchor="_Toc498200969" w:history="1">
+          <w:hyperlink w:anchor="_Toc498269665" w:history="1">
             <w:r>
               <w:rPr>
                 <w:rStyle w:val="Hipervnculo"/>
@@ -362,7 +362,7 @@
                 <w:noProof/>
                 <w:webHidden/>
               </w:rPr>
-              <w:instrText xml:space="preserve"> PAGEREF _Toc498200969 \h </w:instrText>
+              <w:instrText xml:space="preserve"> PAGEREF _Toc498269665 \h </w:instrText>
             </w:r>
             <w:r>
               <w:rPr>
@@ -405,7 +405,7 @@
               <w:lang w:eastAsia="es-ES"/>
             </w:rPr>
           </w:pPr>
-          <w:hyperlink w:anchor="_Toc498200970" w:history="1">
+          <w:hyperlink w:anchor="_Toc498269666" w:history="1">
             <w:r>
               <w:rPr>
                 <w:rStyle w:val="Hipervnculo"/>
@@ -432,7 +432,7 @@
                 <w:noProof/>
                 <w:webHidden/>
               </w:rPr>
-              <w:instrText xml:space="preserve"> PAGEREF _Toc498200970 \h </w:instrText>
+              <w:instrText xml:space="preserve"> PAGEREF _Toc498269666 \h </w:instrText>
             </w:r>
             <w:r>
               <w:rPr>
@@ -475,7 +475,7 @@
               <w:lang w:eastAsia="es-ES"/>
             </w:rPr>
           </w:pPr>
-          <w:hyperlink w:anchor="_Toc498200971" w:history="1">
+          <w:hyperlink w:anchor="_Toc498269667" w:history="1">
             <w:r>
               <w:rPr>
                 <w:rStyle w:val="Hipervnculo"/>
@@ -502,7 +502,7 @@
                 <w:noProof/>
                 <w:webHidden/>
               </w:rPr>
-              <w:instrText xml:space="preserve"> PAGEREF _Toc498200971 \h </w:instrText>
+              <w:instrText xml:space="preserve"> PAGEREF _Toc498269667 \h </w:instrText>
             </w:r>
             <w:r>
               <w:rPr>
@@ -545,7 +545,7 @@
               <w:lang w:eastAsia="es-ES"/>
             </w:rPr>
           </w:pPr>
-          <w:hyperlink w:anchor="_Toc498200972" w:history="1">
+          <w:hyperlink w:anchor="_Toc498269668" w:history="1">
             <w:r>
               <w:rPr>
                 <w:rStyle w:val="Hipervnculo"/>
@@ -572,7 +572,7 @@
                 <w:noProof/>
                 <w:webHidden/>
               </w:rPr>
-              <w:instrText xml:space="preserve"> PAGEREF _Toc498200972 \h </w:instrText>
+              <w:instrText xml:space="preserve"> PAGEREF _Toc498269668 \h </w:instrText>
             </w:r>
             <w:r>
               <w:rPr>
@@ -615,7 +615,7 @@
               <w:lang w:eastAsia="es-ES"/>
             </w:rPr>
           </w:pPr>
-          <w:hyperlink w:anchor="_Toc498200973" w:history="1">
+          <w:hyperlink w:anchor="_Toc498269669" w:history="1">
             <w:r>
               <w:rPr>
                 <w:rStyle w:val="Hipervnculo"/>
@@ -642,7 +642,7 @@
                 <w:noProof/>
                 <w:webHidden/>
               </w:rPr>
-              <w:instrText xml:space="preserve"> PAGEREF _Toc498200973 \h </w:instrText>
+              <w:instrText xml:space="preserve"> PAGEREF _Toc498269669 \h </w:instrText>
             </w:r>
             <w:r>
               <w:rPr>
@@ -685,7 +685,7 @@
               <w:lang w:eastAsia="es-ES"/>
             </w:rPr>
           </w:pPr>
-          <w:hyperlink w:anchor="_Toc498200974" w:history="1">
+          <w:hyperlink w:anchor="_Toc498269670" w:history="1">
             <w:r>
               <w:rPr>
                 <w:rStyle w:val="Hipervnculo"/>
@@ -712,7 +712,7 @@
                 <w:noProof/>
                 <w:webHidden/>
               </w:rPr>
-              <w:instrText xml:space="preserve"> PAGEREF _Toc498200974 \h </w:instrText>
+              <w:instrText xml:space="preserve"> PAGEREF _Toc498269670 \h </w:instrText>
             </w:r>
             <w:r>
               <w:rPr>
@@ -755,7 +755,7 @@
               <w:lang w:eastAsia="es-ES"/>
             </w:rPr>
           </w:pPr>
-          <w:hyperlink w:anchor="_Toc498200975" w:history="1">
+          <w:hyperlink w:anchor="_Toc498269671" w:history="1">
             <w:r>
               <w:rPr>
                 <w:rStyle w:val="Hipervnculo"/>
@@ -782,7 +782,7 @@
                 <w:noProof/>
                 <w:webHidden/>
               </w:rPr>
-              <w:instrText xml:space="preserve"> PAGEREF _Toc498200975 \h </w:instrText>
+              <w:instrText xml:space="preserve"> PAGEREF _Toc498269671 \h </w:instrText>
             </w:r>
             <w:r>
               <w:rPr>
@@ -802,7 +802,7 @@
                 <w:noProof/>
                 <w:webHidden/>
               </w:rPr>
-              <w:t>6</w:t>
+              <w:t>7</w:t>
             </w:r>
             <w:r>
               <w:rPr>
@@ -825,7 +825,7 @@
               <w:lang w:eastAsia="es-ES"/>
             </w:rPr>
           </w:pPr>
-          <w:hyperlink w:anchor="_Toc498200976" w:history="1">
+          <w:hyperlink w:anchor="_Toc498269672" w:history="1">
             <w:r>
               <w:rPr>
                 <w:rStyle w:val="Hipervnculo"/>
@@ -852,7 +852,7 @@
                 <w:noProof/>
                 <w:webHidden/>
               </w:rPr>
-              <w:instrText xml:space="preserve"> PAGEREF _Toc498200976 \h </w:instrText>
+              <w:instrText xml:space="preserve"> PAGEREF _Toc498269672 \h </w:instrText>
             </w:r>
             <w:r>
               <w:rPr>
@@ -872,7 +872,7 @@
                 <w:noProof/>
                 <w:webHidden/>
               </w:rPr>
-              <w:t>6</w:t>
+              <w:t>7</w:t>
             </w:r>
             <w:r>
               <w:rPr>
@@ -895,7 +895,7 @@
               <w:lang w:eastAsia="es-ES"/>
             </w:rPr>
           </w:pPr>
-          <w:hyperlink w:anchor="_Toc498200977" w:history="1">
+          <w:hyperlink w:anchor="_Toc498269673" w:history="1">
             <w:r>
               <w:rPr>
                 <w:rStyle w:val="Hipervnculo"/>
@@ -922,7 +922,7 @@
                 <w:noProof/>
                 <w:webHidden/>
               </w:rPr>
-              <w:instrText xml:space="preserve"> PAGEREF _Toc498200977 \h </w:instrText>
+              <w:instrText xml:space="preserve"> PAGEREF _Toc498269673 \h </w:instrText>
             </w:r>
             <w:r>
               <w:rPr>
@@ -942,7 +942,7 @@
                 <w:noProof/>
                 <w:webHidden/>
               </w:rPr>
-              <w:t>7</w:t>
+              <w:t>8</w:t>
             </w:r>
             <w:r>
               <w:rPr>
@@ -965,7 +965,7 @@
               <w:lang w:eastAsia="es-ES"/>
             </w:rPr>
           </w:pPr>
-          <w:hyperlink w:anchor="_Toc498200978" w:history="1">
+          <w:hyperlink w:anchor="_Toc498269674" w:history="1">
             <w:r>
               <w:rPr>
                 <w:rStyle w:val="Hipervnculo"/>
@@ -992,7 +992,7 @@
                 <w:noProof/>
                 <w:webHidden/>
               </w:rPr>
-              <w:instrText xml:space="preserve"> PAGEREF _Toc498200978 \h </w:instrText>
+              <w:instrText xml:space="preserve"> PAGEREF _Toc498269674 \h </w:instrText>
             </w:r>
             <w:r>
               <w:rPr>
@@ -1012,7 +1012,7 @@
                 <w:noProof/>
                 <w:webHidden/>
               </w:rPr>
-              <w:t>7</w:t>
+              <w:t>8</w:t>
             </w:r>
             <w:r>
               <w:rPr>
@@ -1035,7 +1035,7 @@
               <w:lang w:eastAsia="es-ES"/>
             </w:rPr>
           </w:pPr>
-          <w:hyperlink w:anchor="_Toc498200979" w:history="1">
+          <w:hyperlink w:anchor="_Toc498269675" w:history="1">
             <w:r>
               <w:rPr>
                 <w:rStyle w:val="Hipervnculo"/>
@@ -1062,7 +1062,7 @@
                 <w:noProof/>
                 <w:webHidden/>
               </w:rPr>
-              <w:instrText xml:space="preserve"> PAGEREF _Toc498200979 \h </w:instrText>
+              <w:instrText xml:space="preserve"> PAGEREF _Toc498269675 \h </w:instrText>
             </w:r>
             <w:r>
               <w:rPr>
@@ -1082,7 +1082,7 @@
                 <w:noProof/>
                 <w:webHidden/>
               </w:rPr>
-              <w:t>7</w:t>
+              <w:t>8</w:t>
             </w:r>
             <w:r>
               <w:rPr>
@@ -1105,7 +1105,7 @@
               <w:lang w:eastAsia="es-ES"/>
             </w:rPr>
           </w:pPr>
-          <w:hyperlink w:anchor="_Toc498200980" w:history="1">
+          <w:hyperlink w:anchor="_Toc498269676" w:history="1">
             <w:r>
               <w:rPr>
                 <w:rStyle w:val="Hipervnculo"/>
@@ -1132,7 +1132,7 @@
                 <w:noProof/>
                 <w:webHidden/>
               </w:rPr>
-              <w:instrText xml:space="preserve"> PAGEREF _Toc498200980 \h </w:instrText>
+              <w:instrText xml:space="preserve"> PAGEREF _Toc498269676 \h </w:instrText>
             </w:r>
             <w:r>
               <w:rPr>
@@ -1152,7 +1152,7 @@
                 <w:noProof/>
                 <w:webHidden/>
               </w:rPr>
-              <w:t>8</w:t>
+              <w:t>9</w:t>
             </w:r>
             <w:r>
               <w:rPr>
@@ -1175,12 +1175,82 @@
               <w:lang w:eastAsia="es-ES"/>
             </w:rPr>
           </w:pPr>
-          <w:hyperlink w:anchor="_Toc498200981" w:history="1">
+          <w:hyperlink w:anchor="_Toc498269677" w:history="1">
             <w:r>
               <w:rPr>
                 <w:rStyle w:val="Hipervnculo"/>
                 <w:noProof/>
               </w:rPr>
+              <w:t>Principales problemas encontrados</w:t>
+            </w:r>
+            <w:r>
+              <w:rPr>
+                <w:noProof/>
+                <w:webHidden/>
+              </w:rPr>
+              <w:tab/>
+            </w:r>
+            <w:r>
+              <w:rPr>
+                <w:noProof/>
+                <w:webHidden/>
+              </w:rPr>
+              <w:fldChar w:fldCharType="begin"/>
+            </w:r>
+            <w:r>
+              <w:rPr>
+                <w:noProof/>
+                <w:webHidden/>
+              </w:rPr>
+              <w:instrText xml:space="preserve"> PAGEREF _Toc498269677 \h </w:instrText>
+            </w:r>
+            <w:r>
+              <w:rPr>
+                <w:noProof/>
+                <w:webHidden/>
+              </w:rPr>
+            </w:r>
+            <w:r>
+              <w:rPr>
+                <w:noProof/>
+                <w:webHidden/>
+              </w:rPr>
+              <w:fldChar w:fldCharType="separate"/>
+            </w:r>
+            <w:r>
+              <w:rPr>
+                <w:noProof/>
+                <w:webHidden/>
+              </w:rPr>
+              <w:t>10</w:t>
+            </w:r>
+            <w:r>
+              <w:rPr>
+                <w:noProof/>
+                <w:webHidden/>
+              </w:rPr>
+              <w:fldChar w:fldCharType="end"/>
+            </w:r>
+          </w:hyperlink>
+        </w:p>
+        <w:p>
+          <w:pPr>
+            <w:pStyle w:val="TDC1"/>
+            <w:tabs>
+              <w:tab w:val="right" w:leader="dot" w:pos="8494"/>
+            </w:tabs>
+            <w:rPr>
+              <w:rFonts w:eastAsiaTheme="minorEastAsia"/>
+              <w:noProof/>
+              <w:lang w:eastAsia="es-ES"/>
+            </w:rPr>
+          </w:pPr>
+          <w:hyperlink w:anchor="_Toc498269678" w:history="1">
+            <w:r>
+              <w:rPr>
+                <w:rStyle w:val="Hipervnculo"/>
+                <w:noProof/>
+              </w:rPr>
               <w:t>Bibliografía y enlaces utilizados</w:t>
             </w:r>
             <w:r>
@@ -1202,7 +1272,7 @@
                 <w:noProof/>
                 <w:webHidden/>
               </w:rPr>
-              <w:instrText xml:space="preserve"> PAGEREF _Toc498200981 \h </w:instrText>
+              <w:instrText xml:space="preserve"> PAGEREF _Toc498269678 \h </w:instrText>
             </w:r>
             <w:r>
               <w:rPr>
@@ -1222,7 +1292,7 @@
                 <w:noProof/>
                 <w:webHidden/>
               </w:rPr>
-              <w:t>9</w:t>
+              <w:t>11</w:t>
             </w:r>
             <w:r>
               <w:rPr>
@@ -1253,7 +1323,7 @@
       <w:pPr>
         <w:pStyle w:val="Ttulo1"/>
       </w:pPr>
-      <w:bookmarkStart w:id="1" w:name="_Toc498200965"/>
+      <w:bookmarkStart w:id="1" w:name="_Toc498269661"/>
       <w:r>
         <w:lastRenderedPageBreak/>
         <w:t>Datos del Alumno</w:t>
@@ -1330,7 +1400,7 @@
       <w:pPr>
         <w:pStyle w:val="Ttulo1"/>
       </w:pPr>
-      <w:bookmarkStart w:id="2" w:name="_Toc498200966"/>
+      <w:bookmarkStart w:id="2" w:name="_Toc498269662"/>
       <w:r>
         <w:lastRenderedPageBreak/>
         <w:t>Objetivo del Proyecto</w:t>
@@ -1496,7 +1566,7 @@
       <w:pPr>
         <w:pStyle w:val="Ttulo1"/>
       </w:pPr>
-      <w:bookmarkStart w:id="3" w:name="_Toc498200967"/>
+      <w:bookmarkStart w:id="3" w:name="_Toc498269663"/>
       <w:r>
         <w:lastRenderedPageBreak/>
         <w:t>Herramientas y Tecnologías usadas</w:t>
@@ -1507,7 +1577,7 @@
       <w:pPr>
         <w:pStyle w:val="Ttulo2"/>
       </w:pPr>
-      <w:bookmarkStart w:id="4" w:name="_Toc498200968"/>
+      <w:bookmarkStart w:id="4" w:name="_Toc498269664"/>
       <w:r>
         <w:t>Modelo de Red, Equipos y Sistemas Operativos</w:t>
       </w:r>
@@ -1851,7 +1921,7 @@
       <w:pPr>
         <w:pStyle w:val="Ttulo2"/>
       </w:pPr>
-      <w:bookmarkStart w:id="5" w:name="_Toc498200969"/>
+      <w:bookmarkStart w:id="5" w:name="_Toc498269665"/>
       <w:r>
         <w:lastRenderedPageBreak/>
         <w:t>IDE y Herramientas de Desarrollo utilizadas</w:t>
@@ -1891,7 +1961,13 @@
         <w:proofErr w:type="spellEnd"/>
       </w:hyperlink>
       <w:r>
-        <w:t>: Control remoto modo texto, para la administración del sistema servidor.</w:t>
+        <w:t xml:space="preserve">: Control remoto modo texto, para la administración </w:t>
+      </w:r>
+      <w:r>
+        <w:t>de los sistemas servidores</w:t>
+      </w:r>
+      <w:r>
+        <w:t>.</w:t>
       </w:r>
     </w:p>
     <w:p>
@@ -1961,7 +2037,7 @@
       <w:pPr>
         <w:pStyle w:val="Ttulo2"/>
       </w:pPr>
-      <w:bookmarkStart w:id="6" w:name="_Toc498200970"/>
+      <w:bookmarkStart w:id="6" w:name="_Toc498269666"/>
       <w:r>
         <w:t>Lenguajes de Programación y de Marcas utilizados</w:t>
       </w:r>
@@ -2038,7 +2114,7 @@
       <w:pPr>
         <w:pStyle w:val="Ttulo2"/>
       </w:pPr>
-      <w:bookmarkStart w:id="7" w:name="_Toc498200971"/>
+      <w:bookmarkStart w:id="7" w:name="_Toc498269667"/>
       <w:r>
         <w:t>SGBD o sistema de almacenamiento utilizado</w:t>
       </w:r>
@@ -2066,7 +2142,7 @@
       <w:pPr>
         <w:pStyle w:val="Ttulo2"/>
       </w:pPr>
-      <w:bookmarkStart w:id="8" w:name="_Toc498200972"/>
+      <w:bookmarkStart w:id="8" w:name="_Toc498269668"/>
       <w:r>
         <w:t>Repositorio de Software</w:t>
       </w:r>
@@ -2092,7 +2168,7 @@
       <w:pPr>
         <w:pStyle w:val="Ttulo2"/>
       </w:pPr>
-      <w:bookmarkStart w:id="9" w:name="_Toc498200973"/>
+      <w:bookmarkStart w:id="9" w:name="_Toc498269669"/>
       <w:r>
         <w:t>Framework y otras herramientas</w:t>
       </w:r>
@@ -2118,7 +2194,7 @@
       <w:pPr>
         <w:pStyle w:val="Ttulo1"/>
       </w:pPr>
-      <w:bookmarkStart w:id="10" w:name="_Toc498200974"/>
+      <w:bookmarkStart w:id="10" w:name="_Toc498269670"/>
       <w:r>
         <w:lastRenderedPageBreak/>
         <w:t>Análisis y diseño del supuesto práctico</w:t>
@@ -2126,11 +2202,51 @@
       <w:bookmarkEnd w:id="10"/>
     </w:p>
     <w:p>
+      <w:r>
+        <w:t>Se ha pensado en un establecimiento pequeño y poco conocido para la creación de este sitio. Por ello, inicialmente no se dispone de una sección para eventos o para premios. Si se prospera y se gana popularidad que permitan celebrar dichos eventos, se puede agregar esa sección sin demasiado trabajo.</w:t>
+      </w:r>
+    </w:p>
+    <w:p>
+      <w:r>
+        <w:t>Para que el sitio no sea tan simple, dispone de un carrusel de imágenes con fotografías del lugar y algunos de sus platos</w:t>
+      </w:r>
+      <w:r>
+        <w:t>. Pretende ser un elemento atrayente para potenciales clientes.</w:t>
+      </w:r>
+    </w:p>
+    <w:p>
+      <w:r>
+        <w:t>De nada sirve que los clientes quieran venir si no saben dónde está el restaurante, por lo que se incluye también la obligatoria sección “Nosotros”. En otros sitios tiene otros nombres, pero en todos cumple la misma función: Informar del emplazamiento del establecimiento y proporcionar datos de contacto.</w:t>
+      </w:r>
+    </w:p>
+    <w:p>
+      <w:r>
+        <w:t>La carta</w:t>
+      </w:r>
+      <w:r>
+        <w:t xml:space="preserve"> del restaurante está disponible en la web para consulta de los clientes. Esta carta mostrará los distintos alérgenos que contienen dichos platos (cumpliendo así con la normativa vigente). De igual manera, estos platos se filtrarán dependiendo de la estación que se seleccione para la carta del restaurante (por ejemplo, gazpacho en verano y sopas calientes en invierno).</w:t>
+      </w:r>
+    </w:p>
+    <w:p>
+      <w:r>
+        <w:t xml:space="preserve">La simplicidad con la que se ha pensado en el sistema no está reñida con la seguridad. Para evitar que cualquier persona ajena al restaurante modifique la carta, </w:t>
+      </w:r>
+      <w:r>
+        <w:t>la sección para este fin se ha separado, convertido en un sitio independiente y se ha instalado en un equipo del establecimiento. Sólo desde un equipo en el establecimiento puede accederse, y aun así es necesario introducir una contraseña para conseguir entrar.</w:t>
+      </w:r>
+    </w:p>
+    <w:p>
+      <w:r>
+        <w:t>Para el desarrollo de todo el entorno se ha utilizado software abierto buscando reducción de costes. Los posibles problemas y dudas pueden resolverse gracias a la gran comunidad que se ha creado alrededor de estas herramientas.</w:t>
+      </w:r>
+    </w:p>
+    <w:p>
       <w:pPr>
         <w:pStyle w:val="Ttulo2"/>
       </w:pPr>
-      <w:bookmarkStart w:id="11" w:name="_Toc498200975"/>
-      <w:r>
+      <w:bookmarkStart w:id="11" w:name="_Toc498269671"/>
+      <w:r>
+        <w:lastRenderedPageBreak/>
         <w:t>Modelo de clases</w:t>
       </w:r>
       <w:bookmarkEnd w:id="11"/>
@@ -2195,7 +2311,7 @@
       <w:pPr>
         <w:pStyle w:val="Ttulo2"/>
       </w:pPr>
-      <w:bookmarkStart w:id="12" w:name="_Toc498200976"/>
+      <w:bookmarkStart w:id="12" w:name="_Toc498269672"/>
       <w:r>
         <w:t>Modelo de casos de uso</w:t>
       </w:r>
@@ -2261,7 +2377,7 @@
       <w:pPr>
         <w:pStyle w:val="Ttulo2"/>
       </w:pPr>
-      <w:bookmarkStart w:id="13" w:name="_Toc498200977"/>
+      <w:bookmarkStart w:id="13" w:name="_Toc498269673"/>
       <w:r>
         <w:lastRenderedPageBreak/>
         <w:t>Árbol de navegación</w:t>
@@ -2318,7 +2434,7 @@
       <w:pPr>
         <w:pStyle w:val="Ttulo2"/>
       </w:pPr>
-      <w:bookmarkStart w:id="14" w:name="_Toc498200978"/>
+      <w:bookmarkStart w:id="14" w:name="_Toc498269674"/>
       <w:r>
         <w:t>Árbol de navegación: Interfaz de Administración</w:t>
       </w:r>
@@ -2371,7 +2487,7 @@
       <w:pPr>
         <w:pStyle w:val="Ttulo2"/>
       </w:pPr>
-      <w:bookmarkStart w:id="15" w:name="_Toc498200979"/>
+      <w:bookmarkStart w:id="15" w:name="_Toc498269675"/>
       <w:r>
         <w:t>Modelo físico de datos</w:t>
       </w:r>
@@ -2437,7 +2553,7 @@
       <w:pPr>
         <w:pStyle w:val="Ttulo1"/>
       </w:pPr>
-      <w:bookmarkStart w:id="16" w:name="_Toc498200980"/>
+      <w:bookmarkStart w:id="16" w:name="_Toc498269676"/>
       <w:r>
         <w:lastRenderedPageBreak/>
         <w:t>Presupuesto y financiación</w:t>
@@ -2483,20 +2599,87 @@
       <w:r>
         <w:t>El servicio de administración puede instalarse en un equipo controlado ya existente en la empresa. En el caso de querer un equipo dedicado, puede optarse por una Raspberry Pi debido al poco trabajo que soportará el mismo. La Raspberry completa costaría 60€, sin monitor puesto que se controlaría de forma remota.</w:t>
       </w:r>
+    </w:p>
+    <w:p>
+      <w:pPr>
+        <w:pStyle w:val="Ttulo1"/>
+      </w:pPr>
       <w:r>
         <w:br w:type="page"/>
       </w:r>
+      <w:bookmarkStart w:id="17" w:name="_Toc498269677"/>
+      <w:r>
+        <w:lastRenderedPageBreak/>
+        <w:t>Principales problemas encontrados</w:t>
+      </w:r>
+      <w:bookmarkEnd w:id="17"/>
+    </w:p>
+    <w:p>
+      <w:r>
+        <w:rPr>
+          <w:b/>
+        </w:rPr>
+        <w:t>Entendimiento</w:t>
+      </w:r>
+      <w:r>
+        <w:t>: de poco sirve tener claro qué se quiere hacer y cómo si no se es capaz de expresarlo adecuadamente para que los demás también lo sepan.</w:t>
+      </w:r>
+    </w:p>
+    <w:p>
+      <w:r>
+        <w:rPr>
+          <w:b/>
+        </w:rPr>
+        <w:t>Bucle FOR en JavaScript</w:t>
+      </w:r>
+      <w:r>
+        <w:t xml:space="preserve">: </w:t>
+      </w:r>
+      <w:r>
+        <w:t>El funcionamiento habitual de un proceso cíclico es realizar secuencialmente una lista de tareas. Esto implica que no se empieza una hasta que acaba la anterior. JavaScript lanza las tareas una detrás de otra sin esperar a la finalización de la anterior, lo que puede provocar problemas sobre todo con tareas que dependen de comunicaciones de red.</w:t>
+      </w:r>
+    </w:p>
+    <w:p>
+      <w:r>
+        <w:rPr>
+          <w:b/>
+        </w:rPr>
+        <w:t>Administración de tiempo</w:t>
+      </w:r>
+      <w:r>
+        <w:t>: Una mala organización provoca la dedicación de tiempo excesivo a tareas que no lo demandan, dejando tareas vitales demasiado ajustadas.</w:t>
+      </w:r>
+    </w:p>
+    <w:p>
+      <w:r>
+        <w:rPr>
+          <w:b/>
+        </w:rPr>
+        <w:t>Conectividad</w:t>
+      </w:r>
+      <w:r>
+        <w:t xml:space="preserve">: Aunque la prueba se ha desarrollado por completo sobre un solo equipo, el entorno real implica varias máquinas que deben trabajar en conjunto. Si no se realiza bien la configuración de todas ellas, </w:t>
+      </w:r>
+      <w:r>
+        <w:t>la vista</w:t>
+      </w:r>
+      <w:r>
+        <w:t xml:space="preserve"> y mantenimiento de la carta no funcionarán.</w:t>
+      </w:r>
+      <w:r>
+        <w:br w:type="page"/>
+      </w:r>
     </w:p>
     <w:p>
       <w:pPr>
         <w:pStyle w:val="Ttulo1"/>
       </w:pPr>
-      <w:bookmarkStart w:id="17" w:name="_Toc498200981"/>
+      <w:bookmarkStart w:id="18" w:name="_Toc498269678"/>
       <w:r>
         <w:lastRenderedPageBreak/>
         <w:t>Bibliografía y enlaces utilizados</w:t>
       </w:r>
-      <w:bookmarkEnd w:id="17"/>
+      <w:bookmarkEnd w:id="18"/>
     </w:p>
     <w:p>
       <w:pPr>
@@ -4020,7 +4203,7 @@
 </file>
 
 <file path=customXml/itemProps1.xml><?xml version="1.0" encoding="utf-8"?>
-<ds:datastoreItem xmlns:ds="http://schemas.openxmlformats.org/officeDocument/2006/customXml" ds:itemID="{2A09F145-263D-4D16-9782-A677BED7A4AB}">
+<ds:datastoreItem xmlns:ds="http://schemas.openxmlformats.org/officeDocument/2006/customXml" ds:itemID="{D61AC049-F895-4505-BCB6-D325D922F47D}">
   <ds:schemaRefs>
     <ds:schemaRef ds:uri="http://schemas.openxmlformats.org/officeDocument/2006/bibliography"/>
   </ds:schemaRefs>

</xml_diff>

<commit_message>
Cambios en Documentacion y en Acceso Administrativo
</commit_message>
<xml_diff>
--- a/docs/Documento en Proceso.docx
+++ b/docs/Documento en Proceso.docx
@@ -31,8 +31,6 @@
           <w:r>
             <w:t>Contenido</w:t>
           </w:r>
-          <w:bookmarkStart w:id="0" w:name="_GoBack"/>
-          <w:bookmarkEnd w:id="0"/>
         </w:p>
         <w:p>
           <w:pPr>
@@ -1323,12 +1321,12 @@
       <w:pPr>
         <w:pStyle w:val="Ttulo1"/>
       </w:pPr>
-      <w:bookmarkStart w:id="1" w:name="_Toc498269661"/>
+      <w:bookmarkStart w:id="0" w:name="_Toc498269661"/>
       <w:r>
         <w:lastRenderedPageBreak/>
         <w:t>Datos del Alumno</w:t>
       </w:r>
-      <w:bookmarkEnd w:id="1"/>
+      <w:bookmarkEnd w:id="0"/>
     </w:p>
     <w:p>
       <w:r>
@@ -1400,12 +1398,12 @@
       <w:pPr>
         <w:pStyle w:val="Ttulo1"/>
       </w:pPr>
-      <w:bookmarkStart w:id="2" w:name="_Toc498269662"/>
+      <w:bookmarkStart w:id="1" w:name="_Toc498269662"/>
       <w:r>
         <w:lastRenderedPageBreak/>
         <w:t>Objetivo del Proyecto</w:t>
       </w:r>
-      <w:bookmarkEnd w:id="2"/>
+      <w:bookmarkEnd w:id="1"/>
     </w:p>
     <w:p>
       <w:r>
@@ -1475,13 +1473,7 @@
         </w:numPr>
       </w:pPr>
       <w:r>
-        <w:t>Interfaz de administración: Esta página web sólo es accesible desde los equipos administrativos del restaurante</w:t>
-      </w:r>
-      <w:r>
-        <w:t>, y se encuentra en un equipo instalado en el restaurante</w:t>
-      </w:r>
-      <w:r>
-        <w:t>. Permite las siguientes operaciones:</w:t>
+        <w:t>Interfaz de administración: Esta página web sólo es accesible desde los equipos administrativos del restaurante. Permite las siguientes operaciones:</w:t>
       </w:r>
     </w:p>
     <w:p>
@@ -1566,22 +1558,22 @@
       <w:pPr>
         <w:pStyle w:val="Ttulo1"/>
       </w:pPr>
-      <w:bookmarkStart w:id="3" w:name="_Toc498269663"/>
+      <w:bookmarkStart w:id="2" w:name="_Toc498269663"/>
       <w:r>
         <w:lastRenderedPageBreak/>
         <w:t>Herramientas y Tecnologías usadas</w:t>
       </w:r>
+      <w:bookmarkEnd w:id="2"/>
+    </w:p>
+    <w:p>
+      <w:pPr>
+        <w:pStyle w:val="Ttulo2"/>
+      </w:pPr>
+      <w:bookmarkStart w:id="3" w:name="_Toc498269664"/>
+      <w:r>
+        <w:t>Modelo de Red, Equipos y Sistemas Operativos</w:t>
+      </w:r>
       <w:bookmarkEnd w:id="3"/>
-    </w:p>
-    <w:p>
-      <w:pPr>
-        <w:pStyle w:val="Ttulo2"/>
-      </w:pPr>
-      <w:bookmarkStart w:id="4" w:name="_Toc498269664"/>
-      <w:r>
-        <w:t>Modelo de Red, Equipos y Sistemas Operativos</w:t>
-      </w:r>
-      <w:bookmarkEnd w:id="4"/>
     </w:p>
     <w:p>
       <w:r>
@@ -1596,9 +1588,9 @@
         </w:rPr>
         <w:drawing>
           <wp:inline distT="0" distB="0" distL="0" distR="0">
-            <wp:extent cx="5400040" cy="3092477"/>
+            <wp:extent cx="5400040" cy="3190672"/>
             <wp:effectExtent l="0" t="0" r="0" b="0"/>
-            <wp:docPr id="6" name="Imagen 6" descr="G:\PortableGit\CosasDeLaCarta\docs\modeloRed.png"/>
+            <wp:docPr id="8" name="Imagen 8" descr="G:\PortableGit\CosasDeLaCarta\docs\modeloRed.png"/>
             <wp:cNvGraphicFramePr>
               <a:graphicFrameLocks xmlns:a="http://schemas.openxmlformats.org/drawingml/2006/main" noChangeAspect="1"/>
             </wp:cNvGraphicFramePr>
@@ -1606,7 +1598,7 @@
               <a:graphicData uri="http://schemas.openxmlformats.org/drawingml/2006/picture">
                 <pic:pic xmlns:pic="http://schemas.openxmlformats.org/drawingml/2006/picture">
                   <pic:nvPicPr>
-                    <pic:cNvPr id="0" name="Picture 1" descr="G:\PortableGit\CosasDeLaCarta\docs\modeloRed.png"/>
+                    <pic:cNvPr id="0" name="Picture 2" descr="G:\PortableGit\CosasDeLaCarta\docs\modeloRed.png"/>
                     <pic:cNvPicPr>
                       <a:picLocks noChangeAspect="1" noChangeArrowheads="1"/>
                     </pic:cNvPicPr>
@@ -1627,7 +1619,7 @@
                   <pic:spPr bwMode="auto">
                     <a:xfrm>
                       <a:off x="0" y="0"/>
-                      <a:ext cx="5400040" cy="3092477"/>
+                      <a:ext cx="5400040" cy="3190672"/>
                     </a:xfrm>
                     <a:prstGeom prst="rect">
                       <a:avLst/>
@@ -1643,6 +1635,8 @@
           </wp:inline>
         </w:drawing>
       </w:r>
+      <w:bookmarkStart w:id="4" w:name="_GoBack"/>
+      <w:bookmarkEnd w:id="4"/>
     </w:p>
     <w:p>
       <w:pPr>
@@ -1749,6 +1743,18 @@
       <w:pPr>
         <w:pStyle w:val="Prrafodelista"/>
         <w:numPr>
+          <w:ilvl w:val="1"/>
+          <w:numId w:val="4"/>
+        </w:numPr>
+      </w:pPr>
+      <w:r>
+        <w:t>Si el usuario se conecta desde el restaurante, permite la administración de la carta.</w:t>
+      </w:r>
+    </w:p>
+    <w:p>
+      <w:pPr>
+        <w:pStyle w:val="Prrafodelista"/>
+        <w:numPr>
           <w:ilvl w:val="0"/>
           <w:numId w:val="4"/>
         </w:numPr>
@@ -1785,75 +1791,6 @@
       </w:pPr>
       <w:r>
         <w:t>Cualquier navegador web visual que soporte HTML5</w:t>
-      </w:r>
-    </w:p>
-    <w:p>
-      <w:pPr>
-        <w:pStyle w:val="Prrafodelista"/>
-        <w:numPr>
-          <w:ilvl w:val="0"/>
-          <w:numId w:val="4"/>
-        </w:numPr>
-      </w:pPr>
-      <w:r>
-        <w:rPr>
-          <w:b/>
-        </w:rPr>
-        <w:t>Servidor Administración</w:t>
-      </w:r>
-      <w:r>
-        <w:t>: Se utiliza para el mantenimiento de la base de datos de platos.</w:t>
-      </w:r>
-    </w:p>
-    <w:p>
-      <w:pPr>
-        <w:pStyle w:val="Prrafodelista"/>
-        <w:numPr>
-          <w:ilvl w:val="1"/>
-          <w:numId w:val="4"/>
-        </w:numPr>
-      </w:pPr>
-      <w:r>
-        <w:t>Independencia del S.O., preferiblemente Linux</w:t>
-      </w:r>
-    </w:p>
-    <w:p>
-      <w:pPr>
-        <w:pStyle w:val="Prrafodelista"/>
-        <w:numPr>
-          <w:ilvl w:val="1"/>
-          <w:numId w:val="4"/>
-        </w:numPr>
-      </w:pPr>
-      <w:r>
-        <w:t>Preferiblemente Apache, funcionando con HTML y PHP</w:t>
-      </w:r>
-    </w:p>
-    <w:p>
-      <w:pPr>
-        <w:pStyle w:val="Prrafodelista"/>
-        <w:numPr>
-          <w:ilvl w:val="1"/>
-          <w:numId w:val="4"/>
-        </w:numPr>
-      </w:pPr>
-      <w:r>
-        <w:t>Sólo accesible desde la red de la empresa</w:t>
-      </w:r>
-    </w:p>
-    <w:p>
-      <w:pPr>
-        <w:pStyle w:val="Prrafodelista"/>
-        <w:numPr>
-          <w:ilvl w:val="1"/>
-          <w:numId w:val="4"/>
-        </w:numPr>
-      </w:pPr>
-      <w:r>
-        <w:t xml:space="preserve">Se conecta con el Servidor SQL </w:t>
-      </w:r>
-      <w:r>
-        <w:t>para permitir la administración de la carta</w:t>
       </w:r>
     </w:p>
     <w:p>
@@ -2232,7 +2169,10 @@
         <w:t xml:space="preserve">La simplicidad con la que se ha pensado en el sistema no está reñida con la seguridad. Para evitar que cualquier persona ajena al restaurante modifique la carta, </w:t>
       </w:r>
       <w:r>
-        <w:t>la sección para este fin se ha separado, convertido en un sitio independiente y se ha instalado en un equipo del establecimiento. Sólo desde un equipo en el establecimiento puede accederse, y aun así es necesario introducir una contraseña para conseguir entrar.</w:t>
+        <w:t xml:space="preserve">la sección para este fin </w:t>
+      </w:r>
+      <w:r>
+        <w:t>tiene el acceso restringido. Sólo está permitido desde el establecimiento, y está protegido por contraseña.</w:t>
       </w:r>
     </w:p>
     <w:p>
@@ -2382,9 +2322,6 @@
         <w:lastRenderedPageBreak/>
         <w:t>Árbol de navegación</w:t>
       </w:r>
-      <w:r>
-        <w:t>: Página pública</w:t>
-      </w:r>
       <w:bookmarkEnd w:id="13"/>
     </w:p>
     <w:p>
@@ -2394,10 +2331,10 @@
           <w:lang w:eastAsia="es-ES"/>
         </w:rPr>
         <w:drawing>
-          <wp:inline distT="0" distB="0" distL="0" distR="0" wp14:anchorId="22E53490" wp14:editId="5AA573A2">
-            <wp:extent cx="5400040" cy="3312795"/>
-            <wp:effectExtent l="0" t="0" r="0" b="1905"/>
-            <wp:docPr id="3" name="Imagen 3"/>
+          <wp:inline distT="0" distB="0" distL="0" distR="0">
+            <wp:extent cx="5400040" cy="3078627"/>
+            <wp:effectExtent l="0" t="0" r="0" b="7620"/>
+            <wp:docPr id="7" name="Imagen 7" descr="G:\PortableGit\CosasDeLaCarta\docs\navegacion.png"/>
             <wp:cNvGraphicFramePr>
               <a:graphicFrameLocks xmlns:a="http://schemas.openxmlformats.org/drawingml/2006/main" noChangeAspect="1"/>
             </wp:cNvGraphicFramePr>
@@ -2405,23 +2342,36 @@
               <a:graphicData uri="http://schemas.openxmlformats.org/drawingml/2006/picture">
                 <pic:pic xmlns:pic="http://schemas.openxmlformats.org/drawingml/2006/picture">
                   <pic:nvPicPr>
-                    <pic:cNvPr id="1" name=""/>
-                    <pic:cNvPicPr/>
+                    <pic:cNvPr id="0" name="Picture 1" descr="G:\PortableGit\CosasDeLaCarta\docs\navegacion.png"/>
+                    <pic:cNvPicPr>
+                      <a:picLocks noChangeAspect="1" noChangeArrowheads="1"/>
+                    </pic:cNvPicPr>
                   </pic:nvPicPr>
                   <pic:blipFill>
-                    <a:blip r:embed="rId22"/>
+                    <a:blip r:embed="rId22">
+                      <a:extLst>
+                        <a:ext uri="{28A0092B-C50C-407E-A947-70E740481C1C}">
+                          <a14:useLocalDpi xmlns:a14="http://schemas.microsoft.com/office/drawing/2010/main" val="0"/>
+                        </a:ext>
+                      </a:extLst>
+                    </a:blip>
+                    <a:srcRect/>
                     <a:stretch>
                       <a:fillRect/>
                     </a:stretch>
                   </pic:blipFill>
-                  <pic:spPr>
+                  <pic:spPr bwMode="auto">
                     <a:xfrm>
                       <a:off x="0" y="0"/>
-                      <a:ext cx="5400040" cy="3312795"/>
+                      <a:ext cx="5400040" cy="3078627"/>
                     </a:xfrm>
                     <a:prstGeom prst="rect">
                       <a:avLst/>
                     </a:prstGeom>
+                    <a:noFill/>
+                    <a:ln>
+                      <a:noFill/>
+                    </a:ln>
                   </pic:spPr>
                 </pic:pic>
               </a:graphicData>
@@ -2434,64 +2384,11 @@
       <w:pPr>
         <w:pStyle w:val="Ttulo2"/>
       </w:pPr>
-      <w:bookmarkStart w:id="14" w:name="_Toc498269674"/>
-      <w:r>
-        <w:t>Árbol de navegación: Interfaz de Administración</w:t>
+      <w:bookmarkStart w:id="14" w:name="_Toc498269675"/>
+      <w:r>
+        <w:t>Modelo físico de datos</w:t>
       </w:r>
       <w:bookmarkEnd w:id="14"/>
-    </w:p>
-    <w:p>
-      <w:r>
-        <w:rPr>
-          <w:noProof/>
-          <w:lang w:eastAsia="es-ES"/>
-        </w:rPr>
-        <w:drawing>
-          <wp:inline distT="0" distB="0" distL="0" distR="0" wp14:anchorId="6F25E746" wp14:editId="0FDC4390">
-            <wp:extent cx="5400040" cy="2455545"/>
-            <wp:effectExtent l="0" t="0" r="0" b="1905"/>
-            <wp:docPr id="4" name="Imagen 4"/>
-            <wp:cNvGraphicFramePr>
-              <a:graphicFrameLocks xmlns:a="http://schemas.openxmlformats.org/drawingml/2006/main" noChangeAspect="1"/>
-            </wp:cNvGraphicFramePr>
-            <a:graphic xmlns:a="http://schemas.openxmlformats.org/drawingml/2006/main">
-              <a:graphicData uri="http://schemas.openxmlformats.org/drawingml/2006/picture">
-                <pic:pic xmlns:pic="http://schemas.openxmlformats.org/drawingml/2006/picture">
-                  <pic:nvPicPr>
-                    <pic:cNvPr id="1" name=""/>
-                    <pic:cNvPicPr/>
-                  </pic:nvPicPr>
-                  <pic:blipFill>
-                    <a:blip r:embed="rId23"/>
-                    <a:stretch>
-                      <a:fillRect/>
-                    </a:stretch>
-                  </pic:blipFill>
-                  <pic:spPr>
-                    <a:xfrm>
-                      <a:off x="0" y="0"/>
-                      <a:ext cx="5400040" cy="2455545"/>
-                    </a:xfrm>
-                    <a:prstGeom prst="rect">
-                      <a:avLst/>
-                    </a:prstGeom>
-                  </pic:spPr>
-                </pic:pic>
-              </a:graphicData>
-            </a:graphic>
-          </wp:inline>
-        </w:drawing>
-      </w:r>
-    </w:p>
-    <w:p>
-      <w:pPr>
-        <w:pStyle w:val="Ttulo2"/>
-      </w:pPr>
-      <w:bookmarkStart w:id="15" w:name="_Toc498269675"/>
-      <w:r>
-        <w:t>Modelo físico de datos</w:t>
-      </w:r>
-      <w:bookmarkEnd w:id="15"/>
     </w:p>
     <w:p>
       <w:r>
@@ -2517,7 +2414,7 @@
                     </pic:cNvPicPr>
                   </pic:nvPicPr>
                   <pic:blipFill>
-                    <a:blip r:embed="rId24">
+                    <a:blip r:embed="rId23">
                       <a:extLst>
                         <a:ext uri="{28A0092B-C50C-407E-A947-70E740481C1C}">
                           <a14:useLocalDpi xmlns:a14="http://schemas.microsoft.com/office/drawing/2010/main" val="0"/>
@@ -2553,12 +2450,11 @@
       <w:pPr>
         <w:pStyle w:val="Ttulo1"/>
       </w:pPr>
-      <w:bookmarkStart w:id="16" w:name="_Toc498269676"/>
-      <w:r>
-        <w:lastRenderedPageBreak/>
+      <w:bookmarkStart w:id="15" w:name="_Toc498269676"/>
+      <w:r>
         <w:t>Presupuesto y financiación</w:t>
       </w:r>
-      <w:bookmarkEnd w:id="16"/>
+      <w:bookmarkEnd w:id="15"/>
     </w:p>
     <w:p>
       <w:pPr>
@@ -2607,12 +2503,12 @@
       <w:r>
         <w:br w:type="page"/>
       </w:r>
-      <w:bookmarkStart w:id="17" w:name="_Toc498269677"/>
+      <w:bookmarkStart w:id="16" w:name="_Toc498269677"/>
       <w:r>
         <w:lastRenderedPageBreak/>
         <w:t>Principales problemas encontrados</w:t>
       </w:r>
-      <w:bookmarkEnd w:id="17"/>
+      <w:bookmarkEnd w:id="16"/>
     </w:p>
     <w:p>
       <w:r>
@@ -2649,22 +2545,8 @@
       <w:r>
         <w:t>: Una mala organización provoca la dedicación de tiempo excesivo a tareas que no lo demandan, dejando tareas vitales demasiado ajustadas.</w:t>
       </w:r>
-    </w:p>
-    <w:p>
-      <w:r>
-        <w:rPr>
-          <w:b/>
-        </w:rPr>
-        <w:t>Conectividad</w:t>
-      </w:r>
-      <w:r>
-        <w:t xml:space="preserve">: Aunque la prueba se ha desarrollado por completo sobre un solo equipo, el entorno real implica varias máquinas que deben trabajar en conjunto. Si no se realiza bien la configuración de todas ellas, </w:t>
-      </w:r>
-      <w:r>
-        <w:t>la vista</w:t>
-      </w:r>
-      <w:r>
-        <w:t xml:space="preserve"> y mantenimiento de la carta no funcionarán.</w:t>
+      <w:r>
+        <w:t xml:space="preserve"> </w:t>
       </w:r>
       <w:r>
         <w:br w:type="page"/>
@@ -2674,12 +2556,12 @@
       <w:pPr>
         <w:pStyle w:val="Ttulo1"/>
       </w:pPr>
-      <w:bookmarkStart w:id="18" w:name="_Toc498269678"/>
+      <w:bookmarkStart w:id="17" w:name="_Toc498269678"/>
       <w:r>
         <w:lastRenderedPageBreak/>
         <w:t>Bibliografía y enlaces utilizados</w:t>
       </w:r>
-      <w:bookmarkEnd w:id="18"/>
+      <w:bookmarkEnd w:id="17"/>
     </w:p>
     <w:p>
       <w:pPr>
@@ -2692,7 +2574,7 @@
       <w:r>
         <w:t xml:space="preserve">Buscador de Imágenes de </w:t>
       </w:r>
-      <w:hyperlink r:id="rId25" w:history="1">
+      <w:hyperlink r:id="rId24" w:history="1">
         <w:r>
           <w:rPr>
             <w:rStyle w:val="Hipervnculo"/>
@@ -2709,7 +2591,7 @@
           <w:numId w:val="5"/>
         </w:numPr>
       </w:pPr>
-      <w:hyperlink r:id="rId26" w:history="1">
+      <w:hyperlink r:id="rId25" w:history="1">
         <w:proofErr w:type="spellStart"/>
         <w:r>
           <w:rPr>
@@ -2731,7 +2613,7 @@
           <w:numId w:val="5"/>
         </w:numPr>
       </w:pPr>
-      <w:hyperlink r:id="rId27" w:history="1">
+      <w:hyperlink r:id="rId26" w:history="1">
         <w:proofErr w:type="spellStart"/>
         <w:r>
           <w:rPr>
@@ -4203,7 +4085,7 @@
 </file>
 
 <file path=customXml/itemProps1.xml><?xml version="1.0" encoding="utf-8"?>
-<ds:datastoreItem xmlns:ds="http://schemas.openxmlformats.org/officeDocument/2006/customXml" ds:itemID="{D61AC049-F895-4505-BCB6-D325D922F47D}">
+<ds:datastoreItem xmlns:ds="http://schemas.openxmlformats.org/officeDocument/2006/customXml" ds:itemID="{6D069670-D57B-4B96-99A8-1C8452D77A47}">
   <ds:schemaRefs>
     <ds:schemaRef ds:uri="http://schemas.openxmlformats.org/officeDocument/2006/bibliography"/>
   </ds:schemaRefs>

</xml_diff>

<commit_message>
Mas cambios en Documentación
</commit_message>
<xml_diff>
--- a/docs/Documento en Proceso.docx
+++ b/docs/Documento en Proceso.docx
@@ -53,7 +53,7 @@
           <w:r>
             <w:fldChar w:fldCharType="separate"/>
           </w:r>
-          <w:hyperlink w:anchor="_Toc498269661" w:history="1">
+          <w:hyperlink w:anchor="_Toc499843471" w:history="1">
             <w:r>
               <w:rPr>
                 <w:rStyle w:val="Hipervnculo"/>
@@ -80,7 +80,7 @@
                 <w:noProof/>
                 <w:webHidden/>
               </w:rPr>
-              <w:instrText xml:space="preserve"> PAGEREF _Toc498269661 \h </w:instrText>
+              <w:instrText xml:space="preserve"> PAGEREF _Toc499843471 \h </w:instrText>
             </w:r>
             <w:r>
               <w:rPr>
@@ -123,7 +123,7 @@
               <w:lang w:eastAsia="es-ES"/>
             </w:rPr>
           </w:pPr>
-          <w:hyperlink w:anchor="_Toc498269662" w:history="1">
+          <w:hyperlink w:anchor="_Toc499843472" w:history="1">
             <w:r>
               <w:rPr>
                 <w:rStyle w:val="Hipervnculo"/>
@@ -150,7 +150,7 @@
                 <w:noProof/>
                 <w:webHidden/>
               </w:rPr>
-              <w:instrText xml:space="preserve"> PAGEREF _Toc498269662 \h </w:instrText>
+              <w:instrText xml:space="preserve"> PAGEREF _Toc499843472 \h </w:instrText>
             </w:r>
             <w:r>
               <w:rPr>
@@ -193,7 +193,7 @@
               <w:lang w:eastAsia="es-ES"/>
             </w:rPr>
           </w:pPr>
-          <w:hyperlink w:anchor="_Toc498269663" w:history="1">
+          <w:hyperlink w:anchor="_Toc499843473" w:history="1">
             <w:r>
               <w:rPr>
                 <w:rStyle w:val="Hipervnculo"/>
@@ -220,7 +220,7 @@
                 <w:noProof/>
                 <w:webHidden/>
               </w:rPr>
-              <w:instrText xml:space="preserve"> PAGEREF _Toc498269663 \h </w:instrText>
+              <w:instrText xml:space="preserve"> PAGEREF _Toc499843473 \h </w:instrText>
             </w:r>
             <w:r>
               <w:rPr>
@@ -263,7 +263,7 @@
               <w:lang w:eastAsia="es-ES"/>
             </w:rPr>
           </w:pPr>
-          <w:hyperlink w:anchor="_Toc498269664" w:history="1">
+          <w:hyperlink w:anchor="_Toc499843474" w:history="1">
             <w:r>
               <w:rPr>
                 <w:rStyle w:val="Hipervnculo"/>
@@ -290,7 +290,7 @@
                 <w:noProof/>
                 <w:webHidden/>
               </w:rPr>
-              <w:instrText xml:space="preserve"> PAGEREF _Toc498269664 \h </w:instrText>
+              <w:instrText xml:space="preserve"> PAGEREF _Toc499843474 \h </w:instrText>
             </w:r>
             <w:r>
               <w:rPr>
@@ -333,7 +333,7 @@
               <w:lang w:eastAsia="es-ES"/>
             </w:rPr>
           </w:pPr>
-          <w:hyperlink w:anchor="_Toc498269665" w:history="1">
+          <w:hyperlink w:anchor="_Toc499843475" w:history="1">
             <w:r>
               <w:rPr>
                 <w:rStyle w:val="Hipervnculo"/>
@@ -360,7 +360,7 @@
                 <w:noProof/>
                 <w:webHidden/>
               </w:rPr>
-              <w:instrText xml:space="preserve"> PAGEREF _Toc498269665 \h </w:instrText>
+              <w:instrText xml:space="preserve"> PAGEREF _Toc499843475 \h </w:instrText>
             </w:r>
             <w:r>
               <w:rPr>
@@ -403,7 +403,7 @@
               <w:lang w:eastAsia="es-ES"/>
             </w:rPr>
           </w:pPr>
-          <w:hyperlink w:anchor="_Toc498269666" w:history="1">
+          <w:hyperlink w:anchor="_Toc499843476" w:history="1">
             <w:r>
               <w:rPr>
                 <w:rStyle w:val="Hipervnculo"/>
@@ -430,7 +430,7 @@
                 <w:noProof/>
                 <w:webHidden/>
               </w:rPr>
-              <w:instrText xml:space="preserve"> PAGEREF _Toc498269666 \h </w:instrText>
+              <w:instrText xml:space="preserve"> PAGEREF _Toc499843476 \h </w:instrText>
             </w:r>
             <w:r>
               <w:rPr>
@@ -473,7 +473,7 @@
               <w:lang w:eastAsia="es-ES"/>
             </w:rPr>
           </w:pPr>
-          <w:hyperlink w:anchor="_Toc498269667" w:history="1">
+          <w:hyperlink w:anchor="_Toc499843477" w:history="1">
             <w:r>
               <w:rPr>
                 <w:rStyle w:val="Hipervnculo"/>
@@ -500,7 +500,7 @@
                 <w:noProof/>
                 <w:webHidden/>
               </w:rPr>
-              <w:instrText xml:space="preserve"> PAGEREF _Toc498269667 \h </w:instrText>
+              <w:instrText xml:space="preserve"> PAGEREF _Toc499843477 \h </w:instrText>
             </w:r>
             <w:r>
               <w:rPr>
@@ -543,7 +543,7 @@
               <w:lang w:eastAsia="es-ES"/>
             </w:rPr>
           </w:pPr>
-          <w:hyperlink w:anchor="_Toc498269668" w:history="1">
+          <w:hyperlink w:anchor="_Toc499843478" w:history="1">
             <w:r>
               <w:rPr>
                 <w:rStyle w:val="Hipervnculo"/>
@@ -570,7 +570,7 @@
                 <w:noProof/>
                 <w:webHidden/>
               </w:rPr>
-              <w:instrText xml:space="preserve"> PAGEREF _Toc498269668 \h </w:instrText>
+              <w:instrText xml:space="preserve"> PAGEREF _Toc499843478 \h </w:instrText>
             </w:r>
             <w:r>
               <w:rPr>
@@ -613,7 +613,7 @@
               <w:lang w:eastAsia="es-ES"/>
             </w:rPr>
           </w:pPr>
-          <w:hyperlink w:anchor="_Toc498269669" w:history="1">
+          <w:hyperlink w:anchor="_Toc499843479" w:history="1">
             <w:r>
               <w:rPr>
                 <w:rStyle w:val="Hipervnculo"/>
@@ -640,7 +640,7 @@
                 <w:noProof/>
                 <w:webHidden/>
               </w:rPr>
-              <w:instrText xml:space="preserve"> PAGEREF _Toc498269669 \h </w:instrText>
+              <w:instrText xml:space="preserve"> PAGEREF _Toc499843479 \h </w:instrText>
             </w:r>
             <w:r>
               <w:rPr>
@@ -683,7 +683,7 @@
               <w:lang w:eastAsia="es-ES"/>
             </w:rPr>
           </w:pPr>
-          <w:hyperlink w:anchor="_Toc498269670" w:history="1">
+          <w:hyperlink w:anchor="_Toc499843480" w:history="1">
             <w:r>
               <w:rPr>
                 <w:rStyle w:val="Hipervnculo"/>
@@ -710,7 +710,7 @@
                 <w:noProof/>
                 <w:webHidden/>
               </w:rPr>
-              <w:instrText xml:space="preserve"> PAGEREF _Toc498269670 \h </w:instrText>
+              <w:instrText xml:space="preserve"> PAGEREF _Toc499843480 \h </w:instrText>
             </w:r>
             <w:r>
               <w:rPr>
@@ -753,7 +753,7 @@
               <w:lang w:eastAsia="es-ES"/>
             </w:rPr>
           </w:pPr>
-          <w:hyperlink w:anchor="_Toc498269671" w:history="1">
+          <w:hyperlink w:anchor="_Toc499843481" w:history="1">
             <w:r>
               <w:rPr>
                 <w:rStyle w:val="Hipervnculo"/>
@@ -780,7 +780,7 @@
                 <w:noProof/>
                 <w:webHidden/>
               </w:rPr>
-              <w:instrText xml:space="preserve"> PAGEREF _Toc498269671 \h </w:instrText>
+              <w:instrText xml:space="preserve"> PAGEREF _Toc499843481 \h </w:instrText>
             </w:r>
             <w:r>
               <w:rPr>
@@ -823,7 +823,7 @@
               <w:lang w:eastAsia="es-ES"/>
             </w:rPr>
           </w:pPr>
-          <w:hyperlink w:anchor="_Toc498269672" w:history="1">
+          <w:hyperlink w:anchor="_Toc499843482" w:history="1">
             <w:r>
               <w:rPr>
                 <w:rStyle w:val="Hipervnculo"/>
@@ -850,7 +850,7 @@
                 <w:noProof/>
                 <w:webHidden/>
               </w:rPr>
-              <w:instrText xml:space="preserve"> PAGEREF _Toc498269672 \h </w:instrText>
+              <w:instrText xml:space="preserve"> PAGEREF _Toc499843482 \h </w:instrText>
             </w:r>
             <w:r>
               <w:rPr>
@@ -893,13 +893,13 @@
               <w:lang w:eastAsia="es-ES"/>
             </w:rPr>
           </w:pPr>
-          <w:hyperlink w:anchor="_Toc498269673" w:history="1">
+          <w:hyperlink w:anchor="_Toc499843483" w:history="1">
             <w:r>
               <w:rPr>
                 <w:rStyle w:val="Hipervnculo"/>
                 <w:noProof/>
               </w:rPr>
-              <w:t>Árbol de navegación: Página pública</w:t>
+              <w:t>Árbol de navegación</w:t>
             </w:r>
             <w:r>
               <w:rPr>
@@ -920,7 +920,7 @@
                 <w:noProof/>
                 <w:webHidden/>
               </w:rPr>
-              <w:instrText xml:space="preserve"> PAGEREF _Toc498269673 \h </w:instrText>
+              <w:instrText xml:space="preserve"> PAGEREF _Toc499843483 \h </w:instrText>
             </w:r>
             <w:r>
               <w:rPr>
@@ -963,13 +963,13 @@
               <w:lang w:eastAsia="es-ES"/>
             </w:rPr>
           </w:pPr>
-          <w:hyperlink w:anchor="_Toc498269674" w:history="1">
+          <w:hyperlink w:anchor="_Toc499843484" w:history="1">
             <w:r>
               <w:rPr>
                 <w:rStyle w:val="Hipervnculo"/>
                 <w:noProof/>
               </w:rPr>
-              <w:t>Árbol de navegación: Interfaz de Administración</w:t>
+              <w:t>Modelo físico de datos</w:t>
             </w:r>
             <w:r>
               <w:rPr>
@@ -990,7 +990,7 @@
                 <w:noProof/>
                 <w:webHidden/>
               </w:rPr>
-              <w:instrText xml:space="preserve"> PAGEREF _Toc498269674 \h </w:instrText>
+              <w:instrText xml:space="preserve"> PAGEREF _Toc499843484 \h </w:instrText>
             </w:r>
             <w:r>
               <w:rPr>
@@ -1033,13 +1033,13 @@
               <w:lang w:eastAsia="es-ES"/>
             </w:rPr>
           </w:pPr>
-          <w:hyperlink w:anchor="_Toc498269675" w:history="1">
+          <w:hyperlink w:anchor="_Toc499843485" w:history="1">
             <w:r>
               <w:rPr>
                 <w:rStyle w:val="Hipervnculo"/>
                 <w:noProof/>
               </w:rPr>
-              <w:t>Modelo físico de datos</w:t>
+              <w:t>Modelo de archivos: Parte pública</w:t>
             </w:r>
             <w:r>
               <w:rPr>
@@ -1060,7 +1060,7 @@
                 <w:noProof/>
                 <w:webHidden/>
               </w:rPr>
-              <w:instrText xml:space="preserve"> PAGEREF _Toc498269675 \h </w:instrText>
+              <w:instrText xml:space="preserve"> PAGEREF _Toc499843485 \h </w:instrText>
             </w:r>
             <w:r>
               <w:rPr>
@@ -1080,7 +1080,77 @@
                 <w:noProof/>
                 <w:webHidden/>
               </w:rPr>
-              <w:t>8</w:t>
+              <w:t>9</w:t>
+            </w:r>
+            <w:r>
+              <w:rPr>
+                <w:noProof/>
+                <w:webHidden/>
+              </w:rPr>
+              <w:fldChar w:fldCharType="end"/>
+            </w:r>
+          </w:hyperlink>
+        </w:p>
+        <w:p>
+          <w:pPr>
+            <w:pStyle w:val="TDC2"/>
+            <w:tabs>
+              <w:tab w:val="right" w:leader="dot" w:pos="8494"/>
+            </w:tabs>
+            <w:rPr>
+              <w:rFonts w:eastAsiaTheme="minorEastAsia"/>
+              <w:noProof/>
+              <w:lang w:eastAsia="es-ES"/>
+            </w:rPr>
+          </w:pPr>
+          <w:hyperlink w:anchor="_Toc499843486" w:history="1">
+            <w:r>
+              <w:rPr>
+                <w:rStyle w:val="Hipervnculo"/>
+                <w:noProof/>
+              </w:rPr>
+              <w:t>Modelo de archivos: Parte administrativa</w:t>
+            </w:r>
+            <w:r>
+              <w:rPr>
+                <w:noProof/>
+                <w:webHidden/>
+              </w:rPr>
+              <w:tab/>
+            </w:r>
+            <w:r>
+              <w:rPr>
+                <w:noProof/>
+                <w:webHidden/>
+              </w:rPr>
+              <w:fldChar w:fldCharType="begin"/>
+            </w:r>
+            <w:r>
+              <w:rPr>
+                <w:noProof/>
+                <w:webHidden/>
+              </w:rPr>
+              <w:instrText xml:space="preserve"> PAGEREF _Toc499843486 \h </w:instrText>
+            </w:r>
+            <w:r>
+              <w:rPr>
+                <w:noProof/>
+                <w:webHidden/>
+              </w:rPr>
+            </w:r>
+            <w:r>
+              <w:rPr>
+                <w:noProof/>
+                <w:webHidden/>
+              </w:rPr>
+              <w:fldChar w:fldCharType="separate"/>
+            </w:r>
+            <w:r>
+              <w:rPr>
+                <w:noProof/>
+                <w:webHidden/>
+              </w:rPr>
+              <w:t>9</w:t>
             </w:r>
             <w:r>
               <w:rPr>
@@ -1103,7 +1173,7 @@
               <w:lang w:eastAsia="es-ES"/>
             </w:rPr>
           </w:pPr>
-          <w:hyperlink w:anchor="_Toc498269676" w:history="1">
+          <w:hyperlink w:anchor="_Toc499843487" w:history="1">
             <w:r>
               <w:rPr>
                 <w:rStyle w:val="Hipervnculo"/>
@@ -1130,7 +1200,7 @@
                 <w:noProof/>
                 <w:webHidden/>
               </w:rPr>
-              <w:instrText xml:space="preserve"> PAGEREF _Toc498269676 \h </w:instrText>
+              <w:instrText xml:space="preserve"> PAGEREF _Toc499843487 \h </w:instrText>
             </w:r>
             <w:r>
               <w:rPr>
@@ -1150,7 +1220,7 @@
                 <w:noProof/>
                 <w:webHidden/>
               </w:rPr>
-              <w:t>9</w:t>
+              <w:t>10</w:t>
             </w:r>
             <w:r>
               <w:rPr>
@@ -1173,13 +1243,13 @@
               <w:lang w:eastAsia="es-ES"/>
             </w:rPr>
           </w:pPr>
-          <w:hyperlink w:anchor="_Toc498269677" w:history="1">
+          <w:hyperlink w:anchor="_Toc499843488" w:history="1">
             <w:r>
               <w:rPr>
                 <w:rStyle w:val="Hipervnculo"/>
                 <w:noProof/>
               </w:rPr>
-              <w:t>Principales problemas encontrados</w:t>
+              <w:t>Construcción del sistema</w:t>
             </w:r>
             <w:r>
               <w:rPr>
@@ -1200,7 +1270,7 @@
                 <w:noProof/>
                 <w:webHidden/>
               </w:rPr>
-              <w:instrText xml:space="preserve"> PAGEREF _Toc498269677 \h </w:instrText>
+              <w:instrText xml:space="preserve"> PAGEREF _Toc499843488 \h </w:instrText>
             </w:r>
             <w:r>
               <w:rPr>
@@ -1220,7 +1290,7 @@
                 <w:noProof/>
                 <w:webHidden/>
               </w:rPr>
-              <w:t>10</w:t>
+              <w:t>11</w:t>
             </w:r>
             <w:r>
               <w:rPr>
@@ -1243,12 +1313,152 @@
               <w:lang w:eastAsia="es-ES"/>
             </w:rPr>
           </w:pPr>
-          <w:hyperlink w:anchor="_Toc498269678" w:history="1">
+          <w:hyperlink w:anchor="_Toc499843489" w:history="1">
             <w:r>
               <w:rPr>
                 <w:rStyle w:val="Hipervnculo"/>
                 <w:noProof/>
               </w:rPr>
+              <w:t>Principales problemas encontrados</w:t>
+            </w:r>
+            <w:r>
+              <w:rPr>
+                <w:noProof/>
+                <w:webHidden/>
+              </w:rPr>
+              <w:tab/>
+            </w:r>
+            <w:r>
+              <w:rPr>
+                <w:noProof/>
+                <w:webHidden/>
+              </w:rPr>
+              <w:fldChar w:fldCharType="begin"/>
+            </w:r>
+            <w:r>
+              <w:rPr>
+                <w:noProof/>
+                <w:webHidden/>
+              </w:rPr>
+              <w:instrText xml:space="preserve"> PAGEREF _Toc499843489 \h </w:instrText>
+            </w:r>
+            <w:r>
+              <w:rPr>
+                <w:noProof/>
+                <w:webHidden/>
+              </w:rPr>
+            </w:r>
+            <w:r>
+              <w:rPr>
+                <w:noProof/>
+                <w:webHidden/>
+              </w:rPr>
+              <w:fldChar w:fldCharType="separate"/>
+            </w:r>
+            <w:r>
+              <w:rPr>
+                <w:noProof/>
+                <w:webHidden/>
+              </w:rPr>
+              <w:t>12</w:t>
+            </w:r>
+            <w:r>
+              <w:rPr>
+                <w:noProof/>
+                <w:webHidden/>
+              </w:rPr>
+              <w:fldChar w:fldCharType="end"/>
+            </w:r>
+          </w:hyperlink>
+        </w:p>
+        <w:p>
+          <w:pPr>
+            <w:pStyle w:val="TDC1"/>
+            <w:tabs>
+              <w:tab w:val="right" w:leader="dot" w:pos="8494"/>
+            </w:tabs>
+            <w:rPr>
+              <w:rFonts w:eastAsiaTheme="minorEastAsia"/>
+              <w:noProof/>
+              <w:lang w:eastAsia="es-ES"/>
+            </w:rPr>
+          </w:pPr>
+          <w:hyperlink w:anchor="_Toc499843490" w:history="1">
+            <w:r>
+              <w:rPr>
+                <w:rStyle w:val="Hipervnculo"/>
+                <w:noProof/>
+              </w:rPr>
+              <w:t>Futuras mejoras</w:t>
+            </w:r>
+            <w:r>
+              <w:rPr>
+                <w:noProof/>
+                <w:webHidden/>
+              </w:rPr>
+              <w:tab/>
+            </w:r>
+            <w:r>
+              <w:rPr>
+                <w:noProof/>
+                <w:webHidden/>
+              </w:rPr>
+              <w:fldChar w:fldCharType="begin"/>
+            </w:r>
+            <w:r>
+              <w:rPr>
+                <w:noProof/>
+                <w:webHidden/>
+              </w:rPr>
+              <w:instrText xml:space="preserve"> PAGEREF _Toc499843490 \h </w:instrText>
+            </w:r>
+            <w:r>
+              <w:rPr>
+                <w:noProof/>
+                <w:webHidden/>
+              </w:rPr>
+            </w:r>
+            <w:r>
+              <w:rPr>
+                <w:noProof/>
+                <w:webHidden/>
+              </w:rPr>
+              <w:fldChar w:fldCharType="separate"/>
+            </w:r>
+            <w:r>
+              <w:rPr>
+                <w:noProof/>
+                <w:webHidden/>
+              </w:rPr>
+              <w:t>13</w:t>
+            </w:r>
+            <w:r>
+              <w:rPr>
+                <w:noProof/>
+                <w:webHidden/>
+              </w:rPr>
+              <w:fldChar w:fldCharType="end"/>
+            </w:r>
+          </w:hyperlink>
+        </w:p>
+        <w:p>
+          <w:pPr>
+            <w:pStyle w:val="TDC1"/>
+            <w:tabs>
+              <w:tab w:val="right" w:leader="dot" w:pos="8494"/>
+            </w:tabs>
+            <w:rPr>
+              <w:rFonts w:eastAsiaTheme="minorEastAsia"/>
+              <w:noProof/>
+              <w:lang w:eastAsia="es-ES"/>
+            </w:rPr>
+          </w:pPr>
+          <w:hyperlink w:anchor="_Toc499843491" w:history="1">
+            <w:r>
+              <w:rPr>
+                <w:rStyle w:val="Hipervnculo"/>
+                <w:noProof/>
+              </w:rPr>
               <w:t>Bibliografía y enlaces utilizados</w:t>
             </w:r>
             <w:r>
@@ -1270,7 +1480,7 @@
                 <w:noProof/>
                 <w:webHidden/>
               </w:rPr>
-              <w:instrText xml:space="preserve"> PAGEREF _Toc498269678 \h </w:instrText>
+              <w:instrText xml:space="preserve"> PAGEREF _Toc499843491 \h </w:instrText>
             </w:r>
             <w:r>
               <w:rPr>
@@ -1290,7 +1500,7 @@
                 <w:noProof/>
                 <w:webHidden/>
               </w:rPr>
-              <w:t>11</w:t>
+              <w:t>14</w:t>
             </w:r>
             <w:r>
               <w:rPr>
@@ -1321,7 +1531,7 @@
       <w:pPr>
         <w:pStyle w:val="Ttulo1"/>
       </w:pPr>
-      <w:bookmarkStart w:id="0" w:name="_Toc498269661"/>
+      <w:bookmarkStart w:id="0" w:name="_Toc499843471"/>
       <w:r>
         <w:lastRenderedPageBreak/>
         <w:t>Datos del Alumno</w:t>
@@ -1398,7 +1608,7 @@
       <w:pPr>
         <w:pStyle w:val="Ttulo1"/>
       </w:pPr>
-      <w:bookmarkStart w:id="1" w:name="_Toc498269662"/>
+      <w:bookmarkStart w:id="1" w:name="_Toc499843472"/>
       <w:r>
         <w:lastRenderedPageBreak/>
         <w:t>Objetivo del Proyecto</w:t>
@@ -1558,7 +1768,7 @@
       <w:pPr>
         <w:pStyle w:val="Ttulo1"/>
       </w:pPr>
-      <w:bookmarkStart w:id="2" w:name="_Toc498269663"/>
+      <w:bookmarkStart w:id="2" w:name="_Toc499843473"/>
       <w:r>
         <w:lastRenderedPageBreak/>
         <w:t>Herramientas y Tecnologías usadas</w:t>
@@ -1569,7 +1779,7 @@
       <w:pPr>
         <w:pStyle w:val="Ttulo2"/>
       </w:pPr>
-      <w:bookmarkStart w:id="3" w:name="_Toc498269664"/>
+      <w:bookmarkStart w:id="3" w:name="_Toc499843474"/>
       <w:r>
         <w:t>Modelo de Red, Equipos y Sistemas Operativos</w:t>
       </w:r>
@@ -1635,8 +1845,6 @@
           </wp:inline>
         </w:drawing>
       </w:r>
-      <w:bookmarkStart w:id="4" w:name="_GoBack"/>
-      <w:bookmarkEnd w:id="4"/>
     </w:p>
     <w:p>
       <w:pPr>
@@ -1858,14 +2066,21 @@
       <w:pPr>
         <w:pStyle w:val="Ttulo2"/>
       </w:pPr>
-      <w:bookmarkStart w:id="5" w:name="_Toc498269665"/>
+      <w:bookmarkStart w:id="4" w:name="_Toc499843475"/>
       <w:r>
         <w:lastRenderedPageBreak/>
         <w:t>IDE y Herramientas de Desarrollo utilizadas</w:t>
       </w:r>
-      <w:bookmarkEnd w:id="5"/>
-    </w:p>
-    <w:p>
+      <w:bookmarkEnd w:id="4"/>
+    </w:p>
+    <w:p>
+      <w:pPr>
+        <w:pStyle w:val="Prrafodelista"/>
+        <w:numPr>
+          <w:ilvl w:val="0"/>
+          <w:numId w:val="8"/>
+        </w:numPr>
+      </w:pPr>
       <w:hyperlink r:id="rId7" w:history="1">
         <w:proofErr w:type="spellStart"/>
         <w:r>
@@ -1887,6 +2102,13 @@
       </w:r>
     </w:p>
     <w:p>
+      <w:pPr>
+        <w:pStyle w:val="Prrafodelista"/>
+        <w:numPr>
+          <w:ilvl w:val="0"/>
+          <w:numId w:val="8"/>
+        </w:numPr>
+      </w:pPr>
       <w:hyperlink r:id="rId8" w:history="1">
         <w:proofErr w:type="spellStart"/>
         <w:r>
@@ -1908,6 +2130,13 @@
       </w:r>
     </w:p>
     <w:p>
+      <w:pPr>
+        <w:pStyle w:val="Prrafodelista"/>
+        <w:numPr>
+          <w:ilvl w:val="0"/>
+          <w:numId w:val="8"/>
+        </w:numPr>
+      </w:pPr>
       <w:hyperlink r:id="rId9" w:history="1">
         <w:proofErr w:type="spellStart"/>
         <w:r>
@@ -1923,6 +2152,13 @@
       </w:r>
     </w:p>
     <w:p>
+      <w:pPr>
+        <w:pStyle w:val="Prrafodelista"/>
+        <w:numPr>
+          <w:ilvl w:val="0"/>
+          <w:numId w:val="8"/>
+        </w:numPr>
+      </w:pPr>
       <w:hyperlink r:id="rId10" w:history="1">
         <w:r>
           <w:rPr>
@@ -1974,13 +2210,20 @@
       <w:pPr>
         <w:pStyle w:val="Ttulo2"/>
       </w:pPr>
-      <w:bookmarkStart w:id="6" w:name="_Toc498269666"/>
+      <w:bookmarkStart w:id="5" w:name="_Toc499843476"/>
       <w:r>
         <w:t>Lenguajes de Programación y de Marcas utilizados</w:t>
       </w:r>
-      <w:bookmarkEnd w:id="6"/>
-    </w:p>
-    <w:p>
+      <w:bookmarkEnd w:id="5"/>
+    </w:p>
+    <w:p>
+      <w:pPr>
+        <w:pStyle w:val="Prrafodelista"/>
+        <w:numPr>
+          <w:ilvl w:val="0"/>
+          <w:numId w:val="9"/>
+        </w:numPr>
+      </w:pPr>
       <w:hyperlink r:id="rId14" w:history="1">
         <w:r>
           <w:rPr>
@@ -2000,6 +2243,13 @@
       </w:r>
     </w:p>
     <w:p>
+      <w:pPr>
+        <w:pStyle w:val="Prrafodelista"/>
+        <w:numPr>
+          <w:ilvl w:val="0"/>
+          <w:numId w:val="9"/>
+        </w:numPr>
+      </w:pPr>
       <w:hyperlink r:id="rId15" w:history="1">
         <w:r>
           <w:rPr>
@@ -2016,6 +2266,13 @@
       </w:r>
     </w:p>
     <w:p>
+      <w:pPr>
+        <w:pStyle w:val="Prrafodelista"/>
+        <w:numPr>
+          <w:ilvl w:val="0"/>
+          <w:numId w:val="9"/>
+        </w:numPr>
+      </w:pPr>
       <w:hyperlink r:id="rId16" w:history="1">
         <w:r>
           <w:rPr>
@@ -2032,6 +2289,13 @@
       </w:r>
     </w:p>
     <w:p>
+      <w:pPr>
+        <w:pStyle w:val="Prrafodelista"/>
+        <w:numPr>
+          <w:ilvl w:val="0"/>
+          <w:numId w:val="9"/>
+        </w:numPr>
+      </w:pPr>
       <w:hyperlink r:id="rId17" w:history="1">
         <w:r>
           <w:rPr>
@@ -2051,13 +2315,20 @@
       <w:pPr>
         <w:pStyle w:val="Ttulo2"/>
       </w:pPr>
-      <w:bookmarkStart w:id="7" w:name="_Toc498269667"/>
+      <w:bookmarkStart w:id="6" w:name="_Toc499843477"/>
       <w:r>
         <w:t>SGBD o sistema de almacenamiento utilizado</w:t>
       </w:r>
-      <w:bookmarkEnd w:id="7"/>
-    </w:p>
-    <w:p>
+      <w:bookmarkEnd w:id="6"/>
+    </w:p>
+    <w:p>
+      <w:pPr>
+        <w:pStyle w:val="Prrafodelista"/>
+        <w:numPr>
+          <w:ilvl w:val="0"/>
+          <w:numId w:val="10"/>
+        </w:numPr>
+      </w:pPr>
       <w:hyperlink r:id="rId18" w:history="1">
         <w:proofErr w:type="spellStart"/>
         <w:r>
@@ -2079,11 +2350,11 @@
       <w:pPr>
         <w:pStyle w:val="Ttulo2"/>
       </w:pPr>
-      <w:bookmarkStart w:id="8" w:name="_Toc498269668"/>
+      <w:bookmarkStart w:id="7" w:name="_Toc499843478"/>
       <w:r>
         <w:t>Repositorio de Software</w:t>
       </w:r>
-      <w:bookmarkEnd w:id="8"/>
+      <w:bookmarkEnd w:id="7"/>
     </w:p>
     <w:p>
       <w:r>
@@ -2105,11 +2376,11 @@
       <w:pPr>
         <w:pStyle w:val="Ttulo2"/>
       </w:pPr>
-      <w:bookmarkStart w:id="9" w:name="_Toc498269669"/>
+      <w:bookmarkStart w:id="8" w:name="_Toc499843479"/>
       <w:r>
         <w:t>Framework y otras herramientas</w:t>
       </w:r>
-      <w:bookmarkEnd w:id="9"/>
+      <w:bookmarkEnd w:id="8"/>
     </w:p>
     <w:p>
       <w:pPr>
@@ -2131,48 +2402,73 @@
       <w:pPr>
         <w:pStyle w:val="Ttulo1"/>
       </w:pPr>
-      <w:bookmarkStart w:id="10" w:name="_Toc498269670"/>
+      <w:bookmarkStart w:id="9" w:name="_Toc499843480"/>
       <w:r>
         <w:lastRenderedPageBreak/>
         <w:t>Análisis y diseño del supuesto práctico</w:t>
       </w:r>
+      <w:bookmarkEnd w:id="9"/>
+    </w:p>
+    <w:p>
+      <w:r>
+        <w:t>Se ha pensado en un establecimiento pequeño y poco conocido para la creación de este sitio. Por ello, inicialmente no se dispone de una sección para eventos o para premios. Si se prospera y se gana popularidad que permitan celebrar dichos eventos, se puede agregar esa sección sin demasiado trabajo.</w:t>
+      </w:r>
+    </w:p>
+    <w:p>
+      <w:r>
+        <w:t>Para que el sitio no sea tan simple, dispone de un carrusel de imágenes con fotografías del lugar y algunos de sus platos</w:t>
+      </w:r>
+      <w:r>
+        <w:t>. Pretende ser un elemento atrayente para potenciales clientes.</w:t>
+      </w:r>
+    </w:p>
+    <w:p>
+      <w:r>
+        <w:t>De nada sirve que los clientes quieran venir si no saben dónde está el restaurante, por lo que se incluye también la obligatoria sección “Nosotros”. En otros sitios tiene otros nombres, pero en todos cumple la misma función: Informar del emplazamiento del establecimiento y proporcionar datos de contacto.</w:t>
+      </w:r>
+    </w:p>
+    <w:p>
+      <w:r>
+        <w:t>La carta</w:t>
+      </w:r>
+      <w:r>
+        <w:t xml:space="preserve"> del restaurante está disponible en la web para consulta de los clientes. Esta carta mostrará los distintos alérgenos que contienen dichos platos (cumpliendo así con la normativa vigente). </w:t>
+      </w:r>
+      <w:r>
+        <w:t>Estos platos están filtrados por la temporada actual de la carta del restaurante (gazpacho en verano y sopas de ajo en invierno, por ejemplo) para indicar cuales están disponibles para pedir. Como información adicional, este filtrado de temporada puede retirarse para ver la carta habilitada completa para satisfacer la curiosidad de los clientes. Tanto en la carta normal como e</w:t>
+      </w:r>
+      <w:r>
+        <w:t>n la completa, es posible buscar platos por el nombre.</w:t>
+      </w:r>
+    </w:p>
+    <w:p>
+      <w:r>
+        <w:t xml:space="preserve">La simplicidad con la que se ha pensado en el sistema no está reñida con la seguridad. Para evitar que cualquier persona ajena al restaurante modifique la carta, </w:t>
+      </w:r>
+      <w:r>
+        <w:t xml:space="preserve">la sección para este fin </w:t>
+      </w:r>
+      <w:r>
+        <w:t>tiene el acceso restringido. Sólo está permitido desde el establecimiento, y está protegido por contraseña.</w:t>
+      </w:r>
+    </w:p>
+    <w:p>
+      <w:r>
+        <w:t>En la parte administrativa, se muestran todos los platos sin importar su estado</w:t>
+      </w:r>
+      <w:r>
+        <w:t xml:space="preserve"> (Temporada y visibilidad)</w:t>
+      </w:r>
+      <w:r>
+        <w:t xml:space="preserve">. Tiene disponible la búsqueda por nombre para acelerar las gestiones en platos ya creados. </w:t>
+      </w:r>
+      <w:r>
+        <w:t xml:space="preserve">Permite cambiar la visibilidad de cada plato con un botón, y la </w:t>
+      </w:r>
+      <w:bookmarkStart w:id="10" w:name="_GoBack"/>
       <w:bookmarkEnd w:id="10"/>
-    </w:p>
-    <w:p>
-      <w:r>
-        <w:t>Se ha pensado en un establecimiento pequeño y poco conocido para la creación de este sitio. Por ello, inicialmente no se dispone de una sección para eventos o para premios. Si se prospera y se gana popularidad que permitan celebrar dichos eventos, se puede agregar esa sección sin demasiado trabajo.</w:t>
-      </w:r>
-    </w:p>
-    <w:p>
-      <w:r>
-        <w:t>Para que el sitio no sea tan simple, dispone de un carrusel de imágenes con fotografías del lugar y algunos de sus platos</w:t>
-      </w:r>
-      <w:r>
-        <w:t>. Pretende ser un elemento atrayente para potenciales clientes.</w:t>
-      </w:r>
-    </w:p>
-    <w:p>
-      <w:r>
-        <w:t>De nada sirve que los clientes quieran venir si no saben dónde está el restaurante, por lo que se incluye también la obligatoria sección “Nosotros”. En otros sitios tiene otros nombres, pero en todos cumple la misma función: Informar del emplazamiento del establecimiento y proporcionar datos de contacto.</w:t>
-      </w:r>
-    </w:p>
-    <w:p>
-      <w:r>
-        <w:t>La carta</w:t>
-      </w:r>
-      <w:r>
-        <w:t xml:space="preserve"> del restaurante está disponible en la web para consulta de los clientes. Esta carta mostrará los distintos alérgenos que contienen dichos platos (cumpliendo así con la normativa vigente). De igual manera, estos platos se filtrarán dependiendo de la estación que se seleccione para la carta del restaurante (por ejemplo, gazpacho en verano y sopas calientes en invierno).</w:t>
-      </w:r>
-    </w:p>
-    <w:p>
-      <w:r>
-        <w:t xml:space="preserve">La simplicidad con la que se ha pensado en el sistema no está reñida con la seguridad. Para evitar que cualquier persona ajena al restaurante modifique la carta, </w:t>
-      </w:r>
-      <w:r>
-        <w:t xml:space="preserve">la sección para este fin </w:t>
-      </w:r>
-      <w:r>
-        <w:t>tiene el acceso restringido. Sólo está permitido desde el establecimiento, y está protegido por contraseña.</w:t>
+      <w:r>
+        <w:t>temporada actual de la carta del restaurante. A la hora de crear o modificar platos, su nombre no puede estar vacío, y es obligatorio que esté al menos dentro de una de las cuatro temporadas disponibles.</w:t>
       </w:r>
     </w:p>
     <w:p>
@@ -2184,7 +2480,7 @@
       <w:pPr>
         <w:pStyle w:val="Ttulo2"/>
       </w:pPr>
-      <w:bookmarkStart w:id="11" w:name="_Toc498269671"/>
+      <w:bookmarkStart w:id="11" w:name="_Toc499843481"/>
       <w:r>
         <w:lastRenderedPageBreak/>
         <w:t>Modelo de clases</w:t>
@@ -2251,7 +2547,7 @@
       <w:pPr>
         <w:pStyle w:val="Ttulo2"/>
       </w:pPr>
-      <w:bookmarkStart w:id="12" w:name="_Toc498269672"/>
+      <w:bookmarkStart w:id="12" w:name="_Toc499843482"/>
       <w:r>
         <w:t>Modelo de casos de uso</w:t>
       </w:r>
@@ -2317,7 +2613,7 @@
       <w:pPr>
         <w:pStyle w:val="Ttulo2"/>
       </w:pPr>
-      <w:bookmarkStart w:id="13" w:name="_Toc498269673"/>
+      <w:bookmarkStart w:id="13" w:name="_Toc499843483"/>
       <w:r>
         <w:lastRenderedPageBreak/>
         <w:t>Árbol de navegación</w:t>
@@ -2384,7 +2680,7 @@
       <w:pPr>
         <w:pStyle w:val="Ttulo2"/>
       </w:pPr>
-      <w:bookmarkStart w:id="14" w:name="_Toc498269675"/>
+      <w:bookmarkStart w:id="14" w:name="_Toc499843484"/>
       <w:r>
         <w:t>Modelo físico de datos</w:t>
       </w:r>
@@ -2448,13 +2744,173 @@
     </w:p>
     <w:p>
       <w:pPr>
+        <w:rPr>
+          <w:rFonts w:asciiTheme="majorHAnsi" w:eastAsiaTheme="majorEastAsia" w:hAnsiTheme="majorHAnsi" w:cstheme="majorBidi"/>
+          <w:color w:val="2F5496" w:themeColor="accent1" w:themeShade="BF"/>
+          <w:sz w:val="26"/>
+          <w:szCs w:val="26"/>
+        </w:rPr>
+      </w:pPr>
+      <w:r>
+        <w:br w:type="page"/>
+      </w:r>
+    </w:p>
+    <w:p>
+      <w:pPr>
+        <w:pStyle w:val="Ttulo2"/>
+      </w:pPr>
+      <w:bookmarkStart w:id="15" w:name="_Toc499843485"/>
+      <w:r>
+        <w:lastRenderedPageBreak/>
+        <w:t>Modelo de archivos: Parte pública</w:t>
+      </w:r>
+      <w:bookmarkEnd w:id="15"/>
+    </w:p>
+    <w:p>
+      <w:r>
+        <w:rPr>
+          <w:noProof/>
+          <w:lang w:eastAsia="es-ES"/>
+        </w:rPr>
+        <w:drawing>
+          <wp:inline distT="0" distB="0" distL="0" distR="0">
+            <wp:extent cx="5400040" cy="3130293"/>
+            <wp:effectExtent l="0" t="0" r="0" b="0"/>
+            <wp:docPr id="3" name="Imagen 3" descr="G:\PortableGit\CosasDeLaCarta\docs\mvc publico.png"/>
+            <wp:cNvGraphicFramePr>
+              <a:graphicFrameLocks xmlns:a="http://schemas.openxmlformats.org/drawingml/2006/main" noChangeAspect="1"/>
+            </wp:cNvGraphicFramePr>
+            <a:graphic xmlns:a="http://schemas.openxmlformats.org/drawingml/2006/main">
+              <a:graphicData uri="http://schemas.openxmlformats.org/drawingml/2006/picture">
+                <pic:pic xmlns:pic="http://schemas.openxmlformats.org/drawingml/2006/picture">
+                  <pic:nvPicPr>
+                    <pic:cNvPr id="0" name="Picture 1" descr="G:\PortableGit\CosasDeLaCarta\docs\mvc publico.png"/>
+                    <pic:cNvPicPr>
+                      <a:picLocks noChangeAspect="1" noChangeArrowheads="1"/>
+                    </pic:cNvPicPr>
+                  </pic:nvPicPr>
+                  <pic:blipFill>
+                    <a:blip r:embed="rId24">
+                      <a:extLst>
+                        <a:ext uri="{28A0092B-C50C-407E-A947-70E740481C1C}">
+                          <a14:useLocalDpi xmlns:a14="http://schemas.microsoft.com/office/drawing/2010/main" val="0"/>
+                        </a:ext>
+                      </a:extLst>
+                    </a:blip>
+                    <a:srcRect/>
+                    <a:stretch>
+                      <a:fillRect/>
+                    </a:stretch>
+                  </pic:blipFill>
+                  <pic:spPr bwMode="auto">
+                    <a:xfrm>
+                      <a:off x="0" y="0"/>
+                      <a:ext cx="5400040" cy="3130293"/>
+                    </a:xfrm>
+                    <a:prstGeom prst="rect">
+                      <a:avLst/>
+                    </a:prstGeom>
+                    <a:noFill/>
+                    <a:ln>
+                      <a:noFill/>
+                    </a:ln>
+                  </pic:spPr>
+                </pic:pic>
+              </a:graphicData>
+            </a:graphic>
+          </wp:inline>
+        </w:drawing>
+      </w:r>
+    </w:p>
+    <w:p>
+      <w:pPr>
+        <w:pStyle w:val="Ttulo2"/>
+      </w:pPr>
+      <w:bookmarkStart w:id="16" w:name="_Toc499843486"/>
+      <w:r>
+        <w:t>Modelo de archivos: Parte administrativa</w:t>
+      </w:r>
+      <w:bookmarkEnd w:id="16"/>
+    </w:p>
+    <w:p>
+      <w:r>
+        <w:rPr>
+          <w:noProof/>
+          <w:lang w:eastAsia="es-ES"/>
+        </w:rPr>
+        <w:drawing>
+          <wp:inline distT="0" distB="0" distL="0" distR="0">
+            <wp:extent cx="5400040" cy="2940200"/>
+            <wp:effectExtent l="0" t="0" r="0" b="0"/>
+            <wp:docPr id="4" name="Imagen 4" descr="G:\PortableGit\CosasDeLaCarta\docs\mvc admin.png"/>
+            <wp:cNvGraphicFramePr>
+              <a:graphicFrameLocks xmlns:a="http://schemas.openxmlformats.org/drawingml/2006/main" noChangeAspect="1"/>
+            </wp:cNvGraphicFramePr>
+            <a:graphic xmlns:a="http://schemas.openxmlformats.org/drawingml/2006/main">
+              <a:graphicData uri="http://schemas.openxmlformats.org/drawingml/2006/picture">
+                <pic:pic xmlns:pic="http://schemas.openxmlformats.org/drawingml/2006/picture">
+                  <pic:nvPicPr>
+                    <pic:cNvPr id="0" name="Picture 2" descr="G:\PortableGit\CosasDeLaCarta\docs\mvc admin.png"/>
+                    <pic:cNvPicPr>
+                      <a:picLocks noChangeAspect="1" noChangeArrowheads="1"/>
+                    </pic:cNvPicPr>
+                  </pic:nvPicPr>
+                  <pic:blipFill>
+                    <a:blip r:embed="rId25">
+                      <a:extLst>
+                        <a:ext uri="{28A0092B-C50C-407E-A947-70E740481C1C}">
+                          <a14:useLocalDpi xmlns:a14="http://schemas.microsoft.com/office/drawing/2010/main" val="0"/>
+                        </a:ext>
+                      </a:extLst>
+                    </a:blip>
+                    <a:srcRect/>
+                    <a:stretch>
+                      <a:fillRect/>
+                    </a:stretch>
+                  </pic:blipFill>
+                  <pic:spPr bwMode="auto">
+                    <a:xfrm>
+                      <a:off x="0" y="0"/>
+                      <a:ext cx="5400040" cy="2940200"/>
+                    </a:xfrm>
+                    <a:prstGeom prst="rect">
+                      <a:avLst/>
+                    </a:prstGeom>
+                    <a:noFill/>
+                    <a:ln>
+                      <a:noFill/>
+                    </a:ln>
+                  </pic:spPr>
+                </pic:pic>
+              </a:graphicData>
+            </a:graphic>
+          </wp:inline>
+        </w:drawing>
+      </w:r>
+    </w:p>
+    <w:p>
+      <w:pPr>
+        <w:rPr>
+          <w:rFonts w:asciiTheme="majorHAnsi" w:eastAsiaTheme="majorEastAsia" w:hAnsiTheme="majorHAnsi" w:cstheme="majorBidi"/>
+          <w:color w:val="2F5496" w:themeColor="accent1" w:themeShade="BF"/>
+          <w:sz w:val="32"/>
+          <w:szCs w:val="32"/>
+        </w:rPr>
+      </w:pPr>
+      <w:r>
+        <w:br w:type="page"/>
+      </w:r>
+    </w:p>
+    <w:p>
+      <w:pPr>
         <w:pStyle w:val="Ttulo1"/>
       </w:pPr>
-      <w:bookmarkStart w:id="15" w:name="_Toc498269676"/>
-      <w:r>
+      <w:bookmarkStart w:id="17" w:name="_Toc499843487"/>
+      <w:r>
+        <w:lastRenderedPageBreak/>
         <w:t>Presupuesto y financiación</w:t>
       </w:r>
-      <w:bookmarkEnd w:id="15"/>
+      <w:bookmarkEnd w:id="17"/>
     </w:p>
     <w:p>
       <w:pPr>
@@ -2493,22 +2949,124 @@
     </w:p>
     <w:p>
       <w:r>
-        <w:t>El servicio de administración puede instalarse en un equipo controlado ya existente en la empresa. En el caso de querer un equipo dedicado, puede optarse por una Raspberry Pi debido al poco trabajo que soportará el mismo. La Raspberry completa costaría 60€, sin monitor puesto que se controlaría de forma remota.</w:t>
+        <w:t xml:space="preserve">En el caso de querer tener el sistema corriendo sobre una máquina en el establecimiento, una opción asequible es la instalación de una </w:t>
+      </w:r>
+      <w:proofErr w:type="spellStart"/>
+      <w:r>
+        <w:t>Raspberry</w:t>
+      </w:r>
+      <w:proofErr w:type="spellEnd"/>
+      <w:r>
+        <w:t xml:space="preserve"> PI como servidor. Completamente equipada, se estima un coste de 140€.</w:t>
+      </w:r>
+    </w:p>
+    <w:p>
+      <w:r>
+        <w:br w:type="page"/>
       </w:r>
     </w:p>
     <w:p>
       <w:pPr>
         <w:pStyle w:val="Ttulo1"/>
       </w:pPr>
+      <w:bookmarkStart w:id="18" w:name="_Toc499843488"/>
+      <w:r>
+        <w:lastRenderedPageBreak/>
+        <w:t>Construcción del sistema</w:t>
+      </w:r>
+      <w:bookmarkEnd w:id="18"/>
+    </w:p>
+    <w:p>
+      <w:r>
+        <w:t>La página se ha construido en lenguaje PHP siguiendo el esquema Modelo-Vista-Controlador que separa la aplicación en distintos tipos de funciones para mejorar el entendimiento y mantenimiento del código.  Este código PHP genera y envía una página en formato HTML cuando se solicita.</w:t>
+      </w:r>
+    </w:p>
+    <w:p>
+      <w:r>
+        <w:t>De igual forma, el código PHP se comunica con la Base de datos que contiene la información necesaria para el buen funcionamiento de la página. La Base de datos trabaja en lenguaje SQL, y la comunicación con ella se realiza con el sistema de objetos PDO.</w:t>
+      </w:r>
+    </w:p>
+    <w:p>
+      <w:r>
+        <w:t xml:space="preserve">La página HTML generada </w:t>
+      </w:r>
+      <w:r>
+        <w:t>se apoya en archivos CSS para cambiar claramente su aspecto, y en archivos y código JavaScript para dotar</w:t>
+      </w:r>
+      <w:r>
+        <w:t>la</w:t>
+      </w:r>
+      <w:r>
+        <w:t xml:space="preserve"> de funcionalidades</w:t>
+      </w:r>
+      <w:r>
+        <w:t xml:space="preserve"> adicionales. En la parte de usuario estas </w:t>
+      </w:r>
+      <w:r>
+        <w:t xml:space="preserve">funciones prácticamente se limitan a sustituir funciones propias de HTML, mientras que en la parte de Administración </w:t>
+      </w:r>
+      <w:r>
+        <w:t>realizan tareas de comunicación con la Base de datos.</w:t>
+      </w:r>
+    </w:p>
+    <w:p>
+      <w:r>
+        <w:t>Para el acceso administrativo, existen dos posibilidades:</w:t>
+      </w:r>
+    </w:p>
+    <w:p>
+      <w:pPr>
+        <w:pStyle w:val="Prrafodelista"/>
+        <w:numPr>
+          <w:ilvl w:val="0"/>
+          <w:numId w:val="7"/>
+        </w:numPr>
+      </w:pPr>
+      <w:r>
+        <w:t>Sistema en un servidor externo:</w:t>
+      </w:r>
+      <w:r>
+        <w:t xml:space="preserve"> Se utilizarán las herramientas del servicio de hosting para bloquear el acceso a esa sección</w:t>
+      </w:r>
+      <w:r>
+        <w:t xml:space="preserve"> a cualquier dirección IP (o nombre DNS) que no coincida con la del establecimiento.</w:t>
+      </w:r>
+    </w:p>
+    <w:p>
+      <w:pPr>
+        <w:pStyle w:val="Prrafodelista"/>
+        <w:numPr>
+          <w:ilvl w:val="0"/>
+          <w:numId w:val="7"/>
+        </w:numPr>
+      </w:pPr>
+      <w:r>
+        <w:t>Sistema en un servidor en el local: Se realizarán modificaciones en el código de la aplicación para que el acceso administrativo sólo esté disponible para los equipos cuya dirección IP forme parte de la red local en la que se encuentra el servidor.</w:t>
+      </w:r>
+    </w:p>
+    <w:p>
+      <w:pPr>
+        <w:rPr>
+          <w:rFonts w:asciiTheme="majorHAnsi" w:eastAsiaTheme="majorEastAsia" w:hAnsiTheme="majorHAnsi" w:cstheme="majorBidi"/>
+          <w:color w:val="2F5496" w:themeColor="accent1" w:themeShade="BF"/>
+          <w:sz w:val="32"/>
+          <w:szCs w:val="32"/>
+        </w:rPr>
+      </w:pPr>
       <w:r>
         <w:br w:type="page"/>
       </w:r>
-      <w:bookmarkStart w:id="16" w:name="_Toc498269677"/>
+    </w:p>
+    <w:p>
+      <w:pPr>
+        <w:pStyle w:val="Ttulo1"/>
+      </w:pPr>
+      <w:bookmarkStart w:id="19" w:name="_Toc499843489"/>
       <w:r>
         <w:lastRenderedPageBreak/>
         <w:t>Principales problemas encontrados</w:t>
       </w:r>
-      <w:bookmarkEnd w:id="16"/>
+      <w:bookmarkEnd w:id="19"/>
     </w:p>
     <w:p>
       <w:r>
@@ -2548,6 +3106,8 @@
       <w:r>
         <w:t xml:space="preserve"> </w:t>
       </w:r>
+    </w:p>
+    <w:p>
       <w:r>
         <w:br w:type="page"/>
       </w:r>
@@ -2556,12 +3116,77 @@
       <w:pPr>
         <w:pStyle w:val="Ttulo1"/>
       </w:pPr>
-      <w:bookmarkStart w:id="17" w:name="_Toc498269678"/>
+      <w:bookmarkStart w:id="20" w:name="_Toc499843490"/>
+      <w:r>
+        <w:lastRenderedPageBreak/>
+        <w:t>Futuras mejoras</w:t>
+      </w:r>
+      <w:bookmarkEnd w:id="20"/>
+    </w:p>
+    <w:p>
+      <w:pPr>
+        <w:pStyle w:val="Prrafodelista"/>
+        <w:numPr>
+          <w:ilvl w:val="0"/>
+          <w:numId w:val="6"/>
+        </w:numPr>
+      </w:pPr>
+      <w:r>
+        <w:t xml:space="preserve">Cambios variados </w:t>
+      </w:r>
+      <w:r>
+        <w:t>en el aspecto visual para mejorar el atractivo</w:t>
+      </w:r>
+    </w:p>
+    <w:p>
+      <w:pPr>
+        <w:pStyle w:val="Prrafodelista"/>
+        <w:numPr>
+          <w:ilvl w:val="0"/>
+          <w:numId w:val="6"/>
+        </w:numPr>
+      </w:pPr>
+      <w:r>
+        <w:t>Conexión a la parte administrativa con protocolo HTTPS</w:t>
+      </w:r>
+    </w:p>
+    <w:p>
+      <w:pPr>
+        <w:pStyle w:val="Prrafodelista"/>
+        <w:numPr>
+          <w:ilvl w:val="0"/>
+          <w:numId w:val="6"/>
+        </w:numPr>
+      </w:pPr>
+      <w:r>
+        <w:t>Secciones nuevas a petición de la directiva del establecimiento</w:t>
+      </w:r>
+    </w:p>
+    <w:p>
+      <w:pPr>
+        <w:pStyle w:val="Prrafodelista"/>
+        <w:numPr>
+          <w:ilvl w:val="0"/>
+          <w:numId w:val="6"/>
+        </w:numPr>
+      </w:pPr>
+      <w:r>
+        <w:t>Fotos asociadas a los platos</w:t>
+      </w:r>
+      <w:r>
+        <w:br w:type="page"/>
+      </w:r>
+    </w:p>
+    <w:p>
+      <w:pPr>
+        <w:pStyle w:val="Ttulo1"/>
+      </w:pPr>
+      <w:bookmarkStart w:id="21" w:name="_Toc499843491"/>
       <w:r>
         <w:lastRenderedPageBreak/>
         <w:t>Bibliografía y enlaces utilizados</w:t>
       </w:r>
-      <w:bookmarkEnd w:id="17"/>
+      <w:bookmarkEnd w:id="21"/>
     </w:p>
     <w:p>
       <w:pPr>
@@ -2574,7 +3199,7 @@
       <w:r>
         <w:t xml:space="preserve">Buscador de Imágenes de </w:t>
       </w:r>
-      <w:hyperlink r:id="rId24" w:history="1">
+      <w:hyperlink r:id="rId26" w:history="1">
         <w:r>
           <w:rPr>
             <w:rStyle w:val="Hipervnculo"/>
@@ -2591,7 +3216,7 @@
           <w:numId w:val="5"/>
         </w:numPr>
       </w:pPr>
-      <w:hyperlink r:id="rId25" w:history="1">
+      <w:hyperlink r:id="rId27" w:history="1">
         <w:proofErr w:type="spellStart"/>
         <w:r>
           <w:rPr>
@@ -2613,7 +3238,7 @@
           <w:numId w:val="5"/>
         </w:numPr>
       </w:pPr>
-      <w:hyperlink r:id="rId26" w:history="1">
+      <w:hyperlink r:id="rId28" w:history="1">
         <w:proofErr w:type="spellStart"/>
         <w:r>
           <w:rPr>
@@ -2666,6 +3291,119 @@
 <file path=word/numbering.xml><?xml version="1.0" encoding="utf-8"?>
 <w:numbering xmlns:wpc="http://schemas.microsoft.com/office/word/2010/wordprocessingCanvas" xmlns:cx="http://schemas.microsoft.com/office/drawing/2014/chartex" xmlns:cx1="http://schemas.microsoft.com/office/drawing/2015/9/8/chartex" xmlns:mc="http://schemas.openxmlformats.org/markup-compatibility/2006" xmlns:o="urn:schemas-microsoft-com:office:office" xmlns:r="http://schemas.openxmlformats.org/officeDocument/2006/relationships" xmlns:m="http://schemas.openxmlformats.org/officeDocument/2006/math" xmlns:v="urn:schemas-microsoft-com:vml" xmlns:wp14="http://schemas.microsoft.com/office/word/2010/wordprocessingDrawing" xmlns:wp="http://schemas.openxmlformats.org/drawingml/2006/wordprocessingDrawing" xmlns:w10="urn:schemas-microsoft-com:office:word" xmlns:w="http://schemas.openxmlformats.org/wordprocessingml/2006/main" xmlns:w14="http://schemas.microsoft.com/office/word/2010/wordml" xmlns:w15="http://schemas.microsoft.com/office/word/2012/wordml" xmlns:w16se="http://schemas.microsoft.com/office/word/2015/wordml/symex" xmlns:wpg="http://schemas.microsoft.com/office/word/2010/wordprocessingGroup" xmlns:wpi="http://schemas.microsoft.com/office/word/2010/wordprocessingInk" xmlns:wne="http://schemas.microsoft.com/office/word/2006/wordml" xmlns:wps="http://schemas.microsoft.com/office/word/2010/wordprocessingShape" mc:Ignorable="w14 w15 w16se wp14">
   <w:abstractNum w:abstractNumId="0" w15:restartNumberingAfterBreak="0">
+    <w:nsid w:val="00C77C99"/>
+    <w:multiLevelType w:val="hybridMultilevel"/>
+    <w:tmpl w:val="A9F21536"/>
+    <w:lvl w:ilvl="0" w:tplc="0C0A0001">
+      <w:start w:val="1"/>
+      <w:numFmt w:val="bullet"/>
+      <w:lvlText w:val=""/>
+      <w:lvlJc w:val="left"/>
+      <w:pPr>
+        <w:ind w:left="720" w:hanging="360"/>
+      </w:pPr>
+      <w:rPr>
+        <w:rFonts w:ascii="Symbol" w:hAnsi="Symbol" w:hint="default"/>
+      </w:rPr>
+    </w:lvl>
+    <w:lvl w:ilvl="1" w:tplc="0C0A0003" w:tentative="1">
+      <w:start w:val="1"/>
+      <w:numFmt w:val="bullet"/>
+      <w:lvlText w:val="o"/>
+      <w:lvlJc w:val="left"/>
+      <w:pPr>
+        <w:ind w:left="1440" w:hanging="360"/>
+      </w:pPr>
+      <w:rPr>
+        <w:rFonts w:ascii="Courier New" w:hAnsi="Courier New" w:cs="Courier New" w:hint="default"/>
+      </w:rPr>
+    </w:lvl>
+    <w:lvl w:ilvl="2" w:tplc="0C0A0005" w:tentative="1">
+      <w:start w:val="1"/>
+      <w:numFmt w:val="bullet"/>
+      <w:lvlText w:val=""/>
+      <w:lvlJc w:val="left"/>
+      <w:pPr>
+        <w:ind w:left="2160" w:hanging="360"/>
+      </w:pPr>
+      <w:rPr>
+        <w:rFonts w:ascii="Wingdings" w:hAnsi="Wingdings" w:hint="default"/>
+      </w:rPr>
+    </w:lvl>
+    <w:lvl w:ilvl="3" w:tplc="0C0A0001" w:tentative="1">
+      <w:start w:val="1"/>
+      <w:numFmt w:val="bullet"/>
+      <w:lvlText w:val=""/>
+      <w:lvlJc w:val="left"/>
+      <w:pPr>
+        <w:ind w:left="2880" w:hanging="360"/>
+      </w:pPr>
+      <w:rPr>
+        <w:rFonts w:ascii="Symbol" w:hAnsi="Symbol" w:hint="default"/>
+      </w:rPr>
+    </w:lvl>
+    <w:lvl w:ilvl="4" w:tplc="0C0A0003" w:tentative="1">
+      <w:start w:val="1"/>
+      <w:numFmt w:val="bullet"/>
+      <w:lvlText w:val="o"/>
+      <w:lvlJc w:val="left"/>
+      <w:pPr>
+        <w:ind w:left="3600" w:hanging="360"/>
+      </w:pPr>
+      <w:rPr>
+        <w:rFonts w:ascii="Courier New" w:hAnsi="Courier New" w:cs="Courier New" w:hint="default"/>
+      </w:rPr>
+    </w:lvl>
+    <w:lvl w:ilvl="5" w:tplc="0C0A0005" w:tentative="1">
+      <w:start w:val="1"/>
+      <w:numFmt w:val="bullet"/>
+      <w:lvlText w:val=""/>
+      <w:lvlJc w:val="left"/>
+      <w:pPr>
+        <w:ind w:left="4320" w:hanging="360"/>
+      </w:pPr>
+      <w:rPr>
+        <w:rFonts w:ascii="Wingdings" w:hAnsi="Wingdings" w:hint="default"/>
+      </w:rPr>
+    </w:lvl>
+    <w:lvl w:ilvl="6" w:tplc="0C0A0001" w:tentative="1">
+      <w:start w:val="1"/>
+      <w:numFmt w:val="bullet"/>
+      <w:lvlText w:val=""/>
+      <w:lvlJc w:val="left"/>
+      <w:pPr>
+        <w:ind w:left="5040" w:hanging="360"/>
+      </w:pPr>
+      <w:rPr>
+        <w:rFonts w:ascii="Symbol" w:hAnsi="Symbol" w:hint="default"/>
+      </w:rPr>
+    </w:lvl>
+    <w:lvl w:ilvl="7" w:tplc="0C0A0003" w:tentative="1">
+      <w:start w:val="1"/>
+      <w:numFmt w:val="bullet"/>
+      <w:lvlText w:val="o"/>
+      <w:lvlJc w:val="left"/>
+      <w:pPr>
+        <w:ind w:left="5760" w:hanging="360"/>
+      </w:pPr>
+      <w:rPr>
+        <w:rFonts w:ascii="Courier New" w:hAnsi="Courier New" w:cs="Courier New" w:hint="default"/>
+      </w:rPr>
+    </w:lvl>
+    <w:lvl w:ilvl="8" w:tplc="0C0A0005" w:tentative="1">
+      <w:start w:val="1"/>
+      <w:numFmt w:val="bullet"/>
+      <w:lvlText w:val=""/>
+      <w:lvlJc w:val="left"/>
+      <w:pPr>
+        <w:ind w:left="6480" w:hanging="360"/>
+      </w:pPr>
+      <w:rPr>
+        <w:rFonts w:ascii="Wingdings" w:hAnsi="Wingdings" w:hint="default"/>
+      </w:rPr>
+    </w:lvl>
+  </w:abstractNum>
+  <w:abstractNum w:abstractNumId="1" w15:restartNumberingAfterBreak="0">
     <w:nsid w:val="04FC700E"/>
     <w:multiLevelType w:val="hybridMultilevel"/>
     <w:tmpl w:val="2F16CA5A"/>
@@ -2778,7 +3516,7 @@
       </w:rPr>
     </w:lvl>
   </w:abstractNum>
-  <w:abstractNum w:abstractNumId="1" w15:restartNumberingAfterBreak="0">
+  <w:abstractNum w:abstractNumId="2" w15:restartNumberingAfterBreak="0">
     <w:nsid w:val="0DE823FD"/>
     <w:multiLevelType w:val="hybridMultilevel"/>
     <w:tmpl w:val="9EF25250"/>
@@ -2891,7 +3629,7 @@
       </w:rPr>
     </w:lvl>
   </w:abstractNum>
-  <w:abstractNum w:abstractNumId="2" w15:restartNumberingAfterBreak="0">
+  <w:abstractNum w:abstractNumId="3" w15:restartNumberingAfterBreak="0">
     <w:nsid w:val="101D6305"/>
     <w:multiLevelType w:val="hybridMultilevel"/>
     <w:tmpl w:val="FF46BDA8"/>
@@ -3004,7 +3742,233 @@
       </w:rPr>
     </w:lvl>
   </w:abstractNum>
-  <w:abstractNum w:abstractNumId="3" w15:restartNumberingAfterBreak="0">
+  <w:abstractNum w:abstractNumId="4" w15:restartNumberingAfterBreak="0">
+    <w:nsid w:val="15E36A80"/>
+    <w:multiLevelType w:val="hybridMultilevel"/>
+    <w:tmpl w:val="D786C8D0"/>
+    <w:lvl w:ilvl="0" w:tplc="0C0A0001">
+      <w:start w:val="1"/>
+      <w:numFmt w:val="bullet"/>
+      <w:lvlText w:val=""/>
+      <w:lvlJc w:val="left"/>
+      <w:pPr>
+        <w:ind w:left="720" w:hanging="360"/>
+      </w:pPr>
+      <w:rPr>
+        <w:rFonts w:ascii="Symbol" w:hAnsi="Symbol" w:hint="default"/>
+      </w:rPr>
+    </w:lvl>
+    <w:lvl w:ilvl="1" w:tplc="0C0A0003" w:tentative="1">
+      <w:start w:val="1"/>
+      <w:numFmt w:val="bullet"/>
+      <w:lvlText w:val="o"/>
+      <w:lvlJc w:val="left"/>
+      <w:pPr>
+        <w:ind w:left="1440" w:hanging="360"/>
+      </w:pPr>
+      <w:rPr>
+        <w:rFonts w:ascii="Courier New" w:hAnsi="Courier New" w:cs="Courier New" w:hint="default"/>
+      </w:rPr>
+    </w:lvl>
+    <w:lvl w:ilvl="2" w:tplc="0C0A0005" w:tentative="1">
+      <w:start w:val="1"/>
+      <w:numFmt w:val="bullet"/>
+      <w:lvlText w:val=""/>
+      <w:lvlJc w:val="left"/>
+      <w:pPr>
+        <w:ind w:left="2160" w:hanging="360"/>
+      </w:pPr>
+      <w:rPr>
+        <w:rFonts w:ascii="Wingdings" w:hAnsi="Wingdings" w:hint="default"/>
+      </w:rPr>
+    </w:lvl>
+    <w:lvl w:ilvl="3" w:tplc="0C0A0001" w:tentative="1">
+      <w:start w:val="1"/>
+      <w:numFmt w:val="bullet"/>
+      <w:lvlText w:val=""/>
+      <w:lvlJc w:val="left"/>
+      <w:pPr>
+        <w:ind w:left="2880" w:hanging="360"/>
+      </w:pPr>
+      <w:rPr>
+        <w:rFonts w:ascii="Symbol" w:hAnsi="Symbol" w:hint="default"/>
+      </w:rPr>
+    </w:lvl>
+    <w:lvl w:ilvl="4" w:tplc="0C0A0003" w:tentative="1">
+      <w:start w:val="1"/>
+      <w:numFmt w:val="bullet"/>
+      <w:lvlText w:val="o"/>
+      <w:lvlJc w:val="left"/>
+      <w:pPr>
+        <w:ind w:left="3600" w:hanging="360"/>
+      </w:pPr>
+      <w:rPr>
+        <w:rFonts w:ascii="Courier New" w:hAnsi="Courier New" w:cs="Courier New" w:hint="default"/>
+      </w:rPr>
+    </w:lvl>
+    <w:lvl w:ilvl="5" w:tplc="0C0A0005" w:tentative="1">
+      <w:start w:val="1"/>
+      <w:numFmt w:val="bullet"/>
+      <w:lvlText w:val=""/>
+      <w:lvlJc w:val="left"/>
+      <w:pPr>
+        <w:ind w:left="4320" w:hanging="360"/>
+      </w:pPr>
+      <w:rPr>
+        <w:rFonts w:ascii="Wingdings" w:hAnsi="Wingdings" w:hint="default"/>
+      </w:rPr>
+    </w:lvl>
+    <w:lvl w:ilvl="6" w:tplc="0C0A0001" w:tentative="1">
+      <w:start w:val="1"/>
+      <w:numFmt w:val="bullet"/>
+      <w:lvlText w:val=""/>
+      <w:lvlJc w:val="left"/>
+      <w:pPr>
+        <w:ind w:left="5040" w:hanging="360"/>
+      </w:pPr>
+      <w:rPr>
+        <w:rFonts w:ascii="Symbol" w:hAnsi="Symbol" w:hint="default"/>
+      </w:rPr>
+    </w:lvl>
+    <w:lvl w:ilvl="7" w:tplc="0C0A0003" w:tentative="1">
+      <w:start w:val="1"/>
+      <w:numFmt w:val="bullet"/>
+      <w:lvlText w:val="o"/>
+      <w:lvlJc w:val="left"/>
+      <w:pPr>
+        <w:ind w:left="5760" w:hanging="360"/>
+      </w:pPr>
+      <w:rPr>
+        <w:rFonts w:ascii="Courier New" w:hAnsi="Courier New" w:cs="Courier New" w:hint="default"/>
+      </w:rPr>
+    </w:lvl>
+    <w:lvl w:ilvl="8" w:tplc="0C0A0005" w:tentative="1">
+      <w:start w:val="1"/>
+      <w:numFmt w:val="bullet"/>
+      <w:lvlText w:val=""/>
+      <w:lvlJc w:val="left"/>
+      <w:pPr>
+        <w:ind w:left="6480" w:hanging="360"/>
+      </w:pPr>
+      <w:rPr>
+        <w:rFonts w:ascii="Wingdings" w:hAnsi="Wingdings" w:hint="default"/>
+      </w:rPr>
+    </w:lvl>
+  </w:abstractNum>
+  <w:abstractNum w:abstractNumId="5" w15:restartNumberingAfterBreak="0">
+    <w:nsid w:val="57D24FEB"/>
+    <w:multiLevelType w:val="hybridMultilevel"/>
+    <w:tmpl w:val="69ECF79A"/>
+    <w:lvl w:ilvl="0" w:tplc="0C0A0001">
+      <w:start w:val="1"/>
+      <w:numFmt w:val="bullet"/>
+      <w:lvlText w:val=""/>
+      <w:lvlJc w:val="left"/>
+      <w:pPr>
+        <w:ind w:left="720" w:hanging="360"/>
+      </w:pPr>
+      <w:rPr>
+        <w:rFonts w:ascii="Symbol" w:hAnsi="Symbol" w:hint="default"/>
+      </w:rPr>
+    </w:lvl>
+    <w:lvl w:ilvl="1" w:tplc="0C0A0003" w:tentative="1">
+      <w:start w:val="1"/>
+      <w:numFmt w:val="bullet"/>
+      <w:lvlText w:val="o"/>
+      <w:lvlJc w:val="left"/>
+      <w:pPr>
+        <w:ind w:left="1440" w:hanging="360"/>
+      </w:pPr>
+      <w:rPr>
+        <w:rFonts w:ascii="Courier New" w:hAnsi="Courier New" w:cs="Courier New" w:hint="default"/>
+      </w:rPr>
+    </w:lvl>
+    <w:lvl w:ilvl="2" w:tplc="0C0A0005" w:tentative="1">
+      <w:start w:val="1"/>
+      <w:numFmt w:val="bullet"/>
+      <w:lvlText w:val=""/>
+      <w:lvlJc w:val="left"/>
+      <w:pPr>
+        <w:ind w:left="2160" w:hanging="360"/>
+      </w:pPr>
+      <w:rPr>
+        <w:rFonts w:ascii="Wingdings" w:hAnsi="Wingdings" w:hint="default"/>
+      </w:rPr>
+    </w:lvl>
+    <w:lvl w:ilvl="3" w:tplc="0C0A0001" w:tentative="1">
+      <w:start w:val="1"/>
+      <w:numFmt w:val="bullet"/>
+      <w:lvlText w:val=""/>
+      <w:lvlJc w:val="left"/>
+      <w:pPr>
+        <w:ind w:left="2880" w:hanging="360"/>
+      </w:pPr>
+      <w:rPr>
+        <w:rFonts w:ascii="Symbol" w:hAnsi="Symbol" w:hint="default"/>
+      </w:rPr>
+    </w:lvl>
+    <w:lvl w:ilvl="4" w:tplc="0C0A0003" w:tentative="1">
+      <w:start w:val="1"/>
+      <w:numFmt w:val="bullet"/>
+      <w:lvlText w:val="o"/>
+      <w:lvlJc w:val="left"/>
+      <w:pPr>
+        <w:ind w:left="3600" w:hanging="360"/>
+      </w:pPr>
+      <w:rPr>
+        <w:rFonts w:ascii="Courier New" w:hAnsi="Courier New" w:cs="Courier New" w:hint="default"/>
+      </w:rPr>
+    </w:lvl>
+    <w:lvl w:ilvl="5" w:tplc="0C0A0005" w:tentative="1">
+      <w:start w:val="1"/>
+      <w:numFmt w:val="bullet"/>
+      <w:lvlText w:val=""/>
+      <w:lvlJc w:val="left"/>
+      <w:pPr>
+        <w:ind w:left="4320" w:hanging="360"/>
+      </w:pPr>
+      <w:rPr>
+        <w:rFonts w:ascii="Wingdings" w:hAnsi="Wingdings" w:hint="default"/>
+      </w:rPr>
+    </w:lvl>
+    <w:lvl w:ilvl="6" w:tplc="0C0A0001" w:tentative="1">
+      <w:start w:val="1"/>
+      <w:numFmt w:val="bullet"/>
+      <w:lvlText w:val=""/>
+      <w:lvlJc w:val="left"/>
+      <w:pPr>
+        <w:ind w:left="5040" w:hanging="360"/>
+      </w:pPr>
+      <w:rPr>
+        <w:rFonts w:ascii="Symbol" w:hAnsi="Symbol" w:hint="default"/>
+      </w:rPr>
+    </w:lvl>
+    <w:lvl w:ilvl="7" w:tplc="0C0A0003" w:tentative="1">
+      <w:start w:val="1"/>
+      <w:numFmt w:val="bullet"/>
+      <w:lvlText w:val="o"/>
+      <w:lvlJc w:val="left"/>
+      <w:pPr>
+        <w:ind w:left="5760" w:hanging="360"/>
+      </w:pPr>
+      <w:rPr>
+        <w:rFonts w:ascii="Courier New" w:hAnsi="Courier New" w:cs="Courier New" w:hint="default"/>
+      </w:rPr>
+    </w:lvl>
+    <w:lvl w:ilvl="8" w:tplc="0C0A0005" w:tentative="1">
+      <w:start w:val="1"/>
+      <w:numFmt w:val="bullet"/>
+      <w:lvlText w:val=""/>
+      <w:lvlJc w:val="left"/>
+      <w:pPr>
+        <w:ind w:left="6480" w:hanging="360"/>
+      </w:pPr>
+      <w:rPr>
+        <w:rFonts w:ascii="Wingdings" w:hAnsi="Wingdings" w:hint="default"/>
+      </w:rPr>
+    </w:lvl>
+  </w:abstractNum>
+  <w:abstractNum w:abstractNumId="6" w15:restartNumberingAfterBreak="0">
     <w:nsid w:val="630A4B31"/>
     <w:multiLevelType w:val="hybridMultilevel"/>
     <w:tmpl w:val="C0A64CD8"/>
@@ -3117,7 +4081,233 @@
       </w:rPr>
     </w:lvl>
   </w:abstractNum>
-  <w:abstractNum w:abstractNumId="4" w15:restartNumberingAfterBreak="0">
+  <w:abstractNum w:abstractNumId="7" w15:restartNumberingAfterBreak="0">
+    <w:nsid w:val="6F4A4B29"/>
+    <w:multiLevelType w:val="hybridMultilevel"/>
+    <w:tmpl w:val="57EEACF4"/>
+    <w:lvl w:ilvl="0" w:tplc="0C0A0001">
+      <w:start w:val="1"/>
+      <w:numFmt w:val="bullet"/>
+      <w:lvlText w:val=""/>
+      <w:lvlJc w:val="left"/>
+      <w:pPr>
+        <w:ind w:left="720" w:hanging="360"/>
+      </w:pPr>
+      <w:rPr>
+        <w:rFonts w:ascii="Symbol" w:hAnsi="Symbol" w:hint="default"/>
+      </w:rPr>
+    </w:lvl>
+    <w:lvl w:ilvl="1" w:tplc="0C0A0003" w:tentative="1">
+      <w:start w:val="1"/>
+      <w:numFmt w:val="bullet"/>
+      <w:lvlText w:val="o"/>
+      <w:lvlJc w:val="left"/>
+      <w:pPr>
+        <w:ind w:left="1440" w:hanging="360"/>
+      </w:pPr>
+      <w:rPr>
+        <w:rFonts w:ascii="Courier New" w:hAnsi="Courier New" w:cs="Courier New" w:hint="default"/>
+      </w:rPr>
+    </w:lvl>
+    <w:lvl w:ilvl="2" w:tplc="0C0A0005" w:tentative="1">
+      <w:start w:val="1"/>
+      <w:numFmt w:val="bullet"/>
+      <w:lvlText w:val=""/>
+      <w:lvlJc w:val="left"/>
+      <w:pPr>
+        <w:ind w:left="2160" w:hanging="360"/>
+      </w:pPr>
+      <w:rPr>
+        <w:rFonts w:ascii="Wingdings" w:hAnsi="Wingdings" w:hint="default"/>
+      </w:rPr>
+    </w:lvl>
+    <w:lvl w:ilvl="3" w:tplc="0C0A0001" w:tentative="1">
+      <w:start w:val="1"/>
+      <w:numFmt w:val="bullet"/>
+      <w:lvlText w:val=""/>
+      <w:lvlJc w:val="left"/>
+      <w:pPr>
+        <w:ind w:left="2880" w:hanging="360"/>
+      </w:pPr>
+      <w:rPr>
+        <w:rFonts w:ascii="Symbol" w:hAnsi="Symbol" w:hint="default"/>
+      </w:rPr>
+    </w:lvl>
+    <w:lvl w:ilvl="4" w:tplc="0C0A0003" w:tentative="1">
+      <w:start w:val="1"/>
+      <w:numFmt w:val="bullet"/>
+      <w:lvlText w:val="o"/>
+      <w:lvlJc w:val="left"/>
+      <w:pPr>
+        <w:ind w:left="3600" w:hanging="360"/>
+      </w:pPr>
+      <w:rPr>
+        <w:rFonts w:ascii="Courier New" w:hAnsi="Courier New" w:cs="Courier New" w:hint="default"/>
+      </w:rPr>
+    </w:lvl>
+    <w:lvl w:ilvl="5" w:tplc="0C0A0005" w:tentative="1">
+      <w:start w:val="1"/>
+      <w:numFmt w:val="bullet"/>
+      <w:lvlText w:val=""/>
+      <w:lvlJc w:val="left"/>
+      <w:pPr>
+        <w:ind w:left="4320" w:hanging="360"/>
+      </w:pPr>
+      <w:rPr>
+        <w:rFonts w:ascii="Wingdings" w:hAnsi="Wingdings" w:hint="default"/>
+      </w:rPr>
+    </w:lvl>
+    <w:lvl w:ilvl="6" w:tplc="0C0A0001" w:tentative="1">
+      <w:start w:val="1"/>
+      <w:numFmt w:val="bullet"/>
+      <w:lvlText w:val=""/>
+      <w:lvlJc w:val="left"/>
+      <w:pPr>
+        <w:ind w:left="5040" w:hanging="360"/>
+      </w:pPr>
+      <w:rPr>
+        <w:rFonts w:ascii="Symbol" w:hAnsi="Symbol" w:hint="default"/>
+      </w:rPr>
+    </w:lvl>
+    <w:lvl w:ilvl="7" w:tplc="0C0A0003" w:tentative="1">
+      <w:start w:val="1"/>
+      <w:numFmt w:val="bullet"/>
+      <w:lvlText w:val="o"/>
+      <w:lvlJc w:val="left"/>
+      <w:pPr>
+        <w:ind w:left="5760" w:hanging="360"/>
+      </w:pPr>
+      <w:rPr>
+        <w:rFonts w:ascii="Courier New" w:hAnsi="Courier New" w:cs="Courier New" w:hint="default"/>
+      </w:rPr>
+    </w:lvl>
+    <w:lvl w:ilvl="8" w:tplc="0C0A0005" w:tentative="1">
+      <w:start w:val="1"/>
+      <w:numFmt w:val="bullet"/>
+      <w:lvlText w:val=""/>
+      <w:lvlJc w:val="left"/>
+      <w:pPr>
+        <w:ind w:left="6480" w:hanging="360"/>
+      </w:pPr>
+      <w:rPr>
+        <w:rFonts w:ascii="Wingdings" w:hAnsi="Wingdings" w:hint="default"/>
+      </w:rPr>
+    </w:lvl>
+  </w:abstractNum>
+  <w:abstractNum w:abstractNumId="8" w15:restartNumberingAfterBreak="0">
+    <w:nsid w:val="784E1A11"/>
+    <w:multiLevelType w:val="hybridMultilevel"/>
+    <w:tmpl w:val="8D8819E4"/>
+    <w:lvl w:ilvl="0" w:tplc="0C0A0001">
+      <w:start w:val="1"/>
+      <w:numFmt w:val="bullet"/>
+      <w:lvlText w:val=""/>
+      <w:lvlJc w:val="left"/>
+      <w:pPr>
+        <w:ind w:left="720" w:hanging="360"/>
+      </w:pPr>
+      <w:rPr>
+        <w:rFonts w:ascii="Symbol" w:hAnsi="Symbol" w:hint="default"/>
+      </w:rPr>
+    </w:lvl>
+    <w:lvl w:ilvl="1" w:tplc="0C0A0003" w:tentative="1">
+      <w:start w:val="1"/>
+      <w:numFmt w:val="bullet"/>
+      <w:lvlText w:val="o"/>
+      <w:lvlJc w:val="left"/>
+      <w:pPr>
+        <w:ind w:left="1440" w:hanging="360"/>
+      </w:pPr>
+      <w:rPr>
+        <w:rFonts w:ascii="Courier New" w:hAnsi="Courier New" w:cs="Courier New" w:hint="default"/>
+      </w:rPr>
+    </w:lvl>
+    <w:lvl w:ilvl="2" w:tplc="0C0A0005" w:tentative="1">
+      <w:start w:val="1"/>
+      <w:numFmt w:val="bullet"/>
+      <w:lvlText w:val=""/>
+      <w:lvlJc w:val="left"/>
+      <w:pPr>
+        <w:ind w:left="2160" w:hanging="360"/>
+      </w:pPr>
+      <w:rPr>
+        <w:rFonts w:ascii="Wingdings" w:hAnsi="Wingdings" w:hint="default"/>
+      </w:rPr>
+    </w:lvl>
+    <w:lvl w:ilvl="3" w:tplc="0C0A0001" w:tentative="1">
+      <w:start w:val="1"/>
+      <w:numFmt w:val="bullet"/>
+      <w:lvlText w:val=""/>
+      <w:lvlJc w:val="left"/>
+      <w:pPr>
+        <w:ind w:left="2880" w:hanging="360"/>
+      </w:pPr>
+      <w:rPr>
+        <w:rFonts w:ascii="Symbol" w:hAnsi="Symbol" w:hint="default"/>
+      </w:rPr>
+    </w:lvl>
+    <w:lvl w:ilvl="4" w:tplc="0C0A0003" w:tentative="1">
+      <w:start w:val="1"/>
+      <w:numFmt w:val="bullet"/>
+      <w:lvlText w:val="o"/>
+      <w:lvlJc w:val="left"/>
+      <w:pPr>
+        <w:ind w:left="3600" w:hanging="360"/>
+      </w:pPr>
+      <w:rPr>
+        <w:rFonts w:ascii="Courier New" w:hAnsi="Courier New" w:cs="Courier New" w:hint="default"/>
+      </w:rPr>
+    </w:lvl>
+    <w:lvl w:ilvl="5" w:tplc="0C0A0005" w:tentative="1">
+      <w:start w:val="1"/>
+      <w:numFmt w:val="bullet"/>
+      <w:lvlText w:val=""/>
+      <w:lvlJc w:val="left"/>
+      <w:pPr>
+        <w:ind w:left="4320" w:hanging="360"/>
+      </w:pPr>
+      <w:rPr>
+        <w:rFonts w:ascii="Wingdings" w:hAnsi="Wingdings" w:hint="default"/>
+      </w:rPr>
+    </w:lvl>
+    <w:lvl w:ilvl="6" w:tplc="0C0A0001" w:tentative="1">
+      <w:start w:val="1"/>
+      <w:numFmt w:val="bullet"/>
+      <w:lvlText w:val=""/>
+      <w:lvlJc w:val="left"/>
+      <w:pPr>
+        <w:ind w:left="5040" w:hanging="360"/>
+      </w:pPr>
+      <w:rPr>
+        <w:rFonts w:ascii="Symbol" w:hAnsi="Symbol" w:hint="default"/>
+      </w:rPr>
+    </w:lvl>
+    <w:lvl w:ilvl="7" w:tplc="0C0A0003" w:tentative="1">
+      <w:start w:val="1"/>
+      <w:numFmt w:val="bullet"/>
+      <w:lvlText w:val="o"/>
+      <w:lvlJc w:val="left"/>
+      <w:pPr>
+        <w:ind w:left="5760" w:hanging="360"/>
+      </w:pPr>
+      <w:rPr>
+        <w:rFonts w:ascii="Courier New" w:hAnsi="Courier New" w:cs="Courier New" w:hint="default"/>
+      </w:rPr>
+    </w:lvl>
+    <w:lvl w:ilvl="8" w:tplc="0C0A0005" w:tentative="1">
+      <w:start w:val="1"/>
+      <w:numFmt w:val="bullet"/>
+      <w:lvlText w:val=""/>
+      <w:lvlJc w:val="left"/>
+      <w:pPr>
+        <w:ind w:left="6480" w:hanging="360"/>
+      </w:pPr>
+      <w:rPr>
+        <w:rFonts w:ascii="Wingdings" w:hAnsi="Wingdings" w:hint="default"/>
+      </w:rPr>
+    </w:lvl>
+  </w:abstractNum>
+  <w:abstractNum w:abstractNumId="9" w15:restartNumberingAfterBreak="0">
     <w:nsid w:val="7ACD5AA1"/>
     <w:multiLevelType w:val="hybridMultilevel"/>
     <w:tmpl w:val="18DAC4CE"/>
@@ -3231,19 +4421,34 @@
     </w:lvl>
   </w:abstractNum>
   <w:num w:numId="1">
-    <w:abstractNumId w:val="0"/>
+    <w:abstractNumId w:val="1"/>
   </w:num>
   <w:num w:numId="2">
+    <w:abstractNumId w:val="9"/>
+  </w:num>
+  <w:num w:numId="3">
+    <w:abstractNumId w:val="3"/>
+  </w:num>
+  <w:num w:numId="4">
+    <w:abstractNumId w:val="6"/>
+  </w:num>
+  <w:num w:numId="5">
+    <w:abstractNumId w:val="2"/>
+  </w:num>
+  <w:num w:numId="6">
+    <w:abstractNumId w:val="5"/>
+  </w:num>
+  <w:num w:numId="7">
+    <w:abstractNumId w:val="7"/>
+  </w:num>
+  <w:num w:numId="8">
+    <w:abstractNumId w:val="8"/>
+  </w:num>
+  <w:num w:numId="9">
     <w:abstractNumId w:val="4"/>
   </w:num>
-  <w:num w:numId="3">
-    <w:abstractNumId w:val="2"/>
-  </w:num>
-  <w:num w:numId="4">
-    <w:abstractNumId w:val="3"/>
-  </w:num>
-  <w:num w:numId="5">
-    <w:abstractNumId w:val="1"/>
+  <w:num w:numId="10">
+    <w:abstractNumId w:val="0"/>
   </w:num>
 </w:numbering>
 </file>
@@ -4085,7 +5290,7 @@
 </file>
 
 <file path=customXml/itemProps1.xml><?xml version="1.0" encoding="utf-8"?>
-<ds:datastoreItem xmlns:ds="http://schemas.openxmlformats.org/officeDocument/2006/customXml" ds:itemID="{6D069670-D57B-4B96-99A8-1C8452D77A47}">
+<ds:datastoreItem xmlns:ds="http://schemas.openxmlformats.org/officeDocument/2006/customXml" ds:itemID="{524E6087-3262-4C33-AB20-109B8040BA53}">
   <ds:schemaRefs>
     <ds:schemaRef ds:uri="http://schemas.openxmlformats.org/officeDocument/2006/bibliography"/>
   </ds:schemaRefs>

</xml_diff>

<commit_message>
Pequeños ajustes en Documentacion
</commit_message>
<xml_diff>
--- a/docs/Documento en Proceso.docx
+++ b/docs/Documento en Proceso.docx
@@ -53,7 +53,7 @@
           <w:r>
             <w:fldChar w:fldCharType="separate"/>
           </w:r>
-          <w:hyperlink w:anchor="_Toc499843471" w:history="1">
+          <w:hyperlink w:anchor="_Toc499934074" w:history="1">
             <w:r>
               <w:rPr>
                 <w:rStyle w:val="Hipervnculo"/>
@@ -80,7 +80,7 @@
                 <w:noProof/>
                 <w:webHidden/>
               </w:rPr>
-              <w:instrText xml:space="preserve"> PAGEREF _Toc499843471 \h </w:instrText>
+              <w:instrText xml:space="preserve"> PAGEREF _Toc499934074 \h </w:instrText>
             </w:r>
             <w:r>
               <w:rPr>
@@ -123,7 +123,7 @@
               <w:lang w:eastAsia="es-ES"/>
             </w:rPr>
           </w:pPr>
-          <w:hyperlink w:anchor="_Toc499843472" w:history="1">
+          <w:hyperlink w:anchor="_Toc499934075" w:history="1">
             <w:r>
               <w:rPr>
                 <w:rStyle w:val="Hipervnculo"/>
@@ -150,7 +150,7 @@
                 <w:noProof/>
                 <w:webHidden/>
               </w:rPr>
-              <w:instrText xml:space="preserve"> PAGEREF _Toc499843472 \h </w:instrText>
+              <w:instrText xml:space="preserve"> PAGEREF _Toc499934075 \h </w:instrText>
             </w:r>
             <w:r>
               <w:rPr>
@@ -193,7 +193,7 @@
               <w:lang w:eastAsia="es-ES"/>
             </w:rPr>
           </w:pPr>
-          <w:hyperlink w:anchor="_Toc499843473" w:history="1">
+          <w:hyperlink w:anchor="_Toc499934076" w:history="1">
             <w:r>
               <w:rPr>
                 <w:rStyle w:val="Hipervnculo"/>
@@ -220,7 +220,7 @@
                 <w:noProof/>
                 <w:webHidden/>
               </w:rPr>
-              <w:instrText xml:space="preserve"> PAGEREF _Toc499843473 \h </w:instrText>
+              <w:instrText xml:space="preserve"> PAGEREF _Toc499934076 \h </w:instrText>
             </w:r>
             <w:r>
               <w:rPr>
@@ -263,7 +263,7 @@
               <w:lang w:eastAsia="es-ES"/>
             </w:rPr>
           </w:pPr>
-          <w:hyperlink w:anchor="_Toc499843474" w:history="1">
+          <w:hyperlink w:anchor="_Toc499934077" w:history="1">
             <w:r>
               <w:rPr>
                 <w:rStyle w:val="Hipervnculo"/>
@@ -290,7 +290,7 @@
                 <w:noProof/>
                 <w:webHidden/>
               </w:rPr>
-              <w:instrText xml:space="preserve"> PAGEREF _Toc499843474 \h </w:instrText>
+              <w:instrText xml:space="preserve"> PAGEREF _Toc499934077 \h </w:instrText>
             </w:r>
             <w:r>
               <w:rPr>
@@ -333,7 +333,7 @@
               <w:lang w:eastAsia="es-ES"/>
             </w:rPr>
           </w:pPr>
-          <w:hyperlink w:anchor="_Toc499843475" w:history="1">
+          <w:hyperlink w:anchor="_Toc499934078" w:history="1">
             <w:r>
               <w:rPr>
                 <w:rStyle w:val="Hipervnculo"/>
@@ -360,7 +360,7 @@
                 <w:noProof/>
                 <w:webHidden/>
               </w:rPr>
-              <w:instrText xml:space="preserve"> PAGEREF _Toc499843475 \h </w:instrText>
+              <w:instrText xml:space="preserve"> PAGEREF _Toc499934078 \h </w:instrText>
             </w:r>
             <w:r>
               <w:rPr>
@@ -403,7 +403,7 @@
               <w:lang w:eastAsia="es-ES"/>
             </w:rPr>
           </w:pPr>
-          <w:hyperlink w:anchor="_Toc499843476" w:history="1">
+          <w:hyperlink w:anchor="_Toc499934079" w:history="1">
             <w:r>
               <w:rPr>
                 <w:rStyle w:val="Hipervnculo"/>
@@ -430,7 +430,7 @@
                 <w:noProof/>
                 <w:webHidden/>
               </w:rPr>
-              <w:instrText xml:space="preserve"> PAGEREF _Toc499843476 \h </w:instrText>
+              <w:instrText xml:space="preserve"> PAGEREF _Toc499934079 \h </w:instrText>
             </w:r>
             <w:r>
               <w:rPr>
@@ -473,7 +473,7 @@
               <w:lang w:eastAsia="es-ES"/>
             </w:rPr>
           </w:pPr>
-          <w:hyperlink w:anchor="_Toc499843477" w:history="1">
+          <w:hyperlink w:anchor="_Toc499934080" w:history="1">
             <w:r>
               <w:rPr>
                 <w:rStyle w:val="Hipervnculo"/>
@@ -500,7 +500,7 @@
                 <w:noProof/>
                 <w:webHidden/>
               </w:rPr>
-              <w:instrText xml:space="preserve"> PAGEREF _Toc499843477 \h </w:instrText>
+              <w:instrText xml:space="preserve"> PAGEREF _Toc499934080 \h </w:instrText>
             </w:r>
             <w:r>
               <w:rPr>
@@ -543,7 +543,7 @@
               <w:lang w:eastAsia="es-ES"/>
             </w:rPr>
           </w:pPr>
-          <w:hyperlink w:anchor="_Toc499843478" w:history="1">
+          <w:hyperlink w:anchor="_Toc499934081" w:history="1">
             <w:r>
               <w:rPr>
                 <w:rStyle w:val="Hipervnculo"/>
@@ -570,7 +570,7 @@
                 <w:noProof/>
                 <w:webHidden/>
               </w:rPr>
-              <w:instrText xml:space="preserve"> PAGEREF _Toc499843478 \h </w:instrText>
+              <w:instrText xml:space="preserve"> PAGEREF _Toc499934081 \h </w:instrText>
             </w:r>
             <w:r>
               <w:rPr>
@@ -613,7 +613,7 @@
               <w:lang w:eastAsia="es-ES"/>
             </w:rPr>
           </w:pPr>
-          <w:hyperlink w:anchor="_Toc499843479" w:history="1">
+          <w:hyperlink w:anchor="_Toc499934082" w:history="1">
             <w:r>
               <w:rPr>
                 <w:rStyle w:val="Hipervnculo"/>
@@ -640,7 +640,7 @@
                 <w:noProof/>
                 <w:webHidden/>
               </w:rPr>
-              <w:instrText xml:space="preserve"> PAGEREF _Toc499843479 \h </w:instrText>
+              <w:instrText xml:space="preserve"> PAGEREF _Toc499934082 \h </w:instrText>
             </w:r>
             <w:r>
               <w:rPr>
@@ -661,6 +661,498 @@
                 <w:webHidden/>
               </w:rPr>
               <w:t>5</w:t>
+            </w:r>
+            <w:r>
+              <w:rPr>
+                <w:noProof/>
+                <w:webHidden/>
+              </w:rPr>
+              <w:fldChar w:fldCharType="end"/>
+            </w:r>
+          </w:hyperlink>
+          <w:bookmarkStart w:id="0" w:name="_GoBack"/>
+          <w:bookmarkEnd w:id="0"/>
+        </w:p>
+        <w:p>
+          <w:pPr>
+            <w:pStyle w:val="TDC1"/>
+            <w:tabs>
+              <w:tab w:val="right" w:leader="dot" w:pos="8494"/>
+            </w:tabs>
+            <w:rPr>
+              <w:rFonts w:eastAsiaTheme="minorEastAsia"/>
+              <w:noProof/>
+              <w:lang w:eastAsia="es-ES"/>
+            </w:rPr>
+          </w:pPr>
+          <w:hyperlink w:anchor="_Toc499934083" w:history="1">
+            <w:r>
+              <w:rPr>
+                <w:rStyle w:val="Hipervnculo"/>
+                <w:noProof/>
+              </w:rPr>
+              <w:t>Análisis y diseño del supuesto práctico</w:t>
+            </w:r>
+            <w:r>
+              <w:rPr>
+                <w:noProof/>
+                <w:webHidden/>
+              </w:rPr>
+              <w:tab/>
+            </w:r>
+            <w:r>
+              <w:rPr>
+                <w:noProof/>
+                <w:webHidden/>
+              </w:rPr>
+              <w:fldChar w:fldCharType="begin"/>
+            </w:r>
+            <w:r>
+              <w:rPr>
+                <w:noProof/>
+                <w:webHidden/>
+              </w:rPr>
+              <w:instrText xml:space="preserve"> PAGEREF _Toc499934083 \h </w:instrText>
+            </w:r>
+            <w:r>
+              <w:rPr>
+                <w:noProof/>
+                <w:webHidden/>
+              </w:rPr>
+            </w:r>
+            <w:r>
+              <w:rPr>
+                <w:noProof/>
+                <w:webHidden/>
+              </w:rPr>
+              <w:fldChar w:fldCharType="separate"/>
+            </w:r>
+            <w:r>
+              <w:rPr>
+                <w:noProof/>
+                <w:webHidden/>
+              </w:rPr>
+              <w:t>6</w:t>
+            </w:r>
+            <w:r>
+              <w:rPr>
+                <w:noProof/>
+                <w:webHidden/>
+              </w:rPr>
+              <w:fldChar w:fldCharType="end"/>
+            </w:r>
+          </w:hyperlink>
+        </w:p>
+        <w:p>
+          <w:pPr>
+            <w:pStyle w:val="TDC2"/>
+            <w:tabs>
+              <w:tab w:val="right" w:leader="dot" w:pos="8494"/>
+            </w:tabs>
+            <w:rPr>
+              <w:rFonts w:eastAsiaTheme="minorEastAsia"/>
+              <w:noProof/>
+              <w:lang w:eastAsia="es-ES"/>
+            </w:rPr>
+          </w:pPr>
+          <w:hyperlink w:anchor="_Toc499934084" w:history="1">
+            <w:r>
+              <w:rPr>
+                <w:rStyle w:val="Hipervnculo"/>
+                <w:noProof/>
+              </w:rPr>
+              <w:t>Modelo de clases</w:t>
+            </w:r>
+            <w:r>
+              <w:rPr>
+                <w:noProof/>
+                <w:webHidden/>
+              </w:rPr>
+              <w:tab/>
+            </w:r>
+            <w:r>
+              <w:rPr>
+                <w:noProof/>
+                <w:webHidden/>
+              </w:rPr>
+              <w:fldChar w:fldCharType="begin"/>
+            </w:r>
+            <w:r>
+              <w:rPr>
+                <w:noProof/>
+                <w:webHidden/>
+              </w:rPr>
+              <w:instrText xml:space="preserve"> PAGEREF _Toc499934084 \h </w:instrText>
+            </w:r>
+            <w:r>
+              <w:rPr>
+                <w:noProof/>
+                <w:webHidden/>
+              </w:rPr>
+            </w:r>
+            <w:r>
+              <w:rPr>
+                <w:noProof/>
+                <w:webHidden/>
+              </w:rPr>
+              <w:fldChar w:fldCharType="separate"/>
+            </w:r>
+            <w:r>
+              <w:rPr>
+                <w:noProof/>
+                <w:webHidden/>
+              </w:rPr>
+              <w:t>7</w:t>
+            </w:r>
+            <w:r>
+              <w:rPr>
+                <w:noProof/>
+                <w:webHidden/>
+              </w:rPr>
+              <w:fldChar w:fldCharType="end"/>
+            </w:r>
+          </w:hyperlink>
+        </w:p>
+        <w:p>
+          <w:pPr>
+            <w:pStyle w:val="TDC2"/>
+            <w:tabs>
+              <w:tab w:val="right" w:leader="dot" w:pos="8494"/>
+            </w:tabs>
+            <w:rPr>
+              <w:rFonts w:eastAsiaTheme="minorEastAsia"/>
+              <w:noProof/>
+              <w:lang w:eastAsia="es-ES"/>
+            </w:rPr>
+          </w:pPr>
+          <w:hyperlink w:anchor="_Toc499934085" w:history="1">
+            <w:r>
+              <w:rPr>
+                <w:rStyle w:val="Hipervnculo"/>
+                <w:noProof/>
+              </w:rPr>
+              <w:t>Modelo de casos de uso</w:t>
+            </w:r>
+            <w:r>
+              <w:rPr>
+                <w:noProof/>
+                <w:webHidden/>
+              </w:rPr>
+              <w:tab/>
+            </w:r>
+            <w:r>
+              <w:rPr>
+                <w:noProof/>
+                <w:webHidden/>
+              </w:rPr>
+              <w:fldChar w:fldCharType="begin"/>
+            </w:r>
+            <w:r>
+              <w:rPr>
+                <w:noProof/>
+                <w:webHidden/>
+              </w:rPr>
+              <w:instrText xml:space="preserve"> PAGEREF _Toc499934085 \h </w:instrText>
+            </w:r>
+            <w:r>
+              <w:rPr>
+                <w:noProof/>
+                <w:webHidden/>
+              </w:rPr>
+            </w:r>
+            <w:r>
+              <w:rPr>
+                <w:noProof/>
+                <w:webHidden/>
+              </w:rPr>
+              <w:fldChar w:fldCharType="separate"/>
+            </w:r>
+            <w:r>
+              <w:rPr>
+                <w:noProof/>
+                <w:webHidden/>
+              </w:rPr>
+              <w:t>7</w:t>
+            </w:r>
+            <w:r>
+              <w:rPr>
+                <w:noProof/>
+                <w:webHidden/>
+              </w:rPr>
+              <w:fldChar w:fldCharType="end"/>
+            </w:r>
+          </w:hyperlink>
+        </w:p>
+        <w:p>
+          <w:pPr>
+            <w:pStyle w:val="TDC2"/>
+            <w:tabs>
+              <w:tab w:val="right" w:leader="dot" w:pos="8494"/>
+            </w:tabs>
+            <w:rPr>
+              <w:rFonts w:eastAsiaTheme="minorEastAsia"/>
+              <w:noProof/>
+              <w:lang w:eastAsia="es-ES"/>
+            </w:rPr>
+          </w:pPr>
+          <w:hyperlink w:anchor="_Toc499934086" w:history="1">
+            <w:r>
+              <w:rPr>
+                <w:rStyle w:val="Hipervnculo"/>
+                <w:noProof/>
+              </w:rPr>
+              <w:t>Árbol de navegación</w:t>
+            </w:r>
+            <w:r>
+              <w:rPr>
+                <w:noProof/>
+                <w:webHidden/>
+              </w:rPr>
+              <w:tab/>
+            </w:r>
+            <w:r>
+              <w:rPr>
+                <w:noProof/>
+                <w:webHidden/>
+              </w:rPr>
+              <w:fldChar w:fldCharType="begin"/>
+            </w:r>
+            <w:r>
+              <w:rPr>
+                <w:noProof/>
+                <w:webHidden/>
+              </w:rPr>
+              <w:instrText xml:space="preserve"> PAGEREF _Toc499934086 \h </w:instrText>
+            </w:r>
+            <w:r>
+              <w:rPr>
+                <w:noProof/>
+                <w:webHidden/>
+              </w:rPr>
+            </w:r>
+            <w:r>
+              <w:rPr>
+                <w:noProof/>
+                <w:webHidden/>
+              </w:rPr>
+              <w:fldChar w:fldCharType="separate"/>
+            </w:r>
+            <w:r>
+              <w:rPr>
+                <w:noProof/>
+                <w:webHidden/>
+              </w:rPr>
+              <w:t>8</w:t>
+            </w:r>
+            <w:r>
+              <w:rPr>
+                <w:noProof/>
+                <w:webHidden/>
+              </w:rPr>
+              <w:fldChar w:fldCharType="end"/>
+            </w:r>
+          </w:hyperlink>
+        </w:p>
+        <w:p>
+          <w:pPr>
+            <w:pStyle w:val="TDC2"/>
+            <w:tabs>
+              <w:tab w:val="right" w:leader="dot" w:pos="8494"/>
+            </w:tabs>
+            <w:rPr>
+              <w:rFonts w:eastAsiaTheme="minorEastAsia"/>
+              <w:noProof/>
+              <w:lang w:eastAsia="es-ES"/>
+            </w:rPr>
+          </w:pPr>
+          <w:hyperlink w:anchor="_Toc499934087" w:history="1">
+            <w:r>
+              <w:rPr>
+                <w:rStyle w:val="Hipervnculo"/>
+                <w:noProof/>
+              </w:rPr>
+              <w:t>Modelo físico de datos</w:t>
+            </w:r>
+            <w:r>
+              <w:rPr>
+                <w:noProof/>
+                <w:webHidden/>
+              </w:rPr>
+              <w:tab/>
+            </w:r>
+            <w:r>
+              <w:rPr>
+                <w:noProof/>
+                <w:webHidden/>
+              </w:rPr>
+              <w:fldChar w:fldCharType="begin"/>
+            </w:r>
+            <w:r>
+              <w:rPr>
+                <w:noProof/>
+                <w:webHidden/>
+              </w:rPr>
+              <w:instrText xml:space="preserve"> PAGEREF _Toc499934087 \h </w:instrText>
+            </w:r>
+            <w:r>
+              <w:rPr>
+                <w:noProof/>
+                <w:webHidden/>
+              </w:rPr>
+            </w:r>
+            <w:r>
+              <w:rPr>
+                <w:noProof/>
+                <w:webHidden/>
+              </w:rPr>
+              <w:fldChar w:fldCharType="separate"/>
+            </w:r>
+            <w:r>
+              <w:rPr>
+                <w:noProof/>
+                <w:webHidden/>
+              </w:rPr>
+              <w:t>8</w:t>
+            </w:r>
+            <w:r>
+              <w:rPr>
+                <w:noProof/>
+                <w:webHidden/>
+              </w:rPr>
+              <w:fldChar w:fldCharType="end"/>
+            </w:r>
+          </w:hyperlink>
+        </w:p>
+        <w:p>
+          <w:pPr>
+            <w:pStyle w:val="TDC2"/>
+            <w:tabs>
+              <w:tab w:val="right" w:leader="dot" w:pos="8494"/>
+            </w:tabs>
+            <w:rPr>
+              <w:rFonts w:eastAsiaTheme="minorEastAsia"/>
+              <w:noProof/>
+              <w:lang w:eastAsia="es-ES"/>
+            </w:rPr>
+          </w:pPr>
+          <w:hyperlink w:anchor="_Toc499934088" w:history="1">
+            <w:r>
+              <w:rPr>
+                <w:rStyle w:val="Hipervnculo"/>
+                <w:noProof/>
+              </w:rPr>
+              <w:t>Modelo de archivos: Parte pública</w:t>
+            </w:r>
+            <w:r>
+              <w:rPr>
+                <w:noProof/>
+                <w:webHidden/>
+              </w:rPr>
+              <w:tab/>
+            </w:r>
+            <w:r>
+              <w:rPr>
+                <w:noProof/>
+                <w:webHidden/>
+              </w:rPr>
+              <w:fldChar w:fldCharType="begin"/>
+            </w:r>
+            <w:r>
+              <w:rPr>
+                <w:noProof/>
+                <w:webHidden/>
+              </w:rPr>
+              <w:instrText xml:space="preserve"> PAGEREF _Toc499934088 \h </w:instrText>
+            </w:r>
+            <w:r>
+              <w:rPr>
+                <w:noProof/>
+                <w:webHidden/>
+              </w:rPr>
+            </w:r>
+            <w:r>
+              <w:rPr>
+                <w:noProof/>
+                <w:webHidden/>
+              </w:rPr>
+              <w:fldChar w:fldCharType="separate"/>
+            </w:r>
+            <w:r>
+              <w:rPr>
+                <w:noProof/>
+                <w:webHidden/>
+              </w:rPr>
+              <w:t>9</w:t>
+            </w:r>
+            <w:r>
+              <w:rPr>
+                <w:noProof/>
+                <w:webHidden/>
+              </w:rPr>
+              <w:fldChar w:fldCharType="end"/>
+            </w:r>
+          </w:hyperlink>
+        </w:p>
+        <w:p>
+          <w:pPr>
+            <w:pStyle w:val="TDC2"/>
+            <w:tabs>
+              <w:tab w:val="right" w:leader="dot" w:pos="8494"/>
+            </w:tabs>
+            <w:rPr>
+              <w:rFonts w:eastAsiaTheme="minorEastAsia"/>
+              <w:noProof/>
+              <w:lang w:eastAsia="es-ES"/>
+            </w:rPr>
+          </w:pPr>
+          <w:hyperlink w:anchor="_Toc499934089" w:history="1">
+            <w:r>
+              <w:rPr>
+                <w:rStyle w:val="Hipervnculo"/>
+                <w:noProof/>
+              </w:rPr>
+              <w:t>Modelo de archivos: Parte administrativa</w:t>
+            </w:r>
+            <w:r>
+              <w:rPr>
+                <w:noProof/>
+                <w:webHidden/>
+              </w:rPr>
+              <w:tab/>
+            </w:r>
+            <w:r>
+              <w:rPr>
+                <w:noProof/>
+                <w:webHidden/>
+              </w:rPr>
+              <w:fldChar w:fldCharType="begin"/>
+            </w:r>
+            <w:r>
+              <w:rPr>
+                <w:noProof/>
+                <w:webHidden/>
+              </w:rPr>
+              <w:instrText xml:space="preserve"> PAGEREF _Toc499934089 \h </w:instrText>
+            </w:r>
+            <w:r>
+              <w:rPr>
+                <w:noProof/>
+                <w:webHidden/>
+              </w:rPr>
+            </w:r>
+            <w:r>
+              <w:rPr>
+                <w:noProof/>
+                <w:webHidden/>
+              </w:rPr>
+              <w:fldChar w:fldCharType="separate"/>
+            </w:r>
+            <w:r>
+              <w:rPr>
+                <w:noProof/>
+                <w:webHidden/>
+              </w:rPr>
+              <w:t>9</w:t>
             </w:r>
             <w:r>
               <w:rPr>
@@ -683,13 +1175,13 @@
               <w:lang w:eastAsia="es-ES"/>
             </w:rPr>
           </w:pPr>
-          <w:hyperlink w:anchor="_Toc499843480" w:history="1">
+          <w:hyperlink w:anchor="_Toc499934090" w:history="1">
             <w:r>
               <w:rPr>
                 <w:rStyle w:val="Hipervnculo"/>
                 <w:noProof/>
               </w:rPr>
-              <w:t>Análisis y diseño del supuesto práctico</w:t>
+              <w:t>Presupuesto y financiación</w:t>
             </w:r>
             <w:r>
               <w:rPr>
@@ -710,7 +1202,7 @@
                 <w:noProof/>
                 <w:webHidden/>
               </w:rPr>
-              <w:instrText xml:space="preserve"> PAGEREF _Toc499843480 \h </w:instrText>
+              <w:instrText xml:space="preserve"> PAGEREF _Toc499934090 \h </w:instrText>
             </w:r>
             <w:r>
               <w:rPr>
@@ -730,7 +1222,77 @@
                 <w:noProof/>
                 <w:webHidden/>
               </w:rPr>
-              <w:t>6</w:t>
+              <w:t>10</w:t>
+            </w:r>
+            <w:r>
+              <w:rPr>
+                <w:noProof/>
+                <w:webHidden/>
+              </w:rPr>
+              <w:fldChar w:fldCharType="end"/>
+            </w:r>
+          </w:hyperlink>
+        </w:p>
+        <w:p>
+          <w:pPr>
+            <w:pStyle w:val="TDC1"/>
+            <w:tabs>
+              <w:tab w:val="right" w:leader="dot" w:pos="8494"/>
+            </w:tabs>
+            <w:rPr>
+              <w:rFonts w:eastAsiaTheme="minorEastAsia"/>
+              <w:noProof/>
+              <w:lang w:eastAsia="es-ES"/>
+            </w:rPr>
+          </w:pPr>
+          <w:hyperlink w:anchor="_Toc499934091" w:history="1">
+            <w:r>
+              <w:rPr>
+                <w:rStyle w:val="Hipervnculo"/>
+                <w:noProof/>
+              </w:rPr>
+              <w:t>Construcción del sistema</w:t>
+            </w:r>
+            <w:r>
+              <w:rPr>
+                <w:noProof/>
+                <w:webHidden/>
+              </w:rPr>
+              <w:tab/>
+            </w:r>
+            <w:r>
+              <w:rPr>
+                <w:noProof/>
+                <w:webHidden/>
+              </w:rPr>
+              <w:fldChar w:fldCharType="begin"/>
+            </w:r>
+            <w:r>
+              <w:rPr>
+                <w:noProof/>
+                <w:webHidden/>
+              </w:rPr>
+              <w:instrText xml:space="preserve"> PAGEREF _Toc499934091 \h </w:instrText>
+            </w:r>
+            <w:r>
+              <w:rPr>
+                <w:noProof/>
+                <w:webHidden/>
+              </w:rPr>
+            </w:r>
+            <w:r>
+              <w:rPr>
+                <w:noProof/>
+                <w:webHidden/>
+              </w:rPr>
+              <w:fldChar w:fldCharType="separate"/>
+            </w:r>
+            <w:r>
+              <w:rPr>
+                <w:noProof/>
+                <w:webHidden/>
+              </w:rPr>
+              <w:t>11</w:t>
             </w:r>
             <w:r>
               <w:rPr>
@@ -753,13 +1315,13 @@
               <w:lang w:eastAsia="es-ES"/>
             </w:rPr>
           </w:pPr>
-          <w:hyperlink w:anchor="_Toc499843481" w:history="1">
+          <w:hyperlink w:anchor="_Toc499934092" w:history="1">
             <w:r>
               <w:rPr>
                 <w:rStyle w:val="Hipervnculo"/>
                 <w:noProof/>
               </w:rPr>
-              <w:t>Modelo de clases</w:t>
+              <w:t>Cambios a realizar si se traslada el servidor:</w:t>
             </w:r>
             <w:r>
               <w:rPr>
@@ -780,7 +1342,7 @@
                 <w:noProof/>
                 <w:webHidden/>
               </w:rPr>
-              <w:instrText xml:space="preserve"> PAGEREF _Toc499843481 \h </w:instrText>
+              <w:instrText xml:space="preserve"> PAGEREF _Toc499934092 \h </w:instrText>
             </w:r>
             <w:r>
               <w:rPr>
@@ -800,357 +1362,7 @@
                 <w:noProof/>
                 <w:webHidden/>
               </w:rPr>
-              <w:t>7</w:t>
-            </w:r>
-            <w:r>
-              <w:rPr>
-                <w:noProof/>
-                <w:webHidden/>
-              </w:rPr>
-              <w:fldChar w:fldCharType="end"/>
-            </w:r>
-          </w:hyperlink>
-        </w:p>
-        <w:p>
-          <w:pPr>
-            <w:pStyle w:val="TDC2"/>
-            <w:tabs>
-              <w:tab w:val="right" w:leader="dot" w:pos="8494"/>
-            </w:tabs>
-            <w:rPr>
-              <w:rFonts w:eastAsiaTheme="minorEastAsia"/>
-              <w:noProof/>
-              <w:lang w:eastAsia="es-ES"/>
-            </w:rPr>
-          </w:pPr>
-          <w:hyperlink w:anchor="_Toc499843482" w:history="1">
-            <w:r>
-              <w:rPr>
-                <w:rStyle w:val="Hipervnculo"/>
-                <w:noProof/>
-              </w:rPr>
-              <w:t>Modelo de casos de uso</w:t>
-            </w:r>
-            <w:r>
-              <w:rPr>
-                <w:noProof/>
-                <w:webHidden/>
-              </w:rPr>
-              <w:tab/>
-            </w:r>
-            <w:r>
-              <w:rPr>
-                <w:noProof/>
-                <w:webHidden/>
-              </w:rPr>
-              <w:fldChar w:fldCharType="begin"/>
-            </w:r>
-            <w:r>
-              <w:rPr>
-                <w:noProof/>
-                <w:webHidden/>
-              </w:rPr>
-              <w:instrText xml:space="preserve"> PAGEREF _Toc499843482 \h </w:instrText>
-            </w:r>
-            <w:r>
-              <w:rPr>
-                <w:noProof/>
-                <w:webHidden/>
-              </w:rPr>
-            </w:r>
-            <w:r>
-              <w:rPr>
-                <w:noProof/>
-                <w:webHidden/>
-              </w:rPr>
-              <w:fldChar w:fldCharType="separate"/>
-            </w:r>
-            <w:r>
-              <w:rPr>
-                <w:noProof/>
-                <w:webHidden/>
-              </w:rPr>
-              <w:t>7</w:t>
-            </w:r>
-            <w:r>
-              <w:rPr>
-                <w:noProof/>
-                <w:webHidden/>
-              </w:rPr>
-              <w:fldChar w:fldCharType="end"/>
-            </w:r>
-          </w:hyperlink>
-        </w:p>
-        <w:p>
-          <w:pPr>
-            <w:pStyle w:val="TDC2"/>
-            <w:tabs>
-              <w:tab w:val="right" w:leader="dot" w:pos="8494"/>
-            </w:tabs>
-            <w:rPr>
-              <w:rFonts w:eastAsiaTheme="minorEastAsia"/>
-              <w:noProof/>
-              <w:lang w:eastAsia="es-ES"/>
-            </w:rPr>
-          </w:pPr>
-          <w:hyperlink w:anchor="_Toc499843483" w:history="1">
-            <w:r>
-              <w:rPr>
-                <w:rStyle w:val="Hipervnculo"/>
-                <w:noProof/>
-              </w:rPr>
-              <w:t>Árbol de navegación</w:t>
-            </w:r>
-            <w:r>
-              <w:rPr>
-                <w:noProof/>
-                <w:webHidden/>
-              </w:rPr>
-              <w:tab/>
-            </w:r>
-            <w:r>
-              <w:rPr>
-                <w:noProof/>
-                <w:webHidden/>
-              </w:rPr>
-              <w:fldChar w:fldCharType="begin"/>
-            </w:r>
-            <w:r>
-              <w:rPr>
-                <w:noProof/>
-                <w:webHidden/>
-              </w:rPr>
-              <w:instrText xml:space="preserve"> PAGEREF _Toc499843483 \h </w:instrText>
-            </w:r>
-            <w:r>
-              <w:rPr>
-                <w:noProof/>
-                <w:webHidden/>
-              </w:rPr>
-            </w:r>
-            <w:r>
-              <w:rPr>
-                <w:noProof/>
-                <w:webHidden/>
-              </w:rPr>
-              <w:fldChar w:fldCharType="separate"/>
-            </w:r>
-            <w:r>
-              <w:rPr>
-                <w:noProof/>
-                <w:webHidden/>
-              </w:rPr>
-              <w:t>8</w:t>
-            </w:r>
-            <w:r>
-              <w:rPr>
-                <w:noProof/>
-                <w:webHidden/>
-              </w:rPr>
-              <w:fldChar w:fldCharType="end"/>
-            </w:r>
-          </w:hyperlink>
-        </w:p>
-        <w:p>
-          <w:pPr>
-            <w:pStyle w:val="TDC2"/>
-            <w:tabs>
-              <w:tab w:val="right" w:leader="dot" w:pos="8494"/>
-            </w:tabs>
-            <w:rPr>
-              <w:rFonts w:eastAsiaTheme="minorEastAsia"/>
-              <w:noProof/>
-              <w:lang w:eastAsia="es-ES"/>
-            </w:rPr>
-          </w:pPr>
-          <w:hyperlink w:anchor="_Toc499843484" w:history="1">
-            <w:r>
-              <w:rPr>
-                <w:rStyle w:val="Hipervnculo"/>
-                <w:noProof/>
-              </w:rPr>
-              <w:t>Modelo físico de datos</w:t>
-            </w:r>
-            <w:r>
-              <w:rPr>
-                <w:noProof/>
-                <w:webHidden/>
-              </w:rPr>
-              <w:tab/>
-            </w:r>
-            <w:r>
-              <w:rPr>
-                <w:noProof/>
-                <w:webHidden/>
-              </w:rPr>
-              <w:fldChar w:fldCharType="begin"/>
-            </w:r>
-            <w:r>
-              <w:rPr>
-                <w:noProof/>
-                <w:webHidden/>
-              </w:rPr>
-              <w:instrText xml:space="preserve"> PAGEREF _Toc499843484 \h </w:instrText>
-            </w:r>
-            <w:r>
-              <w:rPr>
-                <w:noProof/>
-                <w:webHidden/>
-              </w:rPr>
-            </w:r>
-            <w:r>
-              <w:rPr>
-                <w:noProof/>
-                <w:webHidden/>
-              </w:rPr>
-              <w:fldChar w:fldCharType="separate"/>
-            </w:r>
-            <w:r>
-              <w:rPr>
-                <w:noProof/>
-                <w:webHidden/>
-              </w:rPr>
-              <w:t>8</w:t>
-            </w:r>
-            <w:r>
-              <w:rPr>
-                <w:noProof/>
-                <w:webHidden/>
-              </w:rPr>
-              <w:fldChar w:fldCharType="end"/>
-            </w:r>
-          </w:hyperlink>
-        </w:p>
-        <w:p>
-          <w:pPr>
-            <w:pStyle w:val="TDC2"/>
-            <w:tabs>
-              <w:tab w:val="right" w:leader="dot" w:pos="8494"/>
-            </w:tabs>
-            <w:rPr>
-              <w:rFonts w:eastAsiaTheme="minorEastAsia"/>
-              <w:noProof/>
-              <w:lang w:eastAsia="es-ES"/>
-            </w:rPr>
-          </w:pPr>
-          <w:hyperlink w:anchor="_Toc499843485" w:history="1">
-            <w:r>
-              <w:rPr>
-                <w:rStyle w:val="Hipervnculo"/>
-                <w:noProof/>
-              </w:rPr>
-              <w:t>Modelo de archivos: Parte pública</w:t>
-            </w:r>
-            <w:r>
-              <w:rPr>
-                <w:noProof/>
-                <w:webHidden/>
-              </w:rPr>
-              <w:tab/>
-            </w:r>
-            <w:r>
-              <w:rPr>
-                <w:noProof/>
-                <w:webHidden/>
-              </w:rPr>
-              <w:fldChar w:fldCharType="begin"/>
-            </w:r>
-            <w:r>
-              <w:rPr>
-                <w:noProof/>
-                <w:webHidden/>
-              </w:rPr>
-              <w:instrText xml:space="preserve"> PAGEREF _Toc499843485 \h </w:instrText>
-            </w:r>
-            <w:r>
-              <w:rPr>
-                <w:noProof/>
-                <w:webHidden/>
-              </w:rPr>
-            </w:r>
-            <w:r>
-              <w:rPr>
-                <w:noProof/>
-                <w:webHidden/>
-              </w:rPr>
-              <w:fldChar w:fldCharType="separate"/>
-            </w:r>
-            <w:r>
-              <w:rPr>
-                <w:noProof/>
-                <w:webHidden/>
-              </w:rPr>
-              <w:t>9</w:t>
-            </w:r>
-            <w:r>
-              <w:rPr>
-                <w:noProof/>
-                <w:webHidden/>
-              </w:rPr>
-              <w:fldChar w:fldCharType="end"/>
-            </w:r>
-          </w:hyperlink>
-        </w:p>
-        <w:p>
-          <w:pPr>
-            <w:pStyle w:val="TDC2"/>
-            <w:tabs>
-              <w:tab w:val="right" w:leader="dot" w:pos="8494"/>
-            </w:tabs>
-            <w:rPr>
-              <w:rFonts w:eastAsiaTheme="minorEastAsia"/>
-              <w:noProof/>
-              <w:lang w:eastAsia="es-ES"/>
-            </w:rPr>
-          </w:pPr>
-          <w:hyperlink w:anchor="_Toc499843486" w:history="1">
-            <w:r>
-              <w:rPr>
-                <w:rStyle w:val="Hipervnculo"/>
-                <w:noProof/>
-              </w:rPr>
-              <w:t>Modelo de archivos: Parte administrativa</w:t>
-            </w:r>
-            <w:r>
-              <w:rPr>
-                <w:noProof/>
-                <w:webHidden/>
-              </w:rPr>
-              <w:tab/>
-            </w:r>
-            <w:r>
-              <w:rPr>
-                <w:noProof/>
-                <w:webHidden/>
-              </w:rPr>
-              <w:fldChar w:fldCharType="begin"/>
-            </w:r>
-            <w:r>
-              <w:rPr>
-                <w:noProof/>
-                <w:webHidden/>
-              </w:rPr>
-              <w:instrText xml:space="preserve"> PAGEREF _Toc499843486 \h </w:instrText>
-            </w:r>
-            <w:r>
-              <w:rPr>
-                <w:noProof/>
-                <w:webHidden/>
-              </w:rPr>
-            </w:r>
-            <w:r>
-              <w:rPr>
-                <w:noProof/>
-                <w:webHidden/>
-              </w:rPr>
-              <w:fldChar w:fldCharType="separate"/>
-            </w:r>
-            <w:r>
-              <w:rPr>
-                <w:noProof/>
-                <w:webHidden/>
-              </w:rPr>
-              <w:t>9</w:t>
+              <w:t>11</w:t>
             </w:r>
             <w:r>
               <w:rPr>
@@ -1173,13 +1385,13 @@
               <w:lang w:eastAsia="es-ES"/>
             </w:rPr>
           </w:pPr>
-          <w:hyperlink w:anchor="_Toc499843487" w:history="1">
+          <w:hyperlink w:anchor="_Toc499934093" w:history="1">
             <w:r>
               <w:rPr>
                 <w:rStyle w:val="Hipervnculo"/>
                 <w:noProof/>
               </w:rPr>
-              <w:t>Presupuesto y financiación</w:t>
+              <w:t>Principales problemas encontrados</w:t>
             </w:r>
             <w:r>
               <w:rPr>
@@ -1200,7 +1412,7 @@
                 <w:noProof/>
                 <w:webHidden/>
               </w:rPr>
-              <w:instrText xml:space="preserve"> PAGEREF _Toc499843487 \h </w:instrText>
+              <w:instrText xml:space="preserve"> PAGEREF _Toc499934093 \h </w:instrText>
             </w:r>
             <w:r>
               <w:rPr>
@@ -1220,7 +1432,7 @@
                 <w:noProof/>
                 <w:webHidden/>
               </w:rPr>
-              <w:t>10</w:t>
+              <w:t>12</w:t>
             </w:r>
             <w:r>
               <w:rPr>
@@ -1243,13 +1455,13 @@
               <w:lang w:eastAsia="es-ES"/>
             </w:rPr>
           </w:pPr>
-          <w:hyperlink w:anchor="_Toc499843488" w:history="1">
+          <w:hyperlink w:anchor="_Toc499934094" w:history="1">
             <w:r>
               <w:rPr>
                 <w:rStyle w:val="Hipervnculo"/>
                 <w:noProof/>
               </w:rPr>
-              <w:t>Construcción del sistema</w:t>
+              <w:t>Futuras mejoras</w:t>
             </w:r>
             <w:r>
               <w:rPr>
@@ -1270,7 +1482,7 @@
                 <w:noProof/>
                 <w:webHidden/>
               </w:rPr>
-              <w:instrText xml:space="preserve"> PAGEREF _Toc499843488 \h </w:instrText>
+              <w:instrText xml:space="preserve"> PAGEREF _Toc499934094 \h </w:instrText>
             </w:r>
             <w:r>
               <w:rPr>
@@ -1290,7 +1502,7 @@
                 <w:noProof/>
                 <w:webHidden/>
               </w:rPr>
-              <w:t>11</w:t>
+              <w:t>13</w:t>
             </w:r>
             <w:r>
               <w:rPr>
@@ -1313,13 +1525,13 @@
               <w:lang w:eastAsia="es-ES"/>
             </w:rPr>
           </w:pPr>
-          <w:hyperlink w:anchor="_Toc499843489" w:history="1">
+          <w:hyperlink w:anchor="_Toc499934095" w:history="1">
             <w:r>
               <w:rPr>
                 <w:rStyle w:val="Hipervnculo"/>
                 <w:noProof/>
               </w:rPr>
-              <w:t>Principales problemas encontrados</w:t>
+              <w:t>Bibliografía y enlaces utilizados</w:t>
             </w:r>
             <w:r>
               <w:rPr>
@@ -1340,147 +1552,7 @@
                 <w:noProof/>
                 <w:webHidden/>
               </w:rPr>
-              <w:instrText xml:space="preserve"> PAGEREF _Toc499843489 \h </w:instrText>
-            </w:r>
-            <w:r>
-              <w:rPr>
-                <w:noProof/>
-                <w:webHidden/>
-              </w:rPr>
-            </w:r>
-            <w:r>
-              <w:rPr>
-                <w:noProof/>
-                <w:webHidden/>
-              </w:rPr>
-              <w:fldChar w:fldCharType="separate"/>
-            </w:r>
-            <w:r>
-              <w:rPr>
-                <w:noProof/>
-                <w:webHidden/>
-              </w:rPr>
-              <w:t>12</w:t>
-            </w:r>
-            <w:r>
-              <w:rPr>
-                <w:noProof/>
-                <w:webHidden/>
-              </w:rPr>
-              <w:fldChar w:fldCharType="end"/>
-            </w:r>
-          </w:hyperlink>
-        </w:p>
-        <w:p>
-          <w:pPr>
-            <w:pStyle w:val="TDC1"/>
-            <w:tabs>
-              <w:tab w:val="right" w:leader="dot" w:pos="8494"/>
-            </w:tabs>
-            <w:rPr>
-              <w:rFonts w:eastAsiaTheme="minorEastAsia"/>
-              <w:noProof/>
-              <w:lang w:eastAsia="es-ES"/>
-            </w:rPr>
-          </w:pPr>
-          <w:hyperlink w:anchor="_Toc499843490" w:history="1">
-            <w:r>
-              <w:rPr>
-                <w:rStyle w:val="Hipervnculo"/>
-                <w:noProof/>
-              </w:rPr>
-              <w:t>Futuras mejoras</w:t>
-            </w:r>
-            <w:r>
-              <w:rPr>
-                <w:noProof/>
-                <w:webHidden/>
-              </w:rPr>
-              <w:tab/>
-            </w:r>
-            <w:r>
-              <w:rPr>
-                <w:noProof/>
-                <w:webHidden/>
-              </w:rPr>
-              <w:fldChar w:fldCharType="begin"/>
-            </w:r>
-            <w:r>
-              <w:rPr>
-                <w:noProof/>
-                <w:webHidden/>
-              </w:rPr>
-              <w:instrText xml:space="preserve"> PAGEREF _Toc499843490 \h </w:instrText>
-            </w:r>
-            <w:r>
-              <w:rPr>
-                <w:noProof/>
-                <w:webHidden/>
-              </w:rPr>
-            </w:r>
-            <w:r>
-              <w:rPr>
-                <w:noProof/>
-                <w:webHidden/>
-              </w:rPr>
-              <w:fldChar w:fldCharType="separate"/>
-            </w:r>
-            <w:r>
-              <w:rPr>
-                <w:noProof/>
-                <w:webHidden/>
-              </w:rPr>
-              <w:t>13</w:t>
-            </w:r>
-            <w:r>
-              <w:rPr>
-                <w:noProof/>
-                <w:webHidden/>
-              </w:rPr>
-              <w:fldChar w:fldCharType="end"/>
-            </w:r>
-          </w:hyperlink>
-        </w:p>
-        <w:p>
-          <w:pPr>
-            <w:pStyle w:val="TDC1"/>
-            <w:tabs>
-              <w:tab w:val="right" w:leader="dot" w:pos="8494"/>
-            </w:tabs>
-            <w:rPr>
-              <w:rFonts w:eastAsiaTheme="minorEastAsia"/>
-              <w:noProof/>
-              <w:lang w:eastAsia="es-ES"/>
-            </w:rPr>
-          </w:pPr>
-          <w:hyperlink w:anchor="_Toc499843491" w:history="1">
-            <w:r>
-              <w:rPr>
-                <w:rStyle w:val="Hipervnculo"/>
-                <w:noProof/>
-              </w:rPr>
-              <w:t>Bibliografía y enlaces utilizados</w:t>
-            </w:r>
-            <w:r>
-              <w:rPr>
-                <w:noProof/>
-                <w:webHidden/>
-              </w:rPr>
-              <w:tab/>
-            </w:r>
-            <w:r>
-              <w:rPr>
-                <w:noProof/>
-                <w:webHidden/>
-              </w:rPr>
-              <w:fldChar w:fldCharType="begin"/>
-            </w:r>
-            <w:r>
-              <w:rPr>
-                <w:noProof/>
-                <w:webHidden/>
-              </w:rPr>
-              <w:instrText xml:space="preserve"> PAGEREF _Toc499843491 \h </w:instrText>
+              <w:instrText xml:space="preserve"> PAGEREF _Toc499934095 \h </w:instrText>
             </w:r>
             <w:r>
               <w:rPr>
@@ -1531,12 +1603,12 @@
       <w:pPr>
         <w:pStyle w:val="Ttulo1"/>
       </w:pPr>
-      <w:bookmarkStart w:id="0" w:name="_Toc499843471"/>
+      <w:bookmarkStart w:id="1" w:name="_Toc499934074"/>
       <w:r>
         <w:lastRenderedPageBreak/>
         <w:t>Datos del Alumno</w:t>
       </w:r>
-      <w:bookmarkEnd w:id="0"/>
+      <w:bookmarkEnd w:id="1"/>
     </w:p>
     <w:p>
       <w:r>
@@ -1608,12 +1680,12 @@
       <w:pPr>
         <w:pStyle w:val="Ttulo1"/>
       </w:pPr>
-      <w:bookmarkStart w:id="1" w:name="_Toc499843472"/>
+      <w:bookmarkStart w:id="2" w:name="_Toc499934075"/>
       <w:r>
         <w:lastRenderedPageBreak/>
         <w:t>Objetivo del Proyecto</w:t>
       </w:r>
-      <w:bookmarkEnd w:id="1"/>
+      <w:bookmarkEnd w:id="2"/>
     </w:p>
     <w:p>
       <w:r>
@@ -1768,22 +1840,22 @@
       <w:pPr>
         <w:pStyle w:val="Ttulo1"/>
       </w:pPr>
-      <w:bookmarkStart w:id="2" w:name="_Toc499843473"/>
+      <w:bookmarkStart w:id="3" w:name="_Toc499934076"/>
       <w:r>
         <w:lastRenderedPageBreak/>
         <w:t>Herramientas y Tecnologías usadas</w:t>
       </w:r>
-      <w:bookmarkEnd w:id="2"/>
+      <w:bookmarkEnd w:id="3"/>
     </w:p>
     <w:p>
       <w:pPr>
         <w:pStyle w:val="Ttulo2"/>
       </w:pPr>
-      <w:bookmarkStart w:id="3" w:name="_Toc499843474"/>
+      <w:bookmarkStart w:id="4" w:name="_Toc499934077"/>
       <w:r>
         <w:t>Modelo de Red, Equipos y Sistemas Operativos</w:t>
       </w:r>
-      <w:bookmarkEnd w:id="3"/>
+      <w:bookmarkEnd w:id="4"/>
     </w:p>
     <w:p>
       <w:r>
@@ -2066,12 +2138,12 @@
       <w:pPr>
         <w:pStyle w:val="Ttulo2"/>
       </w:pPr>
-      <w:bookmarkStart w:id="4" w:name="_Toc499843475"/>
+      <w:bookmarkStart w:id="5" w:name="_Toc499934078"/>
       <w:r>
         <w:lastRenderedPageBreak/>
         <w:t>IDE y Herramientas de Desarrollo utilizadas</w:t>
       </w:r>
-      <w:bookmarkEnd w:id="4"/>
+      <w:bookmarkEnd w:id="5"/>
     </w:p>
     <w:p>
       <w:pPr>
@@ -2210,11 +2282,11 @@
       <w:pPr>
         <w:pStyle w:val="Ttulo2"/>
       </w:pPr>
-      <w:bookmarkStart w:id="5" w:name="_Toc499843476"/>
+      <w:bookmarkStart w:id="6" w:name="_Toc499934079"/>
       <w:r>
         <w:t>Lenguajes de Programación y de Marcas utilizados</w:t>
       </w:r>
-      <w:bookmarkEnd w:id="5"/>
+      <w:bookmarkEnd w:id="6"/>
     </w:p>
     <w:p>
       <w:pPr>
@@ -2315,11 +2387,11 @@
       <w:pPr>
         <w:pStyle w:val="Ttulo2"/>
       </w:pPr>
-      <w:bookmarkStart w:id="6" w:name="_Toc499843477"/>
+      <w:bookmarkStart w:id="7" w:name="_Toc499934080"/>
       <w:r>
         <w:t>SGBD o sistema de almacenamiento utilizado</w:t>
       </w:r>
-      <w:bookmarkEnd w:id="6"/>
+      <w:bookmarkEnd w:id="7"/>
     </w:p>
     <w:p>
       <w:pPr>
@@ -2350,11 +2422,11 @@
       <w:pPr>
         <w:pStyle w:val="Ttulo2"/>
       </w:pPr>
-      <w:bookmarkStart w:id="7" w:name="_Toc499843478"/>
+      <w:bookmarkStart w:id="8" w:name="_Toc499934081"/>
       <w:r>
         <w:t>Repositorio de Software</w:t>
       </w:r>
-      <w:bookmarkEnd w:id="7"/>
+      <w:bookmarkEnd w:id="8"/>
     </w:p>
     <w:p>
       <w:r>
@@ -2376,11 +2448,11 @@
       <w:pPr>
         <w:pStyle w:val="Ttulo2"/>
       </w:pPr>
-      <w:bookmarkStart w:id="8" w:name="_Toc499843479"/>
+      <w:bookmarkStart w:id="9" w:name="_Toc499934082"/>
       <w:r>
         <w:t>Framework y otras herramientas</w:t>
       </w:r>
-      <w:bookmarkEnd w:id="8"/>
+      <w:bookmarkEnd w:id="9"/>
     </w:p>
     <w:p>
       <w:pPr>
@@ -2402,12 +2474,12 @@
       <w:pPr>
         <w:pStyle w:val="Ttulo1"/>
       </w:pPr>
-      <w:bookmarkStart w:id="9" w:name="_Toc499843480"/>
+      <w:bookmarkStart w:id="10" w:name="_Toc499934083"/>
       <w:r>
         <w:lastRenderedPageBreak/>
         <w:t>Análisis y diseño del supuesto práctico</w:t>
       </w:r>
-      <w:bookmarkEnd w:id="9"/>
+      <w:bookmarkEnd w:id="10"/>
     </w:p>
     <w:p>
       <w:r>
@@ -2463,12 +2535,7 @@
         <w:t xml:space="preserve">. Tiene disponible la búsqueda por nombre para acelerar las gestiones en platos ya creados. </w:t>
       </w:r>
       <w:r>
-        <w:t xml:space="preserve">Permite cambiar la visibilidad de cada plato con un botón, y la </w:t>
-      </w:r>
-      <w:bookmarkStart w:id="10" w:name="_GoBack"/>
-      <w:bookmarkEnd w:id="10"/>
-      <w:r>
-        <w:t>temporada actual de la carta del restaurante. A la hora de crear o modificar platos, su nombre no puede estar vacío, y es obligatorio que esté al menos dentro de una de las cuatro temporadas disponibles.</w:t>
+        <w:t>Permite cambiar la visibilidad de cada plato con un botón, y la temporada actual de la carta del restaurante. A la hora de crear o modificar platos, su nombre no puede estar vacío, y es obligatorio que esté al menos dentro de una de las cuatro temporadas disponibles.</w:t>
       </w:r>
     </w:p>
     <w:p>
@@ -2480,7 +2547,7 @@
       <w:pPr>
         <w:pStyle w:val="Ttulo2"/>
       </w:pPr>
-      <w:bookmarkStart w:id="11" w:name="_Toc499843481"/>
+      <w:bookmarkStart w:id="11" w:name="_Toc499934084"/>
       <w:r>
         <w:lastRenderedPageBreak/>
         <w:t>Modelo de clases</w:t>
@@ -2547,7 +2614,7 @@
       <w:pPr>
         <w:pStyle w:val="Ttulo2"/>
       </w:pPr>
-      <w:bookmarkStart w:id="12" w:name="_Toc499843482"/>
+      <w:bookmarkStart w:id="12" w:name="_Toc499934085"/>
       <w:r>
         <w:t>Modelo de casos de uso</w:t>
       </w:r>
@@ -2613,7 +2680,7 @@
       <w:pPr>
         <w:pStyle w:val="Ttulo2"/>
       </w:pPr>
-      <w:bookmarkStart w:id="13" w:name="_Toc499843483"/>
+      <w:bookmarkStart w:id="13" w:name="_Toc499934086"/>
       <w:r>
         <w:lastRenderedPageBreak/>
         <w:t>Árbol de navegación</w:t>
@@ -2680,7 +2747,7 @@
       <w:pPr>
         <w:pStyle w:val="Ttulo2"/>
       </w:pPr>
-      <w:bookmarkStart w:id="14" w:name="_Toc499843484"/>
+      <w:bookmarkStart w:id="14" w:name="_Toc499934087"/>
       <w:r>
         <w:t>Modelo físico de datos</w:t>
       </w:r>
@@ -2759,7 +2826,7 @@
       <w:pPr>
         <w:pStyle w:val="Ttulo2"/>
       </w:pPr>
-      <w:bookmarkStart w:id="15" w:name="_Toc499843485"/>
+      <w:bookmarkStart w:id="15" w:name="_Toc499934088"/>
       <w:r>
         <w:lastRenderedPageBreak/>
         <w:t>Modelo de archivos: Parte pública</w:t>
@@ -2826,7 +2893,7 @@
       <w:pPr>
         <w:pStyle w:val="Ttulo2"/>
       </w:pPr>
-      <w:bookmarkStart w:id="16" w:name="_Toc499843486"/>
+      <w:bookmarkStart w:id="16" w:name="_Toc499934089"/>
       <w:r>
         <w:t>Modelo de archivos: Parte administrativa</w:t>
       </w:r>
@@ -2905,7 +2972,7 @@
       <w:pPr>
         <w:pStyle w:val="Ttulo1"/>
       </w:pPr>
-      <w:bookmarkStart w:id="17" w:name="_Toc499843487"/>
+      <w:bookmarkStart w:id="17" w:name="_Toc499934090"/>
       <w:r>
         <w:lastRenderedPageBreak/>
         <w:t>Presupuesto y financiación</w:t>
@@ -2969,7 +3036,7 @@
       <w:pPr>
         <w:pStyle w:val="Ttulo1"/>
       </w:pPr>
-      <w:bookmarkStart w:id="18" w:name="_Toc499843488"/>
+      <w:bookmarkStart w:id="18" w:name="_Toc499934091"/>
       <w:r>
         <w:lastRenderedPageBreak/>
         <w:t>Construcción del sistema</w:t>
@@ -3046,13 +3113,185 @@
     </w:p>
     <w:p>
       <w:pPr>
+        <w:pStyle w:val="Ttulo2"/>
+      </w:pPr>
+      <w:bookmarkStart w:id="19" w:name="_Toc499934092"/>
+      <w:r>
+        <w:t>Cambios a realizar si se traslada el servidor:</w:t>
+      </w:r>
+      <w:bookmarkEnd w:id="19"/>
+    </w:p>
+    <w:p>
+      <w:pPr>
+        <w:pStyle w:val="Prrafodelista"/>
+        <w:numPr>
+          <w:ilvl w:val="0"/>
+          <w:numId w:val="11"/>
+        </w:numPr>
+      </w:pPr>
+      <w:r>
+        <w:t>/</w:t>
+      </w:r>
+      <w:proofErr w:type="spellStart"/>
+      <w:r>
+        <w:t>configuraciones.php</w:t>
+      </w:r>
+      <w:proofErr w:type="spellEnd"/>
+    </w:p>
+    <w:p>
+      <w:pPr>
+        <w:pStyle w:val="Prrafodelista"/>
+        <w:numPr>
+          <w:ilvl w:val="1"/>
+          <w:numId w:val="11"/>
+        </w:numPr>
+      </w:pPr>
+      <w:r>
+        <w:t>Datos del servidor SQL (dirección, usuario y contraseña)</w:t>
+      </w:r>
+    </w:p>
+    <w:p>
+      <w:pPr>
+        <w:pStyle w:val="Prrafodelista"/>
+        <w:numPr>
+          <w:ilvl w:val="0"/>
+          <w:numId w:val="11"/>
+        </w:numPr>
+      </w:pPr>
+      <w:r>
+        <w:t>/</w:t>
+      </w:r>
+      <w:proofErr w:type="spellStart"/>
+      <w:r>
+        <w:t>view</w:t>
+      </w:r>
+      <w:proofErr w:type="spellEnd"/>
+      <w:r>
+        <w:t>/</w:t>
+      </w:r>
+      <w:proofErr w:type="spellStart"/>
+      <w:r>
+        <w:t>vNosotros.php</w:t>
+      </w:r>
+      <w:proofErr w:type="spellEnd"/>
+    </w:p>
+    <w:p>
+      <w:pPr>
+        <w:pStyle w:val="Prrafodelista"/>
+        <w:numPr>
+          <w:ilvl w:val="1"/>
+          <w:numId w:val="11"/>
+        </w:numPr>
+      </w:pPr>
+      <w:r>
+        <w:t xml:space="preserve">Clave de la API de Google </w:t>
+      </w:r>
+      <w:proofErr w:type="spellStart"/>
+      <w:r>
+        <w:t>Maps</w:t>
+      </w:r>
+      <w:proofErr w:type="spellEnd"/>
+      <w:r>
+        <w:t xml:space="preserve"> ([…</w:t>
+      </w:r>
+      <w:proofErr w:type="gramStart"/>
+      <w:r>
+        <w:t>]?</w:t>
+      </w:r>
+      <w:proofErr w:type="spellStart"/>
+      <w:r>
+        <w:t>key</w:t>
+      </w:r>
+      <w:proofErr w:type="spellEnd"/>
+      <w:proofErr w:type="gramEnd"/>
+      <w:r>
+        <w:t>=</w:t>
+      </w:r>
+      <w:r>
         <w:rPr>
-          <w:rFonts w:asciiTheme="majorHAnsi" w:eastAsiaTheme="majorEastAsia" w:hAnsiTheme="majorHAnsi" w:cstheme="majorBidi"/>
-          <w:color w:val="2F5496" w:themeColor="accent1" w:themeShade="BF"/>
-          <w:sz w:val="32"/>
-          <w:szCs w:val="32"/>
+          <w:b/>
         </w:rPr>
-      </w:pPr>
+        <w:t>**clave**</w:t>
+      </w:r>
+      <w:r>
+        <w:t>?</w:t>
+      </w:r>
+      <w:proofErr w:type="spellStart"/>
+      <w:r>
+        <w:t>callback</w:t>
+      </w:r>
+      <w:proofErr w:type="spellEnd"/>
+      <w:r>
+        <w:t>[…])</w:t>
+      </w:r>
+    </w:p>
+    <w:p>
+      <w:pPr>
+        <w:pStyle w:val="Prrafodelista"/>
+        <w:numPr>
+          <w:ilvl w:val="1"/>
+          <w:numId w:val="11"/>
+        </w:numPr>
+      </w:pPr>
+      <w:r>
+        <w:t xml:space="preserve">Adicionalmente, debe estar permitido el uso de la API para el nuevo servidor en la </w:t>
+      </w:r>
+      <w:hyperlink r:id="rId26" w:history="1">
+        <w:r>
+          <w:rPr>
+            <w:rStyle w:val="Hipervnculo"/>
+          </w:rPr>
+          <w:t>Consola para API de Google</w:t>
+        </w:r>
+      </w:hyperlink>
+    </w:p>
+    <w:p>
+      <w:pPr>
+        <w:pStyle w:val="Prrafodelista"/>
+        <w:numPr>
+          <w:ilvl w:val="0"/>
+          <w:numId w:val="11"/>
+        </w:numPr>
+      </w:pPr>
+      <w:r>
+        <w:t>/</w:t>
+      </w:r>
+      <w:proofErr w:type="spellStart"/>
+      <w:r>
+        <w:t>webroot</w:t>
+      </w:r>
+      <w:proofErr w:type="spellEnd"/>
+      <w:r>
+        <w:t>/</w:t>
+      </w:r>
+      <w:proofErr w:type="spellStart"/>
+      <w:r>
+        <w:t>js</w:t>
+      </w:r>
+      <w:proofErr w:type="spellEnd"/>
+      <w:r>
+        <w:t>/api.js</w:t>
+      </w:r>
+    </w:p>
+    <w:p>
+      <w:pPr>
+        <w:pStyle w:val="Prrafodelista"/>
+        <w:numPr>
+          <w:ilvl w:val="1"/>
+          <w:numId w:val="11"/>
+        </w:numPr>
+      </w:pPr>
+      <w:r>
+        <w:t xml:space="preserve">Variable URL: Dirección de la página web para encontrar las </w:t>
+      </w:r>
+      <w:proofErr w:type="spellStart"/>
+      <w:r>
+        <w:t>pseudo</w:t>
+      </w:r>
+      <w:proofErr w:type="spellEnd"/>
+      <w:r>
+        <w:t>-API de visibilidad</w:t>
+      </w:r>
       <w:r>
         <w:br w:type="page"/>
       </w:r>
@@ -3061,12 +3300,12 @@
       <w:pPr>
         <w:pStyle w:val="Ttulo1"/>
       </w:pPr>
-      <w:bookmarkStart w:id="19" w:name="_Toc499843489"/>
+      <w:bookmarkStart w:id="20" w:name="_Toc499934093"/>
       <w:r>
         <w:lastRenderedPageBreak/>
         <w:t>Principales problemas encontrados</w:t>
       </w:r>
-      <w:bookmarkEnd w:id="19"/>
+      <w:bookmarkEnd w:id="20"/>
     </w:p>
     <w:p>
       <w:r>
@@ -3116,12 +3355,12 @@
       <w:pPr>
         <w:pStyle w:val="Ttulo1"/>
       </w:pPr>
-      <w:bookmarkStart w:id="20" w:name="_Toc499843490"/>
+      <w:bookmarkStart w:id="21" w:name="_Toc499934094"/>
       <w:r>
         <w:lastRenderedPageBreak/>
         <w:t>Futuras mejoras</w:t>
       </w:r>
-      <w:bookmarkEnd w:id="20"/>
+      <w:bookmarkEnd w:id="21"/>
     </w:p>
     <w:p>
       <w:pPr>
@@ -3181,12 +3420,12 @@
       <w:pPr>
         <w:pStyle w:val="Ttulo1"/>
       </w:pPr>
-      <w:bookmarkStart w:id="21" w:name="_Toc499843491"/>
+      <w:bookmarkStart w:id="22" w:name="_Toc499934095"/>
       <w:r>
         <w:lastRenderedPageBreak/>
         <w:t>Bibliografía y enlaces utilizados</w:t>
       </w:r>
-      <w:bookmarkEnd w:id="21"/>
+      <w:bookmarkEnd w:id="22"/>
     </w:p>
     <w:p>
       <w:pPr>
@@ -3199,7 +3438,7 @@
       <w:r>
         <w:t xml:space="preserve">Buscador de Imágenes de </w:t>
       </w:r>
-      <w:hyperlink r:id="rId26" w:history="1">
+      <w:hyperlink r:id="rId27" w:history="1">
         <w:r>
           <w:rPr>
             <w:rStyle w:val="Hipervnculo"/>
@@ -3216,7 +3455,7 @@
           <w:numId w:val="5"/>
         </w:numPr>
       </w:pPr>
-      <w:hyperlink r:id="rId27" w:history="1">
+      <w:hyperlink r:id="rId28" w:history="1">
         <w:proofErr w:type="spellStart"/>
         <w:r>
           <w:rPr>
@@ -3238,7 +3477,7 @@
           <w:numId w:val="5"/>
         </w:numPr>
       </w:pPr>
-      <w:hyperlink r:id="rId28" w:history="1">
+      <w:hyperlink r:id="rId29" w:history="1">
         <w:proofErr w:type="spellStart"/>
         <w:r>
           <w:rPr>
@@ -3969,6 +4208,119 @@
     </w:lvl>
   </w:abstractNum>
   <w:abstractNum w:abstractNumId="6" w15:restartNumberingAfterBreak="0">
+    <w:nsid w:val="5A081E73"/>
+    <w:multiLevelType w:val="hybridMultilevel"/>
+    <w:tmpl w:val="8E060B4A"/>
+    <w:lvl w:ilvl="0" w:tplc="0C0A0001">
+      <w:start w:val="1"/>
+      <w:numFmt w:val="bullet"/>
+      <w:lvlText w:val=""/>
+      <w:lvlJc w:val="left"/>
+      <w:pPr>
+        <w:ind w:left="720" w:hanging="360"/>
+      </w:pPr>
+      <w:rPr>
+        <w:rFonts w:ascii="Symbol" w:hAnsi="Symbol" w:hint="default"/>
+      </w:rPr>
+    </w:lvl>
+    <w:lvl w:ilvl="1" w:tplc="0C0A0003">
+      <w:start w:val="1"/>
+      <w:numFmt w:val="bullet"/>
+      <w:lvlText w:val="o"/>
+      <w:lvlJc w:val="left"/>
+      <w:pPr>
+        <w:ind w:left="1440" w:hanging="360"/>
+      </w:pPr>
+      <w:rPr>
+        <w:rFonts w:ascii="Courier New" w:hAnsi="Courier New" w:cs="Courier New" w:hint="default"/>
+      </w:rPr>
+    </w:lvl>
+    <w:lvl w:ilvl="2" w:tplc="0C0A0005" w:tentative="1">
+      <w:start w:val="1"/>
+      <w:numFmt w:val="bullet"/>
+      <w:lvlText w:val=""/>
+      <w:lvlJc w:val="left"/>
+      <w:pPr>
+        <w:ind w:left="2160" w:hanging="360"/>
+      </w:pPr>
+      <w:rPr>
+        <w:rFonts w:ascii="Wingdings" w:hAnsi="Wingdings" w:hint="default"/>
+      </w:rPr>
+    </w:lvl>
+    <w:lvl w:ilvl="3" w:tplc="0C0A0001" w:tentative="1">
+      <w:start w:val="1"/>
+      <w:numFmt w:val="bullet"/>
+      <w:lvlText w:val=""/>
+      <w:lvlJc w:val="left"/>
+      <w:pPr>
+        <w:ind w:left="2880" w:hanging="360"/>
+      </w:pPr>
+      <w:rPr>
+        <w:rFonts w:ascii="Symbol" w:hAnsi="Symbol" w:hint="default"/>
+      </w:rPr>
+    </w:lvl>
+    <w:lvl w:ilvl="4" w:tplc="0C0A0003" w:tentative="1">
+      <w:start w:val="1"/>
+      <w:numFmt w:val="bullet"/>
+      <w:lvlText w:val="o"/>
+      <w:lvlJc w:val="left"/>
+      <w:pPr>
+        <w:ind w:left="3600" w:hanging="360"/>
+      </w:pPr>
+      <w:rPr>
+        <w:rFonts w:ascii="Courier New" w:hAnsi="Courier New" w:cs="Courier New" w:hint="default"/>
+      </w:rPr>
+    </w:lvl>
+    <w:lvl w:ilvl="5" w:tplc="0C0A0005" w:tentative="1">
+      <w:start w:val="1"/>
+      <w:numFmt w:val="bullet"/>
+      <w:lvlText w:val=""/>
+      <w:lvlJc w:val="left"/>
+      <w:pPr>
+        <w:ind w:left="4320" w:hanging="360"/>
+      </w:pPr>
+      <w:rPr>
+        <w:rFonts w:ascii="Wingdings" w:hAnsi="Wingdings" w:hint="default"/>
+      </w:rPr>
+    </w:lvl>
+    <w:lvl w:ilvl="6" w:tplc="0C0A0001" w:tentative="1">
+      <w:start w:val="1"/>
+      <w:numFmt w:val="bullet"/>
+      <w:lvlText w:val=""/>
+      <w:lvlJc w:val="left"/>
+      <w:pPr>
+        <w:ind w:left="5040" w:hanging="360"/>
+      </w:pPr>
+      <w:rPr>
+        <w:rFonts w:ascii="Symbol" w:hAnsi="Symbol" w:hint="default"/>
+      </w:rPr>
+    </w:lvl>
+    <w:lvl w:ilvl="7" w:tplc="0C0A0003" w:tentative="1">
+      <w:start w:val="1"/>
+      <w:numFmt w:val="bullet"/>
+      <w:lvlText w:val="o"/>
+      <w:lvlJc w:val="left"/>
+      <w:pPr>
+        <w:ind w:left="5760" w:hanging="360"/>
+      </w:pPr>
+      <w:rPr>
+        <w:rFonts w:ascii="Courier New" w:hAnsi="Courier New" w:cs="Courier New" w:hint="default"/>
+      </w:rPr>
+    </w:lvl>
+    <w:lvl w:ilvl="8" w:tplc="0C0A0005" w:tentative="1">
+      <w:start w:val="1"/>
+      <w:numFmt w:val="bullet"/>
+      <w:lvlText w:val=""/>
+      <w:lvlJc w:val="left"/>
+      <w:pPr>
+        <w:ind w:left="6480" w:hanging="360"/>
+      </w:pPr>
+      <w:rPr>
+        <w:rFonts w:ascii="Wingdings" w:hAnsi="Wingdings" w:hint="default"/>
+      </w:rPr>
+    </w:lvl>
+  </w:abstractNum>
+  <w:abstractNum w:abstractNumId="7" w15:restartNumberingAfterBreak="0">
     <w:nsid w:val="630A4B31"/>
     <w:multiLevelType w:val="hybridMultilevel"/>
     <w:tmpl w:val="C0A64CD8"/>
@@ -4081,7 +4433,7 @@
       </w:rPr>
     </w:lvl>
   </w:abstractNum>
-  <w:abstractNum w:abstractNumId="7" w15:restartNumberingAfterBreak="0">
+  <w:abstractNum w:abstractNumId="8" w15:restartNumberingAfterBreak="0">
     <w:nsid w:val="6F4A4B29"/>
     <w:multiLevelType w:val="hybridMultilevel"/>
     <w:tmpl w:val="57EEACF4"/>
@@ -4194,7 +4546,7 @@
       </w:rPr>
     </w:lvl>
   </w:abstractNum>
-  <w:abstractNum w:abstractNumId="8" w15:restartNumberingAfterBreak="0">
+  <w:abstractNum w:abstractNumId="9" w15:restartNumberingAfterBreak="0">
     <w:nsid w:val="784E1A11"/>
     <w:multiLevelType w:val="hybridMultilevel"/>
     <w:tmpl w:val="8D8819E4"/>
@@ -4307,7 +4659,7 @@
       </w:rPr>
     </w:lvl>
   </w:abstractNum>
-  <w:abstractNum w:abstractNumId="9" w15:restartNumberingAfterBreak="0">
+  <w:abstractNum w:abstractNumId="10" w15:restartNumberingAfterBreak="0">
     <w:nsid w:val="7ACD5AA1"/>
     <w:multiLevelType w:val="hybridMultilevel"/>
     <w:tmpl w:val="18DAC4CE"/>
@@ -4424,13 +4776,13 @@
     <w:abstractNumId w:val="1"/>
   </w:num>
   <w:num w:numId="2">
-    <w:abstractNumId w:val="9"/>
+    <w:abstractNumId w:val="10"/>
   </w:num>
   <w:num w:numId="3">
     <w:abstractNumId w:val="3"/>
   </w:num>
   <w:num w:numId="4">
-    <w:abstractNumId w:val="6"/>
+    <w:abstractNumId w:val="7"/>
   </w:num>
   <w:num w:numId="5">
     <w:abstractNumId w:val="2"/>
@@ -4439,16 +4791,19 @@
     <w:abstractNumId w:val="5"/>
   </w:num>
   <w:num w:numId="7">
-    <w:abstractNumId w:val="7"/>
+    <w:abstractNumId w:val="8"/>
   </w:num>
   <w:num w:numId="8">
-    <w:abstractNumId w:val="8"/>
+    <w:abstractNumId w:val="9"/>
   </w:num>
   <w:num w:numId="9">
     <w:abstractNumId w:val="4"/>
   </w:num>
   <w:num w:numId="10">
     <w:abstractNumId w:val="0"/>
+  </w:num>
+  <w:num w:numId="11">
+    <w:abstractNumId w:val="6"/>
   </w:num>
 </w:numbering>
 </file>
@@ -5290,7 +5645,7 @@
 </file>
 
 <file path=customXml/itemProps1.xml><?xml version="1.0" encoding="utf-8"?>
-<ds:datastoreItem xmlns:ds="http://schemas.openxmlformats.org/officeDocument/2006/customXml" ds:itemID="{524E6087-3262-4C33-AB20-109B8040BA53}">
+<ds:datastoreItem xmlns:ds="http://schemas.openxmlformats.org/officeDocument/2006/customXml" ds:itemID="{6913822B-4D93-4BB1-A366-053E22C5BB89}">
   <ds:schemaRefs>
     <ds:schemaRef ds:uri="http://schemas.openxmlformats.org/officeDocument/2006/bibliography"/>
   </ds:schemaRefs>

</xml_diff>